<commit_message>
Thêm hướng dẫn đa ngôn ngữ
Thêm hướng dẫn đa ngôn ngữ
</commit_message>
<xml_diff>
--- a/HuongDanSuDung/HuongDan.docx
+++ b/HuongDanSuDung/HuongDan.docx
@@ -39,7 +39,7 @@
       <w:r>
         <w:fldChar w:fldCharType="separate"/>
       </w:r>
-      <w:hyperlink w:anchor="_Toc408239553" w:history="1">
+      <w:hyperlink w:anchor="_Toc408299071" w:history="1">
         <w:r>
           <w:rPr>
             <w:rStyle w:val="Hyperlink"/>
@@ -81,7 +81,7 @@
             <w:noProof/>
             <w:webHidden/>
           </w:rPr>
-          <w:instrText xml:space="preserve"> PAGEREF _Toc408239553 \h </w:instrText>
+          <w:instrText xml:space="preserve"> PAGEREF _Toc408299071 \h </w:instrText>
         </w:r>
         <w:r>
           <w:rPr>
@@ -125,7 +125,7 @@
           <w:sz w:val="22"/>
         </w:rPr>
       </w:pPr>
-      <w:hyperlink w:anchor="_Toc408239554" w:history="1">
+      <w:hyperlink w:anchor="_Toc408299072" w:history="1">
         <w:r>
           <w:rPr>
             <w:rStyle w:val="Hyperlink"/>
@@ -167,7 +167,7 @@
             <w:noProof/>
             <w:webHidden/>
           </w:rPr>
-          <w:instrText xml:space="preserve"> PAGEREF _Toc408239554 \h </w:instrText>
+          <w:instrText xml:space="preserve"> PAGEREF _Toc408299072 \h </w:instrText>
         </w:r>
         <w:r>
           <w:rPr>
@@ -211,7 +211,7 @@
           <w:sz w:val="22"/>
         </w:rPr>
       </w:pPr>
-      <w:hyperlink w:anchor="_Toc408239555" w:history="1">
+      <w:hyperlink w:anchor="_Toc408299073" w:history="1">
         <w:r>
           <w:rPr>
             <w:rStyle w:val="Hyperlink"/>
@@ -253,7 +253,7 @@
             <w:noProof/>
             <w:webHidden/>
           </w:rPr>
-          <w:instrText xml:space="preserve"> PAGEREF _Toc408239555 \h </w:instrText>
+          <w:instrText xml:space="preserve"> PAGEREF _Toc408299073 \h </w:instrText>
         </w:r>
         <w:r>
           <w:rPr>
@@ -297,7 +297,7 @@
           <w:sz w:val="22"/>
         </w:rPr>
       </w:pPr>
-      <w:hyperlink w:anchor="_Toc408239556" w:history="1">
+      <w:hyperlink w:anchor="_Toc408299074" w:history="1">
         <w:r>
           <w:rPr>
             <w:rStyle w:val="Hyperlink"/>
@@ -339,7 +339,7 @@
             <w:noProof/>
             <w:webHidden/>
           </w:rPr>
-          <w:instrText xml:space="preserve"> PAGEREF _Toc408239556 \h </w:instrText>
+          <w:instrText xml:space="preserve"> PAGEREF _Toc408299074 \h </w:instrText>
         </w:r>
         <w:r>
           <w:rPr>
@@ -383,7 +383,7 @@
           <w:sz w:val="22"/>
         </w:rPr>
       </w:pPr>
-      <w:hyperlink w:anchor="_Toc408239557" w:history="1">
+      <w:hyperlink w:anchor="_Toc408299075" w:history="1">
         <w:r>
           <w:rPr>
             <w:rStyle w:val="Hyperlink"/>
@@ -425,7 +425,7 @@
             <w:noProof/>
             <w:webHidden/>
           </w:rPr>
-          <w:instrText xml:space="preserve"> PAGEREF _Toc408239557 \h </w:instrText>
+          <w:instrText xml:space="preserve"> PAGEREF _Toc408299075 \h </w:instrText>
         </w:r>
         <w:r>
           <w:rPr>
@@ -469,7 +469,7 @@
           <w:sz w:val="22"/>
         </w:rPr>
       </w:pPr>
-      <w:hyperlink w:anchor="_Toc408239558" w:history="1">
+      <w:hyperlink w:anchor="_Toc408299076" w:history="1">
         <w:r>
           <w:rPr>
             <w:rStyle w:val="Hyperlink"/>
@@ -511,7 +511,7 @@
             <w:noProof/>
             <w:webHidden/>
           </w:rPr>
-          <w:instrText xml:space="preserve"> PAGEREF _Toc408239558 \h </w:instrText>
+          <w:instrText xml:space="preserve"> PAGEREF _Toc408299076 \h </w:instrText>
         </w:r>
         <w:r>
           <w:rPr>
@@ -555,7 +555,7 @@
           <w:sz w:val="22"/>
         </w:rPr>
       </w:pPr>
-      <w:hyperlink w:anchor="_Toc408239559" w:history="1">
+      <w:hyperlink w:anchor="_Toc408299077" w:history="1">
         <w:r>
           <w:rPr>
             <w:rStyle w:val="Hyperlink"/>
@@ -578,8 +578,6 @@
           </w:rPr>
           <w:t>Công việc</w:t>
         </w:r>
-        <w:bookmarkStart w:id="0" w:name="_GoBack"/>
-        <w:bookmarkEnd w:id="0"/>
         <w:r>
           <w:rPr>
             <w:noProof/>
@@ -599,7 +597,7 @@
             <w:noProof/>
             <w:webHidden/>
           </w:rPr>
-          <w:instrText xml:space="preserve"> PAGEREF _Toc408239559 \h </w:instrText>
+          <w:instrText xml:space="preserve"> PAGEREF _Toc408299077 \h </w:instrText>
         </w:r>
         <w:r>
           <w:rPr>
@@ -643,7 +641,7 @@
           <w:sz w:val="22"/>
         </w:rPr>
       </w:pPr>
-      <w:hyperlink w:anchor="_Toc408239560" w:history="1">
+      <w:hyperlink w:anchor="_Toc408299078" w:history="1">
         <w:r>
           <w:rPr>
             <w:rStyle w:val="Hyperlink"/>
@@ -685,7 +683,7 @@
             <w:noProof/>
             <w:webHidden/>
           </w:rPr>
-          <w:instrText xml:space="preserve"> PAGEREF _Toc408239560 \h </w:instrText>
+          <w:instrText xml:space="preserve"> PAGEREF _Toc408299078 \h </w:instrText>
         </w:r>
         <w:r>
           <w:rPr>
@@ -729,7 +727,7 @@
           <w:sz w:val="22"/>
         </w:rPr>
       </w:pPr>
-      <w:hyperlink w:anchor="_Toc408239561" w:history="1">
+      <w:hyperlink w:anchor="_Toc408299079" w:history="1">
         <w:r>
           <w:rPr>
             <w:rStyle w:val="Hyperlink"/>
@@ -771,7 +769,7 @@
             <w:noProof/>
             <w:webHidden/>
           </w:rPr>
-          <w:instrText xml:space="preserve"> PAGEREF _Toc408239561 \h </w:instrText>
+          <w:instrText xml:space="preserve"> PAGEREF _Toc408299079 \h </w:instrText>
         </w:r>
         <w:r>
           <w:rPr>
@@ -815,7 +813,7 @@
           <w:sz w:val="22"/>
         </w:rPr>
       </w:pPr>
-      <w:hyperlink w:anchor="_Toc408239562" w:history="1">
+      <w:hyperlink w:anchor="_Toc408299080" w:history="1">
         <w:r>
           <w:rPr>
             <w:rStyle w:val="Hyperlink"/>
@@ -857,7 +855,7 @@
             <w:noProof/>
             <w:webHidden/>
           </w:rPr>
-          <w:instrText xml:space="preserve"> PAGEREF _Toc408239562 \h </w:instrText>
+          <w:instrText xml:space="preserve"> PAGEREF _Toc408299080 \h </w:instrText>
         </w:r>
         <w:r>
           <w:rPr>
@@ -901,7 +899,7 @@
           <w:sz w:val="22"/>
         </w:rPr>
       </w:pPr>
-      <w:hyperlink w:anchor="_Toc408239563" w:history="1">
+      <w:hyperlink w:anchor="_Toc408299081" w:history="1">
         <w:r>
           <w:rPr>
             <w:rStyle w:val="Hyperlink"/>
@@ -943,7 +941,7 @@
             <w:noProof/>
             <w:webHidden/>
           </w:rPr>
-          <w:instrText xml:space="preserve"> PAGEREF _Toc408239563 \h </w:instrText>
+          <w:instrText xml:space="preserve"> PAGEREF _Toc408299081 \h </w:instrText>
         </w:r>
         <w:r>
           <w:rPr>
@@ -987,7 +985,7 @@
           <w:sz w:val="22"/>
         </w:rPr>
       </w:pPr>
-      <w:hyperlink w:anchor="_Toc408239564" w:history="1">
+      <w:hyperlink w:anchor="_Toc408299082" w:history="1">
         <w:r>
           <w:rPr>
             <w:rStyle w:val="Hyperlink"/>
@@ -1029,7 +1027,7 @@
             <w:noProof/>
             <w:webHidden/>
           </w:rPr>
-          <w:instrText xml:space="preserve"> PAGEREF _Toc408239564 \h </w:instrText>
+          <w:instrText xml:space="preserve"> PAGEREF _Toc408299082 \h </w:instrText>
         </w:r>
         <w:r>
           <w:rPr>
@@ -1073,7 +1071,7 @@
           <w:sz w:val="22"/>
         </w:rPr>
       </w:pPr>
-      <w:hyperlink w:anchor="_Toc408239565" w:history="1">
+      <w:hyperlink w:anchor="_Toc408299083" w:history="1">
         <w:r>
           <w:rPr>
             <w:rStyle w:val="Hyperlink"/>
@@ -1115,7 +1113,7 @@
             <w:noProof/>
             <w:webHidden/>
           </w:rPr>
-          <w:instrText xml:space="preserve"> PAGEREF _Toc408239565 \h </w:instrText>
+          <w:instrText xml:space="preserve"> PAGEREF _Toc408299083 \h </w:instrText>
         </w:r>
         <w:r>
           <w:rPr>
@@ -1159,7 +1157,7 @@
           <w:sz w:val="22"/>
         </w:rPr>
       </w:pPr>
-      <w:hyperlink w:anchor="_Toc408239566" w:history="1">
+      <w:hyperlink w:anchor="_Toc408299084" w:history="1">
         <w:r>
           <w:rPr>
             <w:rStyle w:val="Hyperlink"/>
@@ -1201,7 +1199,7 @@
             <w:noProof/>
             <w:webHidden/>
           </w:rPr>
-          <w:instrText xml:space="preserve"> PAGEREF _Toc408239566 \h </w:instrText>
+          <w:instrText xml:space="preserve"> PAGEREF _Toc408299084 \h </w:instrText>
         </w:r>
         <w:r>
           <w:rPr>
@@ -1245,7 +1243,7 @@
           <w:sz w:val="22"/>
         </w:rPr>
       </w:pPr>
-      <w:hyperlink w:anchor="_Toc408239567" w:history="1">
+      <w:hyperlink w:anchor="_Toc408299085" w:history="1">
         <w:r>
           <w:rPr>
             <w:rStyle w:val="Hyperlink"/>
@@ -1287,7 +1285,7 @@
             <w:noProof/>
             <w:webHidden/>
           </w:rPr>
-          <w:instrText xml:space="preserve"> PAGEREF _Toc408239567 \h </w:instrText>
+          <w:instrText xml:space="preserve"> PAGEREF _Toc408299085 \h </w:instrText>
         </w:r>
         <w:r>
           <w:rPr>
@@ -1331,7 +1329,7 @@
           <w:sz w:val="22"/>
         </w:rPr>
       </w:pPr>
-      <w:hyperlink w:anchor="_Toc408239568" w:history="1">
+      <w:hyperlink w:anchor="_Toc408299086" w:history="1">
         <w:r>
           <w:rPr>
             <w:rStyle w:val="Hyperlink"/>
@@ -1374,7 +1372,7 @@
             <w:noProof/>
             <w:webHidden/>
           </w:rPr>
-          <w:instrText xml:space="preserve"> PAGEREF _Toc408239568 \h </w:instrText>
+          <w:instrText xml:space="preserve"> PAGEREF _Toc408299086 \h </w:instrText>
         </w:r>
         <w:r>
           <w:rPr>
@@ -1418,7 +1416,7 @@
           <w:sz w:val="22"/>
         </w:rPr>
       </w:pPr>
-      <w:hyperlink w:anchor="_Toc408239569" w:history="1">
+      <w:hyperlink w:anchor="_Toc408299087" w:history="1">
         <w:r>
           <w:rPr>
             <w:rStyle w:val="Hyperlink"/>
@@ -1469,7 +1467,7 @@
             <w:noProof/>
             <w:webHidden/>
           </w:rPr>
-          <w:instrText xml:space="preserve"> PAGEREF _Toc408239569 \h </w:instrText>
+          <w:instrText xml:space="preserve"> PAGEREF _Toc408299087 \h </w:instrText>
         </w:r>
         <w:r>
           <w:rPr>
@@ -1513,7 +1511,7 @@
           <w:sz w:val="22"/>
         </w:rPr>
       </w:pPr>
-      <w:hyperlink w:anchor="_Toc408239570" w:history="1">
+      <w:hyperlink w:anchor="_Toc408299088" w:history="1">
         <w:r>
           <w:rPr>
             <w:rStyle w:val="Hyperlink"/>
@@ -1555,7 +1553,7 @@
             <w:noProof/>
             <w:webHidden/>
           </w:rPr>
-          <w:instrText xml:space="preserve"> PAGEREF _Toc408239570 \h </w:instrText>
+          <w:instrText xml:space="preserve"> PAGEREF _Toc408299088 \h </w:instrText>
         </w:r>
         <w:r>
           <w:rPr>
@@ -1599,7 +1597,7 @@
           <w:sz w:val="22"/>
         </w:rPr>
       </w:pPr>
-      <w:hyperlink w:anchor="_Toc408239571" w:history="1">
+      <w:hyperlink w:anchor="_Toc408299089" w:history="1">
         <w:r>
           <w:rPr>
             <w:rStyle w:val="Hyperlink"/>
@@ -1642,7 +1640,7 @@
             <w:noProof/>
             <w:webHidden/>
           </w:rPr>
-          <w:instrText xml:space="preserve"> PAGEREF _Toc408239571 \h </w:instrText>
+          <w:instrText xml:space="preserve"> PAGEREF _Toc408299089 \h </w:instrText>
         </w:r>
         <w:r>
           <w:rPr>
@@ -1686,7 +1684,7 @@
           <w:sz w:val="22"/>
         </w:rPr>
       </w:pPr>
-      <w:hyperlink w:anchor="_Toc408239572" w:history="1">
+      <w:hyperlink w:anchor="_Toc408299090" w:history="1">
         <w:r>
           <w:rPr>
             <w:rStyle w:val="Hyperlink"/>
@@ -1728,7 +1726,7 @@
             <w:noProof/>
             <w:webHidden/>
           </w:rPr>
-          <w:instrText xml:space="preserve"> PAGEREF _Toc408239572 \h </w:instrText>
+          <w:instrText xml:space="preserve"> PAGEREF _Toc408299090 \h </w:instrText>
         </w:r>
         <w:r>
           <w:rPr>
@@ -1772,7 +1770,7 @@
           <w:sz w:val="22"/>
         </w:rPr>
       </w:pPr>
-      <w:hyperlink w:anchor="_Toc408239573" w:history="1">
+      <w:hyperlink w:anchor="_Toc408299091" w:history="1">
         <w:r>
           <w:rPr>
             <w:rStyle w:val="Hyperlink"/>
@@ -1814,7 +1812,7 @@
             <w:noProof/>
             <w:webHidden/>
           </w:rPr>
-          <w:instrText xml:space="preserve"> PAGEREF _Toc408239573 \h </w:instrText>
+          <w:instrText xml:space="preserve"> PAGEREF _Toc408299091 \h </w:instrText>
         </w:r>
         <w:r>
           <w:rPr>
@@ -1858,7 +1856,7 @@
           <w:sz w:val="22"/>
         </w:rPr>
       </w:pPr>
-      <w:hyperlink w:anchor="_Toc408239574" w:history="1">
+      <w:hyperlink w:anchor="_Toc408299092" w:history="1">
         <w:r>
           <w:rPr>
             <w:rStyle w:val="Hyperlink"/>
@@ -1900,7 +1898,7 @@
             <w:noProof/>
             <w:webHidden/>
           </w:rPr>
-          <w:instrText xml:space="preserve"> PAGEREF _Toc408239574 \h </w:instrText>
+          <w:instrText xml:space="preserve"> PAGEREF _Toc408299092 \h </w:instrText>
         </w:r>
         <w:r>
           <w:rPr>
@@ -1944,7 +1942,7 @@
           <w:sz w:val="22"/>
         </w:rPr>
       </w:pPr>
-      <w:hyperlink w:anchor="_Toc408239575" w:history="1">
+      <w:hyperlink w:anchor="_Toc408299093" w:history="1">
         <w:r>
           <w:rPr>
             <w:rStyle w:val="Hyperlink"/>
@@ -1986,7 +1984,7 @@
             <w:noProof/>
             <w:webHidden/>
           </w:rPr>
-          <w:instrText xml:space="preserve"> PAGEREF _Toc408239575 \h </w:instrText>
+          <w:instrText xml:space="preserve"> PAGEREF _Toc408299093 \h </w:instrText>
         </w:r>
         <w:r>
           <w:rPr>
@@ -2030,7 +2028,7 @@
           <w:sz w:val="22"/>
         </w:rPr>
       </w:pPr>
-      <w:hyperlink w:anchor="_Toc408239576" w:history="1">
+      <w:hyperlink w:anchor="_Toc408299094" w:history="1">
         <w:r>
           <w:rPr>
             <w:rStyle w:val="Hyperlink"/>
@@ -2072,7 +2070,7 @@
             <w:noProof/>
             <w:webHidden/>
           </w:rPr>
-          <w:instrText xml:space="preserve"> PAGEREF _Toc408239576 \h </w:instrText>
+          <w:instrText xml:space="preserve"> PAGEREF _Toc408299094 \h </w:instrText>
         </w:r>
         <w:r>
           <w:rPr>
@@ -2116,7 +2114,7 @@
           <w:sz w:val="22"/>
         </w:rPr>
       </w:pPr>
-      <w:hyperlink w:anchor="_Toc408239577" w:history="1">
+      <w:hyperlink w:anchor="_Toc408299095" w:history="1">
         <w:r>
           <w:rPr>
             <w:rStyle w:val="Hyperlink"/>
@@ -2158,7 +2156,7 @@
             <w:noProof/>
             <w:webHidden/>
           </w:rPr>
-          <w:instrText xml:space="preserve"> PAGEREF _Toc408239577 \h </w:instrText>
+          <w:instrText xml:space="preserve"> PAGEREF _Toc408299095 \h </w:instrText>
         </w:r>
         <w:r>
           <w:rPr>
@@ -2202,7 +2200,7 @@
           <w:sz w:val="22"/>
         </w:rPr>
       </w:pPr>
-      <w:hyperlink w:anchor="_Toc408239578" w:history="1">
+      <w:hyperlink w:anchor="_Toc408299096" w:history="1">
         <w:r>
           <w:rPr>
             <w:rStyle w:val="Hyperlink"/>
@@ -2244,7 +2242,7 @@
             <w:noProof/>
             <w:webHidden/>
           </w:rPr>
-          <w:instrText xml:space="preserve"> PAGEREF _Toc408239578 \h </w:instrText>
+          <w:instrText xml:space="preserve"> PAGEREF _Toc408299096 \h </w:instrText>
         </w:r>
         <w:r>
           <w:rPr>
@@ -2288,7 +2286,7 @@
           <w:sz w:val="22"/>
         </w:rPr>
       </w:pPr>
-      <w:hyperlink w:anchor="_Toc408239579" w:history="1">
+      <w:hyperlink w:anchor="_Toc408299097" w:history="1">
         <w:r>
           <w:rPr>
             <w:rStyle w:val="Hyperlink"/>
@@ -2330,7 +2328,7 @@
             <w:noProof/>
             <w:webHidden/>
           </w:rPr>
-          <w:instrText xml:space="preserve"> PAGEREF _Toc408239579 \h </w:instrText>
+          <w:instrText xml:space="preserve"> PAGEREF _Toc408299097 \h </w:instrText>
         </w:r>
         <w:r>
           <w:rPr>
@@ -2374,7 +2372,7 @@
           <w:sz w:val="22"/>
         </w:rPr>
       </w:pPr>
-      <w:hyperlink w:anchor="_Toc408239580" w:history="1">
+      <w:hyperlink w:anchor="_Toc408299098" w:history="1">
         <w:r>
           <w:rPr>
             <w:rStyle w:val="Hyperlink"/>
@@ -2416,7 +2414,7 @@
             <w:noProof/>
             <w:webHidden/>
           </w:rPr>
-          <w:instrText xml:space="preserve"> PAGEREF _Toc408239580 \h </w:instrText>
+          <w:instrText xml:space="preserve"> PAGEREF _Toc408299098 \h </w:instrText>
         </w:r>
         <w:r>
           <w:rPr>
@@ -2460,7 +2458,7 @@
           <w:sz w:val="22"/>
         </w:rPr>
       </w:pPr>
-      <w:hyperlink w:anchor="_Toc408239581" w:history="1">
+      <w:hyperlink w:anchor="_Toc408299099" w:history="1">
         <w:r>
           <w:rPr>
             <w:rStyle w:val="Hyperlink"/>
@@ -2502,7 +2500,7 @@
             <w:noProof/>
             <w:webHidden/>
           </w:rPr>
-          <w:instrText xml:space="preserve"> PAGEREF _Toc408239581 \h </w:instrText>
+          <w:instrText xml:space="preserve"> PAGEREF _Toc408299099 \h </w:instrText>
         </w:r>
         <w:r>
           <w:rPr>
@@ -2546,7 +2544,7 @@
           <w:sz w:val="22"/>
         </w:rPr>
       </w:pPr>
-      <w:hyperlink w:anchor="_Toc408239582" w:history="1">
+      <w:hyperlink w:anchor="_Toc408299100" w:history="1">
         <w:r>
           <w:rPr>
             <w:rStyle w:val="Hyperlink"/>
@@ -2588,7 +2586,7 @@
             <w:noProof/>
             <w:webHidden/>
           </w:rPr>
-          <w:instrText xml:space="preserve"> PAGEREF _Toc408239582 \h </w:instrText>
+          <w:instrText xml:space="preserve"> PAGEREF _Toc408299100 \h </w:instrText>
         </w:r>
         <w:r>
           <w:rPr>
@@ -2632,7 +2630,7 @@
           <w:sz w:val="22"/>
         </w:rPr>
       </w:pPr>
-      <w:hyperlink w:anchor="_Toc408239583" w:history="1">
+      <w:hyperlink w:anchor="_Toc408299101" w:history="1">
         <w:r>
           <w:rPr>
             <w:rStyle w:val="Hyperlink"/>
@@ -2674,7 +2672,7 @@
             <w:noProof/>
             <w:webHidden/>
           </w:rPr>
-          <w:instrText xml:space="preserve"> PAGEREF _Toc408239583 \h </w:instrText>
+          <w:instrText xml:space="preserve"> PAGEREF _Toc408299101 \h </w:instrText>
         </w:r>
         <w:r>
           <w:rPr>
@@ -2718,7 +2716,7 @@
           <w:sz w:val="22"/>
         </w:rPr>
       </w:pPr>
-      <w:hyperlink w:anchor="_Toc408239584" w:history="1">
+      <w:hyperlink w:anchor="_Toc408299102" w:history="1">
         <w:r>
           <w:rPr>
             <w:rStyle w:val="Hyperlink"/>
@@ -2760,7 +2758,7 @@
             <w:noProof/>
             <w:webHidden/>
           </w:rPr>
-          <w:instrText xml:space="preserve"> PAGEREF _Toc408239584 \h </w:instrText>
+          <w:instrText xml:space="preserve"> PAGEREF _Toc408299102 \h </w:instrText>
         </w:r>
         <w:r>
           <w:rPr>
@@ -2793,19 +2791,277 @@
     </w:p>
     <w:p>
       <w:pPr>
-        <w:pStyle w:val="TOC1"/>
+        <w:pStyle w:val="TOC2"/>
+        <w:tabs>
+          <w:tab w:val="left" w:pos="880"/>
+          <w:tab w:val="right" w:leader="dot" w:pos="9062"/>
+        </w:tabs>
         <w:rPr>
           <w:rFonts w:asciiTheme="minorHAnsi" w:eastAsiaTheme="minorEastAsia" w:hAnsiTheme="minorHAnsi"/>
           <w:noProof/>
           <w:sz w:val="22"/>
         </w:rPr>
       </w:pPr>
-      <w:hyperlink w:anchor="_Toc408239585" w:history="1">
+      <w:hyperlink w:anchor="_Toc408299103" w:history="1">
         <w:r>
           <w:rPr>
             <w:rStyle w:val="Hyperlink"/>
             <w:noProof/>
           </w:rPr>
+          <w:t>1.13</w:t>
+        </w:r>
+        <w:r>
+          <w:rPr>
+            <w:rFonts w:asciiTheme="minorHAnsi" w:eastAsiaTheme="minorEastAsia" w:hAnsiTheme="minorHAnsi"/>
+            <w:noProof/>
+            <w:sz w:val="22"/>
+          </w:rPr>
+          <w:tab/>
+        </w:r>
+        <w:r>
+          <w:rPr>
+            <w:rStyle w:val="Hyperlink"/>
+            <w:noProof/>
+          </w:rPr>
+          <w:t>Đa ngôn ngữ</w:t>
+        </w:r>
+        <w:r>
+          <w:rPr>
+            <w:noProof/>
+            <w:webHidden/>
+          </w:rPr>
+          <w:tab/>
+        </w:r>
+        <w:r>
+          <w:rPr>
+            <w:noProof/>
+            <w:webHidden/>
+          </w:rPr>
+          <w:fldChar w:fldCharType="begin"/>
+        </w:r>
+        <w:r>
+          <w:rPr>
+            <w:noProof/>
+            <w:webHidden/>
+          </w:rPr>
+          <w:instrText xml:space="preserve"> PAGEREF _Toc408299103 \h </w:instrText>
+        </w:r>
+        <w:r>
+          <w:rPr>
+            <w:noProof/>
+            <w:webHidden/>
+          </w:rPr>
+        </w:r>
+        <w:r>
+          <w:rPr>
+            <w:noProof/>
+            <w:webHidden/>
+          </w:rPr>
+          <w:fldChar w:fldCharType="separate"/>
+        </w:r>
+        <w:r>
+          <w:rPr>
+            <w:noProof/>
+            <w:webHidden/>
+          </w:rPr>
+          <w:t>24</w:t>
+        </w:r>
+        <w:r>
+          <w:rPr>
+            <w:noProof/>
+            <w:webHidden/>
+          </w:rPr>
+          <w:fldChar w:fldCharType="end"/>
+        </w:r>
+      </w:hyperlink>
+    </w:p>
+    <w:p>
+      <w:pPr>
+        <w:pStyle w:val="TOC3"/>
+        <w:tabs>
+          <w:tab w:val="left" w:pos="880"/>
+          <w:tab w:val="right" w:leader="dot" w:pos="9062"/>
+        </w:tabs>
+        <w:rPr>
+          <w:rFonts w:asciiTheme="minorHAnsi" w:eastAsiaTheme="minorEastAsia" w:hAnsiTheme="minorHAnsi"/>
+          <w:noProof/>
+          <w:sz w:val="22"/>
+        </w:rPr>
+      </w:pPr>
+      <w:hyperlink w:anchor="_Toc408299104" w:history="1">
+        <w:r>
+          <w:rPr>
+            <w:rStyle w:val="Hyperlink"/>
+            <w:noProof/>
+          </w:rPr>
+          <w:t>1.13.1</w:t>
+        </w:r>
+        <w:r>
+          <w:rPr>
+            <w:rFonts w:asciiTheme="minorHAnsi" w:eastAsiaTheme="minorEastAsia" w:hAnsiTheme="minorHAnsi"/>
+            <w:noProof/>
+            <w:sz w:val="22"/>
+          </w:rPr>
+          <w:tab/>
+        </w:r>
+        <w:r>
+          <w:rPr>
+            <w:rStyle w:val="Hyperlink"/>
+            <w:noProof/>
+          </w:rPr>
+          <w:t>Hướng dẫn cách thay đổi cài đặt ngôn ngữ Google Chrome</w:t>
+        </w:r>
+        <w:r>
+          <w:rPr>
+            <w:noProof/>
+            <w:webHidden/>
+          </w:rPr>
+          <w:tab/>
+        </w:r>
+        <w:r>
+          <w:rPr>
+            <w:noProof/>
+            <w:webHidden/>
+          </w:rPr>
+          <w:fldChar w:fldCharType="begin"/>
+        </w:r>
+        <w:r>
+          <w:rPr>
+            <w:noProof/>
+            <w:webHidden/>
+          </w:rPr>
+          <w:instrText xml:space="preserve"> PAGEREF _Toc408299104 \h </w:instrText>
+        </w:r>
+        <w:r>
+          <w:rPr>
+            <w:noProof/>
+            <w:webHidden/>
+          </w:rPr>
+        </w:r>
+        <w:r>
+          <w:rPr>
+            <w:noProof/>
+            <w:webHidden/>
+          </w:rPr>
+          <w:fldChar w:fldCharType="separate"/>
+        </w:r>
+        <w:r>
+          <w:rPr>
+            <w:noProof/>
+            <w:webHidden/>
+          </w:rPr>
+          <w:t>24</w:t>
+        </w:r>
+        <w:r>
+          <w:rPr>
+            <w:noProof/>
+            <w:webHidden/>
+          </w:rPr>
+          <w:fldChar w:fldCharType="end"/>
+        </w:r>
+      </w:hyperlink>
+    </w:p>
+    <w:p>
+      <w:pPr>
+        <w:pStyle w:val="TOC3"/>
+        <w:tabs>
+          <w:tab w:val="left" w:pos="880"/>
+          <w:tab w:val="right" w:leader="dot" w:pos="9062"/>
+        </w:tabs>
+        <w:rPr>
+          <w:rFonts w:asciiTheme="minorHAnsi" w:eastAsiaTheme="minorEastAsia" w:hAnsiTheme="minorHAnsi"/>
+          <w:noProof/>
+          <w:sz w:val="22"/>
+        </w:rPr>
+      </w:pPr>
+      <w:hyperlink w:anchor="_Toc408299105" w:history="1">
+        <w:r>
+          <w:rPr>
+            <w:rStyle w:val="Hyperlink"/>
+            <w:noProof/>
+          </w:rPr>
+          <w:t>1.13.2</w:t>
+        </w:r>
+        <w:r>
+          <w:rPr>
+            <w:rFonts w:asciiTheme="minorHAnsi" w:eastAsiaTheme="minorEastAsia" w:hAnsiTheme="minorHAnsi"/>
+            <w:noProof/>
+            <w:sz w:val="22"/>
+          </w:rPr>
+          <w:tab/>
+        </w:r>
+        <w:r>
+          <w:rPr>
+            <w:rStyle w:val="Hyperlink"/>
+            <w:noProof/>
+          </w:rPr>
+          <w:t>Hướng dẫn cách thay đổi cài đặt ngôn ngữ Firefox</w:t>
+        </w:r>
+        <w:r>
+          <w:rPr>
+            <w:noProof/>
+            <w:webHidden/>
+          </w:rPr>
+          <w:tab/>
+        </w:r>
+        <w:r>
+          <w:rPr>
+            <w:noProof/>
+            <w:webHidden/>
+          </w:rPr>
+          <w:fldChar w:fldCharType="begin"/>
+        </w:r>
+        <w:r>
+          <w:rPr>
+            <w:noProof/>
+            <w:webHidden/>
+          </w:rPr>
+          <w:instrText xml:space="preserve"> PAGEREF _Toc408299105 \h </w:instrText>
+        </w:r>
+        <w:r>
+          <w:rPr>
+            <w:noProof/>
+            <w:webHidden/>
+          </w:rPr>
+        </w:r>
+        <w:r>
+          <w:rPr>
+            <w:noProof/>
+            <w:webHidden/>
+          </w:rPr>
+          <w:fldChar w:fldCharType="separate"/>
+        </w:r>
+        <w:r>
+          <w:rPr>
+            <w:noProof/>
+            <w:webHidden/>
+          </w:rPr>
+          <w:t>26</w:t>
+        </w:r>
+        <w:r>
+          <w:rPr>
+            <w:noProof/>
+            <w:webHidden/>
+          </w:rPr>
+          <w:fldChar w:fldCharType="end"/>
+        </w:r>
+      </w:hyperlink>
+    </w:p>
+    <w:p>
+      <w:pPr>
+        <w:pStyle w:val="TOC1"/>
+        <w:rPr>
+          <w:rFonts w:asciiTheme="minorHAnsi" w:eastAsiaTheme="minorEastAsia" w:hAnsiTheme="minorHAnsi"/>
+          <w:noProof/>
+          <w:sz w:val="22"/>
+        </w:rPr>
+      </w:pPr>
+      <w:hyperlink w:anchor="_Toc408299106" w:history="1">
+        <w:r>
+          <w:rPr>
+            <w:rStyle w:val="Hyperlink"/>
+            <w:noProof/>
+          </w:rPr>
           <w:t>Chương 2.</w:t>
         </w:r>
         <w:r>
@@ -2842,7 +3098,7 @@
             <w:noProof/>
             <w:webHidden/>
           </w:rPr>
-          <w:instrText xml:space="preserve"> PAGEREF _Toc408239585 \h </w:instrText>
+          <w:instrText xml:space="preserve"> PAGEREF _Toc408299106 \h </w:instrText>
         </w:r>
         <w:r>
           <w:rPr>
@@ -2862,7 +3118,7 @@
             <w:noProof/>
             <w:webHidden/>
           </w:rPr>
-          <w:t>25</w:t>
+          <w:t>28</w:t>
         </w:r>
         <w:r>
           <w:rPr>
@@ -2886,7 +3142,7 @@
           <w:sz w:val="22"/>
         </w:rPr>
       </w:pPr>
-      <w:hyperlink w:anchor="_Toc408239586" w:history="1">
+      <w:hyperlink w:anchor="_Toc408299107" w:history="1">
         <w:r>
           <w:rPr>
             <w:rStyle w:val="Hyperlink"/>
@@ -2928,7 +3184,7 @@
             <w:noProof/>
             <w:webHidden/>
           </w:rPr>
-          <w:instrText xml:space="preserve"> PAGEREF _Toc408239586 \h </w:instrText>
+          <w:instrText xml:space="preserve"> PAGEREF _Toc408299107 \h </w:instrText>
         </w:r>
         <w:r>
           <w:rPr>
@@ -2948,7 +3204,7 @@
             <w:noProof/>
             <w:webHidden/>
           </w:rPr>
-          <w:t>25</w:t>
+          <w:t>28</w:t>
         </w:r>
         <w:r>
           <w:rPr>
@@ -2972,7 +3228,7 @@
           <w:sz w:val="22"/>
         </w:rPr>
       </w:pPr>
-      <w:hyperlink w:anchor="_Toc408239587" w:history="1">
+      <w:hyperlink w:anchor="_Toc408299108" w:history="1">
         <w:r>
           <w:rPr>
             <w:rStyle w:val="Hyperlink"/>
@@ -3014,7 +3270,7 @@
             <w:noProof/>
             <w:webHidden/>
           </w:rPr>
-          <w:instrText xml:space="preserve"> PAGEREF _Toc408239587 \h </w:instrText>
+          <w:instrText xml:space="preserve"> PAGEREF _Toc408299108 \h </w:instrText>
         </w:r>
         <w:r>
           <w:rPr>
@@ -3034,7 +3290,7 @@
             <w:noProof/>
             <w:webHidden/>
           </w:rPr>
-          <w:t>27</w:t>
+          <w:t>30</w:t>
         </w:r>
         <w:r>
           <w:rPr>
@@ -3058,7 +3314,7 @@
           <w:sz w:val="22"/>
         </w:rPr>
       </w:pPr>
-      <w:hyperlink w:anchor="_Toc408239588" w:history="1">
+      <w:hyperlink w:anchor="_Toc408299109" w:history="1">
         <w:r>
           <w:rPr>
             <w:rStyle w:val="Hyperlink"/>
@@ -3100,7 +3356,7 @@
             <w:noProof/>
             <w:webHidden/>
           </w:rPr>
-          <w:instrText xml:space="preserve"> PAGEREF _Toc408239588 \h </w:instrText>
+          <w:instrText xml:space="preserve"> PAGEREF _Toc408299109 \h </w:instrText>
         </w:r>
         <w:r>
           <w:rPr>
@@ -3120,7 +3376,7 @@
             <w:noProof/>
             <w:webHidden/>
           </w:rPr>
-          <w:t>27</w:t>
+          <w:t>30</w:t>
         </w:r>
         <w:r>
           <w:rPr>
@@ -3144,7 +3400,7 @@
           <w:sz w:val="22"/>
         </w:rPr>
       </w:pPr>
-      <w:hyperlink w:anchor="_Toc408239589" w:history="1">
+      <w:hyperlink w:anchor="_Toc408299110" w:history="1">
         <w:r>
           <w:rPr>
             <w:rStyle w:val="Hyperlink"/>
@@ -3186,7 +3442,7 @@
             <w:noProof/>
             <w:webHidden/>
           </w:rPr>
-          <w:instrText xml:space="preserve"> PAGEREF _Toc408239589 \h </w:instrText>
+          <w:instrText xml:space="preserve"> PAGEREF _Toc408299110 \h </w:instrText>
         </w:r>
         <w:r>
           <w:rPr>
@@ -3206,7 +3462,7 @@
             <w:noProof/>
             <w:webHidden/>
           </w:rPr>
-          <w:t>28</w:t>
+          <w:t>31</w:t>
         </w:r>
         <w:r>
           <w:rPr>
@@ -3247,6 +3503,8 @@
         <w:t>DANH MỤC HÌNH ẢNH</w:t>
       </w:r>
     </w:p>
+    <w:bookmarkStart w:id="0" w:name="_GoBack"/>
+    <w:bookmarkEnd w:id="0"/>
     <w:p>
       <w:pPr>
         <w:pStyle w:val="TableofFigures"/>
@@ -3268,7 +3526,7 @@
       <w:r>
         <w:fldChar w:fldCharType="separate"/>
       </w:r>
-      <w:hyperlink w:anchor="_Toc408239317" w:history="1">
+      <w:hyperlink w:anchor="_Toc408299111" w:history="1">
         <w:r>
           <w:rPr>
             <w:rStyle w:val="Hyperlink"/>
@@ -3295,7 +3553,7 @@
             <w:noProof/>
             <w:webHidden/>
           </w:rPr>
-          <w:instrText xml:space="preserve"> PAGEREF _Toc408239317 \h </w:instrText>
+          <w:instrText xml:space="preserve"> PAGEREF _Toc408299111 \h </w:instrText>
         </w:r>
         <w:r>
           <w:rPr>
@@ -3338,7 +3596,7 @@
           <w:sz w:val="22"/>
         </w:rPr>
       </w:pPr>
-      <w:hyperlink w:anchor="_Toc408239318" w:history="1">
+      <w:hyperlink w:anchor="_Toc408299112" w:history="1">
         <w:r>
           <w:rPr>
             <w:rStyle w:val="Hyperlink"/>
@@ -3365,7 +3623,7 @@
             <w:noProof/>
             <w:webHidden/>
           </w:rPr>
-          <w:instrText xml:space="preserve"> PAGEREF _Toc408239318 \h </w:instrText>
+          <w:instrText xml:space="preserve"> PAGEREF _Toc408299112 \h </w:instrText>
         </w:r>
         <w:r>
           <w:rPr>
@@ -3408,7 +3666,7 @@
           <w:sz w:val="22"/>
         </w:rPr>
       </w:pPr>
-      <w:hyperlink w:anchor="_Toc408239319" w:history="1">
+      <w:hyperlink w:anchor="_Toc408299113" w:history="1">
         <w:r>
           <w:rPr>
             <w:rStyle w:val="Hyperlink"/>
@@ -3435,7 +3693,7 @@
             <w:noProof/>
             <w:webHidden/>
           </w:rPr>
-          <w:instrText xml:space="preserve"> PAGEREF _Toc408239319 \h </w:instrText>
+          <w:instrText xml:space="preserve"> PAGEREF _Toc408299113 \h </w:instrText>
         </w:r>
         <w:r>
           <w:rPr>
@@ -3478,7 +3736,7 @@
           <w:sz w:val="22"/>
         </w:rPr>
       </w:pPr>
-      <w:hyperlink w:anchor="_Toc408239320" w:history="1">
+      <w:hyperlink w:anchor="_Toc408299114" w:history="1">
         <w:r>
           <w:rPr>
             <w:rStyle w:val="Hyperlink"/>
@@ -3505,7 +3763,7 @@
             <w:noProof/>
             <w:webHidden/>
           </w:rPr>
-          <w:instrText xml:space="preserve"> PAGEREF _Toc408239320 \h </w:instrText>
+          <w:instrText xml:space="preserve"> PAGEREF _Toc408299114 \h </w:instrText>
         </w:r>
         <w:r>
           <w:rPr>
@@ -3548,7 +3806,7 @@
           <w:sz w:val="22"/>
         </w:rPr>
       </w:pPr>
-      <w:hyperlink w:anchor="_Toc408239321" w:history="1">
+      <w:hyperlink w:anchor="_Toc408299115" w:history="1">
         <w:r>
           <w:rPr>
             <w:rStyle w:val="Hyperlink"/>
@@ -3575,7 +3833,7 @@
             <w:noProof/>
             <w:webHidden/>
           </w:rPr>
-          <w:instrText xml:space="preserve"> PAGEREF _Toc408239321 \h </w:instrText>
+          <w:instrText xml:space="preserve"> PAGEREF _Toc408299115 \h </w:instrText>
         </w:r>
         <w:r>
           <w:rPr>
@@ -3618,7 +3876,7 @@
           <w:sz w:val="22"/>
         </w:rPr>
       </w:pPr>
-      <w:hyperlink w:anchor="_Toc408239322" w:history="1">
+      <w:hyperlink w:anchor="_Toc408299116" w:history="1">
         <w:r>
           <w:rPr>
             <w:rStyle w:val="Hyperlink"/>
@@ -3645,7 +3903,7 @@
             <w:noProof/>
             <w:webHidden/>
           </w:rPr>
-          <w:instrText xml:space="preserve"> PAGEREF _Toc408239322 \h </w:instrText>
+          <w:instrText xml:space="preserve"> PAGEREF _Toc408299116 \h </w:instrText>
         </w:r>
         <w:r>
           <w:rPr>
@@ -3688,7 +3946,7 @@
           <w:sz w:val="22"/>
         </w:rPr>
       </w:pPr>
-      <w:hyperlink w:anchor="_Toc408239323" w:history="1">
+      <w:hyperlink w:anchor="_Toc408299117" w:history="1">
         <w:r>
           <w:rPr>
             <w:rStyle w:val="Hyperlink"/>
@@ -3715,7 +3973,7 @@
             <w:noProof/>
             <w:webHidden/>
           </w:rPr>
-          <w:instrText xml:space="preserve"> PAGEREF _Toc408239323 \h </w:instrText>
+          <w:instrText xml:space="preserve"> PAGEREF _Toc408299117 \h </w:instrText>
         </w:r>
         <w:r>
           <w:rPr>
@@ -3758,7 +4016,7 @@
           <w:sz w:val="22"/>
         </w:rPr>
       </w:pPr>
-      <w:hyperlink w:anchor="_Toc408239324" w:history="1">
+      <w:hyperlink w:anchor="_Toc408299118" w:history="1">
         <w:r>
           <w:rPr>
             <w:rStyle w:val="Hyperlink"/>
@@ -3785,7 +4043,7 @@
             <w:noProof/>
             <w:webHidden/>
           </w:rPr>
-          <w:instrText xml:space="preserve"> PAGEREF _Toc408239324 \h </w:instrText>
+          <w:instrText xml:space="preserve"> PAGEREF _Toc408299118 \h </w:instrText>
         </w:r>
         <w:r>
           <w:rPr>
@@ -3828,7 +4086,7 @@
           <w:sz w:val="22"/>
         </w:rPr>
       </w:pPr>
-      <w:hyperlink w:anchor="_Toc408239325" w:history="1">
+      <w:hyperlink w:anchor="_Toc408299119" w:history="1">
         <w:r>
           <w:rPr>
             <w:rStyle w:val="Hyperlink"/>
@@ -3855,7 +4113,7 @@
             <w:noProof/>
             <w:webHidden/>
           </w:rPr>
-          <w:instrText xml:space="preserve"> PAGEREF _Toc408239325 \h </w:instrText>
+          <w:instrText xml:space="preserve"> PAGEREF _Toc408299119 \h </w:instrText>
         </w:r>
         <w:r>
           <w:rPr>
@@ -3898,7 +4156,7 @@
           <w:sz w:val="22"/>
         </w:rPr>
       </w:pPr>
-      <w:hyperlink w:anchor="_Toc408239326" w:history="1">
+      <w:hyperlink w:anchor="_Toc408299120" w:history="1">
         <w:r>
           <w:rPr>
             <w:rStyle w:val="Hyperlink"/>
@@ -3925,7 +4183,7 @@
             <w:noProof/>
             <w:webHidden/>
           </w:rPr>
-          <w:instrText xml:space="preserve"> PAGEREF _Toc408239326 \h </w:instrText>
+          <w:instrText xml:space="preserve"> PAGEREF _Toc408299120 \h </w:instrText>
         </w:r>
         <w:r>
           <w:rPr>
@@ -3968,7 +4226,7 @@
           <w:sz w:val="22"/>
         </w:rPr>
       </w:pPr>
-      <w:hyperlink w:anchor="_Toc408239327" w:history="1">
+      <w:hyperlink w:anchor="_Toc408299121" w:history="1">
         <w:r>
           <w:rPr>
             <w:rStyle w:val="Hyperlink"/>
@@ -3995,7 +4253,7 @@
             <w:noProof/>
             <w:webHidden/>
           </w:rPr>
-          <w:instrText xml:space="preserve"> PAGEREF _Toc408239327 \h </w:instrText>
+          <w:instrText xml:space="preserve"> PAGEREF _Toc408299121 \h </w:instrText>
         </w:r>
         <w:r>
           <w:rPr>
@@ -4038,7 +4296,7 @@
           <w:sz w:val="22"/>
         </w:rPr>
       </w:pPr>
-      <w:hyperlink w:anchor="_Toc408239328" w:history="1">
+      <w:hyperlink w:anchor="_Toc408299122" w:history="1">
         <w:r>
           <w:rPr>
             <w:rStyle w:val="Hyperlink"/>
@@ -4065,7 +4323,7 @@
             <w:noProof/>
             <w:webHidden/>
           </w:rPr>
-          <w:instrText xml:space="preserve"> PAGEREF _Toc408239328 \h </w:instrText>
+          <w:instrText xml:space="preserve"> PAGEREF _Toc408299122 \h </w:instrText>
         </w:r>
         <w:r>
           <w:rPr>
@@ -4108,7 +4366,7 @@
           <w:sz w:val="22"/>
         </w:rPr>
       </w:pPr>
-      <w:hyperlink w:anchor="_Toc408239329" w:history="1">
+      <w:hyperlink w:anchor="_Toc408299123" w:history="1">
         <w:r>
           <w:rPr>
             <w:rStyle w:val="Hyperlink"/>
@@ -4135,7 +4393,7 @@
             <w:noProof/>
             <w:webHidden/>
           </w:rPr>
-          <w:instrText xml:space="preserve"> PAGEREF _Toc408239329 \h </w:instrText>
+          <w:instrText xml:space="preserve"> PAGEREF _Toc408299123 \h </w:instrText>
         </w:r>
         <w:r>
           <w:rPr>
@@ -4178,7 +4436,7 @@
           <w:sz w:val="22"/>
         </w:rPr>
       </w:pPr>
-      <w:hyperlink w:anchor="_Toc408239330" w:history="1">
+      <w:hyperlink w:anchor="_Toc408299124" w:history="1">
         <w:r>
           <w:rPr>
             <w:rStyle w:val="Hyperlink"/>
@@ -4205,7 +4463,7 @@
             <w:noProof/>
             <w:webHidden/>
           </w:rPr>
-          <w:instrText xml:space="preserve"> PAGEREF _Toc408239330 \h </w:instrText>
+          <w:instrText xml:space="preserve"> PAGEREF _Toc408299124 \h </w:instrText>
         </w:r>
         <w:r>
           <w:rPr>
@@ -4248,7 +4506,7 @@
           <w:sz w:val="22"/>
         </w:rPr>
       </w:pPr>
-      <w:hyperlink w:anchor="_Toc408239331" w:history="1">
+      <w:hyperlink w:anchor="_Toc408299125" w:history="1">
         <w:r>
           <w:rPr>
             <w:rStyle w:val="Hyperlink"/>
@@ -4275,7 +4533,7 @@
             <w:noProof/>
             <w:webHidden/>
           </w:rPr>
-          <w:instrText xml:space="preserve"> PAGEREF _Toc408239331 \h </w:instrText>
+          <w:instrText xml:space="preserve"> PAGEREF _Toc408299125 \h </w:instrText>
         </w:r>
         <w:r>
           <w:rPr>
@@ -4318,7 +4576,7 @@
           <w:sz w:val="22"/>
         </w:rPr>
       </w:pPr>
-      <w:hyperlink w:anchor="_Toc408239332" w:history="1">
+      <w:hyperlink w:anchor="_Toc408299126" w:history="1">
         <w:r>
           <w:rPr>
             <w:rStyle w:val="Hyperlink"/>
@@ -4345,7 +4603,7 @@
             <w:noProof/>
             <w:webHidden/>
           </w:rPr>
-          <w:instrText xml:space="preserve"> PAGEREF _Toc408239332 \h </w:instrText>
+          <w:instrText xml:space="preserve"> PAGEREF _Toc408299126 \h </w:instrText>
         </w:r>
         <w:r>
           <w:rPr>
@@ -4388,7 +4646,7 @@
           <w:sz w:val="22"/>
         </w:rPr>
       </w:pPr>
-      <w:hyperlink w:anchor="_Toc408239333" w:history="1">
+      <w:hyperlink w:anchor="_Toc408299127" w:history="1">
         <w:r>
           <w:rPr>
             <w:rStyle w:val="Hyperlink"/>
@@ -4415,7 +4673,7 @@
             <w:noProof/>
             <w:webHidden/>
           </w:rPr>
-          <w:instrText xml:space="preserve"> PAGEREF _Toc408239333 \h </w:instrText>
+          <w:instrText xml:space="preserve"> PAGEREF _Toc408299127 \h </w:instrText>
         </w:r>
         <w:r>
           <w:rPr>
@@ -4458,7 +4716,7 @@
           <w:sz w:val="22"/>
         </w:rPr>
       </w:pPr>
-      <w:hyperlink w:anchor="_Toc408239334" w:history="1">
+      <w:hyperlink w:anchor="_Toc408299128" w:history="1">
         <w:r>
           <w:rPr>
             <w:rStyle w:val="Hyperlink"/>
@@ -4485,7 +4743,7 @@
             <w:noProof/>
             <w:webHidden/>
           </w:rPr>
-          <w:instrText xml:space="preserve"> PAGEREF _Toc408239334 \h </w:instrText>
+          <w:instrText xml:space="preserve"> PAGEREF _Toc408299128 \h </w:instrText>
         </w:r>
         <w:r>
           <w:rPr>
@@ -4528,7 +4786,7 @@
           <w:sz w:val="22"/>
         </w:rPr>
       </w:pPr>
-      <w:hyperlink w:anchor="_Toc408239335" w:history="1">
+      <w:hyperlink w:anchor="_Toc408299129" w:history="1">
         <w:r>
           <w:rPr>
             <w:rStyle w:val="Hyperlink"/>
@@ -4555,7 +4813,7 @@
             <w:noProof/>
             <w:webHidden/>
           </w:rPr>
-          <w:instrText xml:space="preserve"> PAGEREF _Toc408239335 \h </w:instrText>
+          <w:instrText xml:space="preserve"> PAGEREF _Toc408299129 \h </w:instrText>
         </w:r>
         <w:r>
           <w:rPr>
@@ -4598,7 +4856,7 @@
           <w:sz w:val="22"/>
         </w:rPr>
       </w:pPr>
-      <w:hyperlink w:anchor="_Toc408239336" w:history="1">
+      <w:hyperlink w:anchor="_Toc408299130" w:history="1">
         <w:r>
           <w:rPr>
             <w:rStyle w:val="Hyperlink"/>
@@ -4625,7 +4883,7 @@
             <w:noProof/>
             <w:webHidden/>
           </w:rPr>
-          <w:instrText xml:space="preserve"> PAGEREF _Toc408239336 \h </w:instrText>
+          <w:instrText xml:space="preserve"> PAGEREF _Toc408299130 \h </w:instrText>
         </w:r>
         <w:r>
           <w:rPr>
@@ -4668,7 +4926,7 @@
           <w:sz w:val="22"/>
         </w:rPr>
       </w:pPr>
-      <w:hyperlink w:anchor="_Toc408239337" w:history="1">
+      <w:hyperlink w:anchor="_Toc408299131" w:history="1">
         <w:r>
           <w:rPr>
             <w:rStyle w:val="Hyperlink"/>
@@ -4695,7 +4953,7 @@
             <w:noProof/>
             <w:webHidden/>
           </w:rPr>
-          <w:instrText xml:space="preserve"> PAGEREF _Toc408239337 \h </w:instrText>
+          <w:instrText xml:space="preserve"> PAGEREF _Toc408299131 \h </w:instrText>
         </w:r>
         <w:r>
           <w:rPr>
@@ -4738,7 +4996,7 @@
           <w:sz w:val="22"/>
         </w:rPr>
       </w:pPr>
-      <w:hyperlink w:anchor="_Toc408239338" w:history="1">
+      <w:hyperlink w:anchor="_Toc408299132" w:history="1">
         <w:r>
           <w:rPr>
             <w:rStyle w:val="Hyperlink"/>
@@ -4765,7 +5023,7 @@
             <w:noProof/>
             <w:webHidden/>
           </w:rPr>
-          <w:instrText xml:space="preserve"> PAGEREF _Toc408239338 \h </w:instrText>
+          <w:instrText xml:space="preserve"> PAGEREF _Toc408299132 \h </w:instrText>
         </w:r>
         <w:r>
           <w:rPr>
@@ -4808,7 +5066,7 @@
           <w:sz w:val="22"/>
         </w:rPr>
       </w:pPr>
-      <w:hyperlink w:anchor="_Toc408239339" w:history="1">
+      <w:hyperlink w:anchor="_Toc408299133" w:history="1">
         <w:r>
           <w:rPr>
             <w:rStyle w:val="Hyperlink"/>
@@ -4835,7 +5093,7 @@
             <w:noProof/>
             <w:webHidden/>
           </w:rPr>
-          <w:instrText xml:space="preserve"> PAGEREF _Toc408239339 \h </w:instrText>
+          <w:instrText xml:space="preserve"> PAGEREF _Toc408299133 \h </w:instrText>
         </w:r>
         <w:r>
           <w:rPr>
@@ -4878,7 +5136,7 @@
           <w:sz w:val="22"/>
         </w:rPr>
       </w:pPr>
-      <w:hyperlink w:anchor="_Toc408239340" w:history="1">
+      <w:hyperlink w:anchor="_Toc408299134" w:history="1">
         <w:r>
           <w:rPr>
             <w:rStyle w:val="Hyperlink"/>
@@ -4905,7 +5163,7 @@
             <w:noProof/>
             <w:webHidden/>
           </w:rPr>
-          <w:instrText xml:space="preserve"> PAGEREF _Toc408239340 \h </w:instrText>
+          <w:instrText xml:space="preserve"> PAGEREF _Toc408299134 \h </w:instrText>
         </w:r>
         <w:r>
           <w:rPr>
@@ -4948,7 +5206,7 @@
           <w:sz w:val="22"/>
         </w:rPr>
       </w:pPr>
-      <w:hyperlink w:anchor="_Toc408239341" w:history="1">
+      <w:hyperlink w:anchor="_Toc408299135" w:history="1">
         <w:r>
           <w:rPr>
             <w:rStyle w:val="Hyperlink"/>
@@ -4975,7 +5233,7 @@
             <w:noProof/>
             <w:webHidden/>
           </w:rPr>
-          <w:instrText xml:space="preserve"> PAGEREF _Toc408239341 \h </w:instrText>
+          <w:instrText xml:space="preserve"> PAGEREF _Toc408299135 \h </w:instrText>
         </w:r>
         <w:r>
           <w:rPr>
@@ -5018,7 +5276,7 @@
           <w:sz w:val="22"/>
         </w:rPr>
       </w:pPr>
-      <w:hyperlink w:anchor="_Toc408239342" w:history="1">
+      <w:hyperlink w:anchor="_Toc408299136" w:history="1">
         <w:r>
           <w:rPr>
             <w:rStyle w:val="Hyperlink"/>
@@ -5045,7 +5303,7 @@
             <w:noProof/>
             <w:webHidden/>
           </w:rPr>
-          <w:instrText xml:space="preserve"> PAGEREF _Toc408239342 \h </w:instrText>
+          <w:instrText xml:space="preserve"> PAGEREF _Toc408299136 \h </w:instrText>
         </w:r>
         <w:r>
           <w:rPr>
@@ -5088,13 +5346,13 @@
           <w:sz w:val="22"/>
         </w:rPr>
       </w:pPr>
-      <w:hyperlink w:anchor="_Toc408239343" w:history="1">
+      <w:hyperlink w:anchor="_Toc408299137" w:history="1">
         <w:r>
           <w:rPr>
             <w:rStyle w:val="Hyperlink"/>
             <w:noProof/>
           </w:rPr>
-          <w:t>Hình 2.1 Chọn Administration.</w:t>
+          <w:t>Hình 1.27  Chọn Settings</w:t>
         </w:r>
         <w:r>
           <w:rPr>
@@ -5115,7 +5373,7 @@
             <w:noProof/>
             <w:webHidden/>
           </w:rPr>
-          <w:instrText xml:space="preserve"> PAGEREF _Toc408239343 \h </w:instrText>
+          <w:instrText xml:space="preserve"> PAGEREF _Toc408299137 \h </w:instrText>
         </w:r>
         <w:r>
           <w:rPr>
@@ -5135,7 +5393,7 @@
             <w:noProof/>
             <w:webHidden/>
           </w:rPr>
-          <w:t>25</w:t>
+          <w:t>24</w:t>
         </w:r>
         <w:r>
           <w:rPr>
@@ -5158,13 +5416,21 @@
           <w:sz w:val="22"/>
         </w:rPr>
       </w:pPr>
-      <w:hyperlink w:anchor="_Toc408239344" w:history="1">
+      <w:hyperlink w:anchor="_Toc408299138" w:history="1">
         <w:r>
           <w:rPr>
             <w:rStyle w:val="Hyperlink"/>
             <w:noProof/>
           </w:rPr>
-          <w:t>Hình 2.2 Cấu hình bàn làm việc</w:t>
+          <w:t xml:space="preserve">Hình 1.28 </w:t>
+        </w:r>
+        <w:r>
+          <w:rPr>
+            <w:rStyle w:val="Hyperlink"/>
+            <w:rFonts w:eastAsiaTheme="majorEastAsia" w:cs="Times New Roman"/>
+            <w:noProof/>
+          </w:rPr>
+          <w:t>Language and input settings</w:t>
         </w:r>
         <w:r>
           <w:rPr>
@@ -5185,7 +5451,7 @@
             <w:noProof/>
             <w:webHidden/>
           </w:rPr>
-          <w:instrText xml:space="preserve"> PAGEREF _Toc408239344 \h </w:instrText>
+          <w:instrText xml:space="preserve"> PAGEREF _Toc408299138 \h </w:instrText>
         </w:r>
         <w:r>
           <w:rPr>
@@ -5228,13 +5494,13 @@
           <w:sz w:val="22"/>
         </w:rPr>
       </w:pPr>
-      <w:hyperlink w:anchor="_Toc408239345" w:history="1">
+      <w:hyperlink w:anchor="_Toc408299139" w:history="1">
         <w:r>
           <w:rPr>
             <w:rStyle w:val="Hyperlink"/>
             <w:noProof/>
           </w:rPr>
-          <w:t>Hình 2.3 Chọn Datalits</w:t>
+          <w:t>Hình 1.29 Thêm ngôn ngữ mới</w:t>
         </w:r>
         <w:r>
           <w:rPr>
@@ -5255,7 +5521,7 @@
             <w:noProof/>
             <w:webHidden/>
           </w:rPr>
-          <w:instrText xml:space="preserve"> PAGEREF _Toc408239345 \h </w:instrText>
+          <w:instrText xml:space="preserve"> PAGEREF _Toc408299139 \h </w:instrText>
         </w:r>
         <w:r>
           <w:rPr>
@@ -5298,13 +5564,13 @@
           <w:sz w:val="22"/>
         </w:rPr>
       </w:pPr>
-      <w:hyperlink w:anchor="_Toc408239346" w:history="1">
+      <w:hyperlink w:anchor="_Toc408299140" w:history="1">
         <w:r>
           <w:rPr>
             <w:rStyle w:val="Hyperlink"/>
             <w:noProof/>
           </w:rPr>
-          <w:t>Hình 2.4 Thêm Datalits</w:t>
+          <w:t>Hình 1.30 Thêm ngôn ngữ tiếng việt</w:t>
         </w:r>
         <w:r>
           <w:rPr>
@@ -5325,7 +5591,7 @@
             <w:noProof/>
             <w:webHidden/>
           </w:rPr>
-          <w:instrText xml:space="preserve"> PAGEREF _Toc408239346 \h </w:instrText>
+          <w:instrText xml:space="preserve"> PAGEREF _Toc408299140 \h </w:instrText>
         </w:r>
         <w:r>
           <w:rPr>
@@ -5368,13 +5634,13 @@
           <w:sz w:val="22"/>
         </w:rPr>
       </w:pPr>
-      <w:hyperlink w:anchor="_Toc408239347" w:history="1">
+      <w:hyperlink w:anchor="_Toc408299141" w:history="1">
         <w:r>
           <w:rPr>
             <w:rStyle w:val="Hyperlink"/>
             <w:noProof/>
           </w:rPr>
-          <w:t>Hình 2.5 Thêm Danh sách</w:t>
+          <w:t>Hình 1.31 Chọn Options</w:t>
         </w:r>
         <w:r>
           <w:rPr>
@@ -5395,7 +5661,7 @@
             <w:noProof/>
             <w:webHidden/>
           </w:rPr>
-          <w:instrText xml:space="preserve"> PAGEREF _Toc408239347 \h </w:instrText>
+          <w:instrText xml:space="preserve"> PAGEREF _Toc408299141 \h </w:instrText>
         </w:r>
         <w:r>
           <w:rPr>
@@ -5438,13 +5704,13 @@
           <w:sz w:val="22"/>
         </w:rPr>
       </w:pPr>
-      <w:hyperlink w:anchor="_Toc408239348" w:history="1">
+      <w:hyperlink w:anchor="_Toc408299142" w:history="1">
         <w:r>
           <w:rPr>
             <w:rStyle w:val="Hyperlink"/>
             <w:noProof/>
           </w:rPr>
-          <w:t>Hình 2.6 Danh sách mới</w:t>
+          <w:t>Hình 1.32 Chọn tiếng việt</w:t>
         </w:r>
         <w:r>
           <w:rPr>
@@ -5465,7 +5731,7 @@
             <w:noProof/>
             <w:webHidden/>
           </w:rPr>
-          <w:instrText xml:space="preserve"> PAGEREF _Toc408239348 \h </w:instrText>
+          <w:instrText xml:space="preserve"> PAGEREF _Toc408299142 \h </w:instrText>
         </w:r>
         <w:r>
           <w:rPr>
@@ -5508,13 +5774,13 @@
           <w:sz w:val="22"/>
         </w:rPr>
       </w:pPr>
-      <w:hyperlink w:anchor="_Toc408239349" w:history="1">
+      <w:hyperlink w:anchor="_Toc408299143" w:history="1">
         <w:r>
           <w:rPr>
             <w:rStyle w:val="Hyperlink"/>
             <w:noProof/>
           </w:rPr>
-          <w:t>Hình 2.7 Cấu trúc cây thư mục góp ý</w:t>
+          <w:t>Hình 1.33 Xét thữ tự ưu tiên tiếng việt</w:t>
         </w:r>
         <w:r>
           <w:rPr>
@@ -5535,7 +5801,7 @@
             <w:noProof/>
             <w:webHidden/>
           </w:rPr>
-          <w:instrText xml:space="preserve"> PAGEREF _Toc408239349 \h </w:instrText>
+          <w:instrText xml:space="preserve"> PAGEREF _Toc408299143 \h </w:instrText>
         </w:r>
         <w:r>
           <w:rPr>
@@ -5578,13 +5844,13 @@
           <w:sz w:val="22"/>
         </w:rPr>
       </w:pPr>
-      <w:hyperlink w:anchor="_Toc408239350" w:history="1">
+      <w:hyperlink w:anchor="_Toc408299144" w:history="1">
         <w:r>
           <w:rPr>
             <w:rStyle w:val="Hyperlink"/>
             <w:noProof/>
           </w:rPr>
-          <w:t>Hình 2.8 Chọn quản lý quyền</w:t>
+          <w:t>Hình 2.1 Chọn Administration.</w:t>
         </w:r>
         <w:r>
           <w:rPr>
@@ -5605,7 +5871,7 @@
             <w:noProof/>
             <w:webHidden/>
           </w:rPr>
-          <w:instrText xml:space="preserve"> PAGEREF _Toc408239350 \h </w:instrText>
+          <w:instrText xml:space="preserve"> PAGEREF _Toc408299144 \h </w:instrText>
         </w:r>
         <w:r>
           <w:rPr>
@@ -5648,13 +5914,13 @@
           <w:sz w:val="22"/>
         </w:rPr>
       </w:pPr>
-      <w:hyperlink w:anchor="_Toc408239351" w:history="1">
+      <w:hyperlink w:anchor="_Toc408299145" w:history="1">
         <w:r>
           <w:rPr>
             <w:rStyle w:val="Hyperlink"/>
             <w:noProof/>
           </w:rPr>
-          <w:t>Hình 2.9 Click chọn</w:t>
+          <w:t>Hình 2.2 Cấu hình bàn làm việc</w:t>
         </w:r>
         <w:r>
           <w:rPr>
@@ -5675,7 +5941,7 @@
             <w:noProof/>
             <w:webHidden/>
           </w:rPr>
-          <w:instrText xml:space="preserve"> PAGEREF _Toc408239351 \h </w:instrText>
+          <w:instrText xml:space="preserve"> PAGEREF _Toc408299145 \h </w:instrText>
         </w:r>
         <w:r>
           <w:rPr>
@@ -5718,13 +5984,13 @@
           <w:sz w:val="22"/>
         </w:rPr>
       </w:pPr>
-      <w:hyperlink w:anchor="_Toc408239352" w:history="1">
+      <w:hyperlink w:anchor="_Toc408299146" w:history="1">
         <w:r>
           <w:rPr>
             <w:rStyle w:val="Hyperlink"/>
             <w:noProof/>
           </w:rPr>
-          <w:t>Hình 2.10 Click chọn lưu</w:t>
+          <w:t>Hình 2.3 Chọn Datalits</w:t>
         </w:r>
         <w:r>
           <w:rPr>
@@ -5745,7 +6011,7 @@
             <w:noProof/>
             <w:webHidden/>
           </w:rPr>
-          <w:instrText xml:space="preserve"> PAGEREF _Toc408239352 \h </w:instrText>
+          <w:instrText xml:space="preserve"> PAGEREF _Toc408299146 \h </w:instrText>
         </w:r>
         <w:r>
           <w:rPr>
@@ -5788,13 +6054,13 @@
           <w:sz w:val="22"/>
         </w:rPr>
       </w:pPr>
-      <w:hyperlink w:anchor="_Toc408239353" w:history="1">
+      <w:hyperlink w:anchor="_Toc408299147" w:history="1">
         <w:r>
           <w:rPr>
             <w:rStyle w:val="Hyperlink"/>
             <w:noProof/>
           </w:rPr>
-          <w:t>Hình 2.11 Chọn quản lý quy tắc</w:t>
+          <w:t>Hình 2.4 Thêm Datalits</w:t>
         </w:r>
         <w:r>
           <w:rPr>
@@ -5815,7 +6081,7 @@
             <w:noProof/>
             <w:webHidden/>
           </w:rPr>
-          <w:instrText xml:space="preserve"> PAGEREF _Toc408239353 \h </w:instrText>
+          <w:instrText xml:space="preserve"> PAGEREF _Toc408299147 \h </w:instrText>
         </w:r>
         <w:r>
           <w:rPr>
@@ -5858,12 +6124,502 @@
           <w:sz w:val="22"/>
         </w:rPr>
       </w:pPr>
-      <w:hyperlink w:anchor="_Toc408239354" w:history="1">
+      <w:hyperlink w:anchor="_Toc408299148" w:history="1">
         <w:r>
           <w:rPr>
             <w:rStyle w:val="Hyperlink"/>
             <w:noProof/>
           </w:rPr>
+          <w:t>Hình 2.5 Thêm Danh sách</w:t>
+        </w:r>
+        <w:r>
+          <w:rPr>
+            <w:noProof/>
+            <w:webHidden/>
+          </w:rPr>
+          <w:tab/>
+        </w:r>
+        <w:r>
+          <w:rPr>
+            <w:noProof/>
+            <w:webHidden/>
+          </w:rPr>
+          <w:fldChar w:fldCharType="begin"/>
+        </w:r>
+        <w:r>
+          <w:rPr>
+            <w:noProof/>
+            <w:webHidden/>
+          </w:rPr>
+          <w:instrText xml:space="preserve"> PAGEREF _Toc408299148 \h </w:instrText>
+        </w:r>
+        <w:r>
+          <w:rPr>
+            <w:noProof/>
+            <w:webHidden/>
+          </w:rPr>
+        </w:r>
+        <w:r>
+          <w:rPr>
+            <w:noProof/>
+            <w:webHidden/>
+          </w:rPr>
+          <w:fldChar w:fldCharType="separate"/>
+        </w:r>
+        <w:r>
+          <w:rPr>
+            <w:noProof/>
+            <w:webHidden/>
+          </w:rPr>
+          <w:t>29</w:t>
+        </w:r>
+        <w:r>
+          <w:rPr>
+            <w:noProof/>
+            <w:webHidden/>
+          </w:rPr>
+          <w:fldChar w:fldCharType="end"/>
+        </w:r>
+      </w:hyperlink>
+    </w:p>
+    <w:p>
+      <w:pPr>
+        <w:pStyle w:val="TableofFigures"/>
+        <w:tabs>
+          <w:tab w:val="right" w:leader="dot" w:pos="9062"/>
+        </w:tabs>
+        <w:rPr>
+          <w:rFonts w:asciiTheme="minorHAnsi" w:eastAsiaTheme="minorEastAsia" w:hAnsiTheme="minorHAnsi"/>
+          <w:noProof/>
+          <w:sz w:val="22"/>
+        </w:rPr>
+      </w:pPr>
+      <w:hyperlink w:anchor="_Toc408299149" w:history="1">
+        <w:r>
+          <w:rPr>
+            <w:rStyle w:val="Hyperlink"/>
+            <w:noProof/>
+          </w:rPr>
+          <w:t>Hình 2.6 Danh sách mới</w:t>
+        </w:r>
+        <w:r>
+          <w:rPr>
+            <w:noProof/>
+            <w:webHidden/>
+          </w:rPr>
+          <w:tab/>
+        </w:r>
+        <w:r>
+          <w:rPr>
+            <w:noProof/>
+            <w:webHidden/>
+          </w:rPr>
+          <w:fldChar w:fldCharType="begin"/>
+        </w:r>
+        <w:r>
+          <w:rPr>
+            <w:noProof/>
+            <w:webHidden/>
+          </w:rPr>
+          <w:instrText xml:space="preserve"> PAGEREF _Toc408299149 \h </w:instrText>
+        </w:r>
+        <w:r>
+          <w:rPr>
+            <w:noProof/>
+            <w:webHidden/>
+          </w:rPr>
+        </w:r>
+        <w:r>
+          <w:rPr>
+            <w:noProof/>
+            <w:webHidden/>
+          </w:rPr>
+          <w:fldChar w:fldCharType="separate"/>
+        </w:r>
+        <w:r>
+          <w:rPr>
+            <w:noProof/>
+            <w:webHidden/>
+          </w:rPr>
+          <w:t>29</w:t>
+        </w:r>
+        <w:r>
+          <w:rPr>
+            <w:noProof/>
+            <w:webHidden/>
+          </w:rPr>
+          <w:fldChar w:fldCharType="end"/>
+        </w:r>
+      </w:hyperlink>
+    </w:p>
+    <w:p>
+      <w:pPr>
+        <w:pStyle w:val="TableofFigures"/>
+        <w:tabs>
+          <w:tab w:val="right" w:leader="dot" w:pos="9062"/>
+        </w:tabs>
+        <w:rPr>
+          <w:rFonts w:asciiTheme="minorHAnsi" w:eastAsiaTheme="minorEastAsia" w:hAnsiTheme="minorHAnsi"/>
+          <w:noProof/>
+          <w:sz w:val="22"/>
+        </w:rPr>
+      </w:pPr>
+      <w:hyperlink w:anchor="_Toc408299150" w:history="1">
+        <w:r>
+          <w:rPr>
+            <w:rStyle w:val="Hyperlink"/>
+            <w:noProof/>
+          </w:rPr>
+          <w:t>Hình 2.7 Cấu trúc cây thư mục góp ý</w:t>
+        </w:r>
+        <w:r>
+          <w:rPr>
+            <w:noProof/>
+            <w:webHidden/>
+          </w:rPr>
+          <w:tab/>
+        </w:r>
+        <w:r>
+          <w:rPr>
+            <w:noProof/>
+            <w:webHidden/>
+          </w:rPr>
+          <w:fldChar w:fldCharType="begin"/>
+        </w:r>
+        <w:r>
+          <w:rPr>
+            <w:noProof/>
+            <w:webHidden/>
+          </w:rPr>
+          <w:instrText xml:space="preserve"> PAGEREF _Toc408299150 \h </w:instrText>
+        </w:r>
+        <w:r>
+          <w:rPr>
+            <w:noProof/>
+            <w:webHidden/>
+          </w:rPr>
+        </w:r>
+        <w:r>
+          <w:rPr>
+            <w:noProof/>
+            <w:webHidden/>
+          </w:rPr>
+          <w:fldChar w:fldCharType="separate"/>
+        </w:r>
+        <w:r>
+          <w:rPr>
+            <w:noProof/>
+            <w:webHidden/>
+          </w:rPr>
+          <w:t>30</w:t>
+        </w:r>
+        <w:r>
+          <w:rPr>
+            <w:noProof/>
+            <w:webHidden/>
+          </w:rPr>
+          <w:fldChar w:fldCharType="end"/>
+        </w:r>
+      </w:hyperlink>
+    </w:p>
+    <w:p>
+      <w:pPr>
+        <w:pStyle w:val="TableofFigures"/>
+        <w:tabs>
+          <w:tab w:val="right" w:leader="dot" w:pos="9062"/>
+        </w:tabs>
+        <w:rPr>
+          <w:rFonts w:asciiTheme="minorHAnsi" w:eastAsiaTheme="minorEastAsia" w:hAnsiTheme="minorHAnsi"/>
+          <w:noProof/>
+          <w:sz w:val="22"/>
+        </w:rPr>
+      </w:pPr>
+      <w:hyperlink w:anchor="_Toc408299151" w:history="1">
+        <w:r>
+          <w:rPr>
+            <w:rStyle w:val="Hyperlink"/>
+            <w:noProof/>
+          </w:rPr>
+          <w:t>Hình 2.8 Chọn quản lý quyền</w:t>
+        </w:r>
+        <w:r>
+          <w:rPr>
+            <w:noProof/>
+            <w:webHidden/>
+          </w:rPr>
+          <w:tab/>
+        </w:r>
+        <w:r>
+          <w:rPr>
+            <w:noProof/>
+            <w:webHidden/>
+          </w:rPr>
+          <w:fldChar w:fldCharType="begin"/>
+        </w:r>
+        <w:r>
+          <w:rPr>
+            <w:noProof/>
+            <w:webHidden/>
+          </w:rPr>
+          <w:instrText xml:space="preserve"> PAGEREF _Toc408299151 \h </w:instrText>
+        </w:r>
+        <w:r>
+          <w:rPr>
+            <w:noProof/>
+            <w:webHidden/>
+          </w:rPr>
+        </w:r>
+        <w:r>
+          <w:rPr>
+            <w:noProof/>
+            <w:webHidden/>
+          </w:rPr>
+          <w:fldChar w:fldCharType="separate"/>
+        </w:r>
+        <w:r>
+          <w:rPr>
+            <w:noProof/>
+            <w:webHidden/>
+          </w:rPr>
+          <w:t>31</w:t>
+        </w:r>
+        <w:r>
+          <w:rPr>
+            <w:noProof/>
+            <w:webHidden/>
+          </w:rPr>
+          <w:fldChar w:fldCharType="end"/>
+        </w:r>
+      </w:hyperlink>
+    </w:p>
+    <w:p>
+      <w:pPr>
+        <w:pStyle w:val="TableofFigures"/>
+        <w:tabs>
+          <w:tab w:val="right" w:leader="dot" w:pos="9062"/>
+        </w:tabs>
+        <w:rPr>
+          <w:rFonts w:asciiTheme="minorHAnsi" w:eastAsiaTheme="minorEastAsia" w:hAnsiTheme="minorHAnsi"/>
+          <w:noProof/>
+          <w:sz w:val="22"/>
+        </w:rPr>
+      </w:pPr>
+      <w:hyperlink w:anchor="_Toc408299152" w:history="1">
+        <w:r>
+          <w:rPr>
+            <w:rStyle w:val="Hyperlink"/>
+            <w:noProof/>
+          </w:rPr>
+          <w:t>Hình 2.9 Click chọn</w:t>
+        </w:r>
+        <w:r>
+          <w:rPr>
+            <w:noProof/>
+            <w:webHidden/>
+          </w:rPr>
+          <w:tab/>
+        </w:r>
+        <w:r>
+          <w:rPr>
+            <w:noProof/>
+            <w:webHidden/>
+          </w:rPr>
+          <w:fldChar w:fldCharType="begin"/>
+        </w:r>
+        <w:r>
+          <w:rPr>
+            <w:noProof/>
+            <w:webHidden/>
+          </w:rPr>
+          <w:instrText xml:space="preserve"> PAGEREF _Toc408299152 \h </w:instrText>
+        </w:r>
+        <w:r>
+          <w:rPr>
+            <w:noProof/>
+            <w:webHidden/>
+          </w:rPr>
+        </w:r>
+        <w:r>
+          <w:rPr>
+            <w:noProof/>
+            <w:webHidden/>
+          </w:rPr>
+          <w:fldChar w:fldCharType="separate"/>
+        </w:r>
+        <w:r>
+          <w:rPr>
+            <w:noProof/>
+            <w:webHidden/>
+          </w:rPr>
+          <w:t>31</w:t>
+        </w:r>
+        <w:r>
+          <w:rPr>
+            <w:noProof/>
+            <w:webHidden/>
+          </w:rPr>
+          <w:fldChar w:fldCharType="end"/>
+        </w:r>
+      </w:hyperlink>
+    </w:p>
+    <w:p>
+      <w:pPr>
+        <w:pStyle w:val="TableofFigures"/>
+        <w:tabs>
+          <w:tab w:val="right" w:leader="dot" w:pos="9062"/>
+        </w:tabs>
+        <w:rPr>
+          <w:rFonts w:asciiTheme="minorHAnsi" w:eastAsiaTheme="minorEastAsia" w:hAnsiTheme="minorHAnsi"/>
+          <w:noProof/>
+          <w:sz w:val="22"/>
+        </w:rPr>
+      </w:pPr>
+      <w:hyperlink w:anchor="_Toc408299153" w:history="1">
+        <w:r>
+          <w:rPr>
+            <w:rStyle w:val="Hyperlink"/>
+            <w:noProof/>
+          </w:rPr>
+          <w:t>Hình 2.10 Click chọn lưu</w:t>
+        </w:r>
+        <w:r>
+          <w:rPr>
+            <w:noProof/>
+            <w:webHidden/>
+          </w:rPr>
+          <w:tab/>
+        </w:r>
+        <w:r>
+          <w:rPr>
+            <w:noProof/>
+            <w:webHidden/>
+          </w:rPr>
+          <w:fldChar w:fldCharType="begin"/>
+        </w:r>
+        <w:r>
+          <w:rPr>
+            <w:noProof/>
+            <w:webHidden/>
+          </w:rPr>
+          <w:instrText xml:space="preserve"> PAGEREF _Toc408299153 \h </w:instrText>
+        </w:r>
+        <w:r>
+          <w:rPr>
+            <w:noProof/>
+            <w:webHidden/>
+          </w:rPr>
+        </w:r>
+        <w:r>
+          <w:rPr>
+            <w:noProof/>
+            <w:webHidden/>
+          </w:rPr>
+          <w:fldChar w:fldCharType="separate"/>
+        </w:r>
+        <w:r>
+          <w:rPr>
+            <w:noProof/>
+            <w:webHidden/>
+          </w:rPr>
+          <w:t>31</w:t>
+        </w:r>
+        <w:r>
+          <w:rPr>
+            <w:noProof/>
+            <w:webHidden/>
+          </w:rPr>
+          <w:fldChar w:fldCharType="end"/>
+        </w:r>
+      </w:hyperlink>
+    </w:p>
+    <w:p>
+      <w:pPr>
+        <w:pStyle w:val="TableofFigures"/>
+        <w:tabs>
+          <w:tab w:val="right" w:leader="dot" w:pos="9062"/>
+        </w:tabs>
+        <w:rPr>
+          <w:rFonts w:asciiTheme="minorHAnsi" w:eastAsiaTheme="minorEastAsia" w:hAnsiTheme="minorHAnsi"/>
+          <w:noProof/>
+          <w:sz w:val="22"/>
+        </w:rPr>
+      </w:pPr>
+      <w:hyperlink w:anchor="_Toc408299154" w:history="1">
+        <w:r>
+          <w:rPr>
+            <w:rStyle w:val="Hyperlink"/>
+            <w:noProof/>
+          </w:rPr>
+          <w:t>Hình 2.11 Chọn quản lý quy tắc</w:t>
+        </w:r>
+        <w:r>
+          <w:rPr>
+            <w:noProof/>
+            <w:webHidden/>
+          </w:rPr>
+          <w:tab/>
+        </w:r>
+        <w:r>
+          <w:rPr>
+            <w:noProof/>
+            <w:webHidden/>
+          </w:rPr>
+          <w:fldChar w:fldCharType="begin"/>
+        </w:r>
+        <w:r>
+          <w:rPr>
+            <w:noProof/>
+            <w:webHidden/>
+          </w:rPr>
+          <w:instrText xml:space="preserve"> PAGEREF _Toc408299154 \h </w:instrText>
+        </w:r>
+        <w:r>
+          <w:rPr>
+            <w:noProof/>
+            <w:webHidden/>
+          </w:rPr>
+        </w:r>
+        <w:r>
+          <w:rPr>
+            <w:noProof/>
+            <w:webHidden/>
+          </w:rPr>
+          <w:fldChar w:fldCharType="separate"/>
+        </w:r>
+        <w:r>
+          <w:rPr>
+            <w:noProof/>
+            <w:webHidden/>
+          </w:rPr>
+          <w:t>32</w:t>
+        </w:r>
+        <w:r>
+          <w:rPr>
+            <w:noProof/>
+            <w:webHidden/>
+          </w:rPr>
+          <w:fldChar w:fldCharType="end"/>
+        </w:r>
+      </w:hyperlink>
+    </w:p>
+    <w:p>
+      <w:pPr>
+        <w:pStyle w:val="TableofFigures"/>
+        <w:tabs>
+          <w:tab w:val="right" w:leader="dot" w:pos="9062"/>
+        </w:tabs>
+        <w:rPr>
+          <w:rFonts w:asciiTheme="minorHAnsi" w:eastAsiaTheme="minorEastAsia" w:hAnsiTheme="minorHAnsi"/>
+          <w:noProof/>
+          <w:sz w:val="22"/>
+        </w:rPr>
+      </w:pPr>
+      <w:hyperlink w:anchor="_Toc408299155" w:history="1">
+        <w:r>
+          <w:rPr>
+            <w:rStyle w:val="Hyperlink"/>
+            <w:noProof/>
+          </w:rPr>
           <w:t>Hình 2.12 Tạo quy tắc</w:t>
         </w:r>
         <w:r>
@@ -5885,7 +6641,7 @@
             <w:noProof/>
             <w:webHidden/>
           </w:rPr>
-          <w:instrText xml:space="preserve"> PAGEREF _Toc408239354 \h </w:instrText>
+          <w:instrText xml:space="preserve"> PAGEREF _Toc408299155 \h </w:instrText>
         </w:r>
         <w:r>
           <w:rPr>
@@ -5905,7 +6661,7 @@
             <w:noProof/>
             <w:webHidden/>
           </w:rPr>
-          <w:t>29</w:t>
+          <w:t>32</w:t>
         </w:r>
         <w:r>
           <w:rPr>
@@ -6477,7 +7233,7 @@
       <w:pPr>
         <w:pStyle w:val="Heading1"/>
       </w:pPr>
-      <w:bookmarkStart w:id="2" w:name="_Toc408239553"/>
+      <w:bookmarkStart w:id="2" w:name="_Toc408299071"/>
       <w:r>
         <w:lastRenderedPageBreak/>
         <w:t>NGƯỜI SỬ DỤNG</w:t>
@@ -6488,7 +7244,7 @@
       <w:pPr>
         <w:pStyle w:val="Heading2"/>
       </w:pPr>
-      <w:bookmarkStart w:id="3" w:name="_Toc408239554"/>
+      <w:bookmarkStart w:id="3" w:name="_Toc408299072"/>
       <w:r>
         <w:t>Đăng nhập vào hệ thống</w:t>
       </w:r>
@@ -6593,7 +7349,7 @@
       <w:pPr>
         <w:pStyle w:val="Caption"/>
       </w:pPr>
-      <w:bookmarkStart w:id="4" w:name="_Toc408239317"/>
+      <w:bookmarkStart w:id="4" w:name="_Toc408299111"/>
       <w:r>
         <w:t xml:space="preserve">Hình </w:t>
       </w:r>
@@ -6629,7 +7385,7 @@
           <w:numId w:val="1"/>
         </w:numPr>
       </w:pPr>
-      <w:bookmarkStart w:id="5" w:name="_Toc408239555"/>
+      <w:bookmarkStart w:id="5" w:name="_Toc408299073"/>
       <w:r>
         <w:t>Trang chủ</w:t>
       </w:r>
@@ -6731,7 +7487,7 @@
       <w:pPr>
         <w:pStyle w:val="Caption"/>
       </w:pPr>
-      <w:bookmarkStart w:id="6" w:name="_Toc408239318"/>
+      <w:bookmarkStart w:id="6" w:name="_Toc408299112"/>
       <w:r>
         <w:t xml:space="preserve">Hình </w:t>
       </w:r>
@@ -6941,7 +7697,7 @@
       <w:pPr>
         <w:pStyle w:val="Heading2"/>
       </w:pPr>
-      <w:bookmarkStart w:id="11" w:name="_Toc408239556"/>
+      <w:bookmarkStart w:id="11" w:name="_Toc408299074"/>
       <w:r>
         <w:t>File của tôi</w:t>
       </w:r>
@@ -6956,7 +7712,7 @@
       <w:pPr>
         <w:pStyle w:val="Heading2"/>
       </w:pPr>
-      <w:bookmarkStart w:id="12" w:name="_Toc408239557"/>
+      <w:bookmarkStart w:id="12" w:name="_Toc408299075"/>
       <w:r>
         <w:t>Thư mục chia sẻ</w:t>
       </w:r>
@@ -6971,7 +7727,7 @@
       <w:pPr>
         <w:pStyle w:val="Heading2"/>
       </w:pPr>
-      <w:bookmarkStart w:id="13" w:name="_Toc408239558"/>
+      <w:bookmarkStart w:id="13" w:name="_Toc408299076"/>
       <w:r>
         <w:t>Trang web</w:t>
       </w:r>
@@ -6995,7 +7751,7 @@
       <w:pPr>
         <w:pStyle w:val="Heading2"/>
       </w:pPr>
-      <w:bookmarkStart w:id="14" w:name="_Toc408239559"/>
+      <w:bookmarkStart w:id="14" w:name="_Toc408299077"/>
       <w:r>
         <w:t>Công việc</w:t>
       </w:r>
@@ -7010,7 +7766,7 @@
       <w:pPr>
         <w:pStyle w:val="Heading2"/>
       </w:pPr>
-      <w:bookmarkStart w:id="15" w:name="_Toc408239560"/>
+      <w:bookmarkStart w:id="15" w:name="_Toc408299078"/>
       <w:r>
         <w:t>Mọi người</w:t>
       </w:r>
@@ -7029,7 +7785,7 @@
           <w:numId w:val="1"/>
         </w:numPr>
       </w:pPr>
-      <w:bookmarkStart w:id="16" w:name="_Toc408239561"/>
+      <w:bookmarkStart w:id="16" w:name="_Toc408299079"/>
       <w:r>
         <w:t>Kho tài liệ</w:t>
       </w:r>
@@ -7444,7 +8200,7 @@
       <w:pPr>
         <w:pStyle w:val="Heading3"/>
       </w:pPr>
-      <w:bookmarkStart w:id="17" w:name="_Toc408239562"/>
+      <w:bookmarkStart w:id="17" w:name="_Toc408299080"/>
       <w:r>
         <w:t>Thêm sửa xóa thư mục, tài liệ</w:t>
       </w:r>
@@ -7614,7 +8370,7 @@
           <w:noProof/>
         </w:rPr>
       </w:pPr>
-      <w:bookmarkStart w:id="18" w:name="_Toc408239319"/>
+      <w:bookmarkStart w:id="18" w:name="_Toc408299113"/>
       <w:r>
         <w:lastRenderedPageBreak/>
         <w:t xml:space="preserve">Hình </w:t>
@@ -7744,7 +8500,7 @@
       <w:pPr>
         <w:pStyle w:val="Caption"/>
       </w:pPr>
-      <w:bookmarkStart w:id="19" w:name="_Toc408239320"/>
+      <w:bookmarkStart w:id="19" w:name="_Toc408299114"/>
       <w:r>
         <w:t xml:space="preserve">Hình </w:t>
       </w:r>
@@ -7896,7 +8652,7 @@
       <w:pPr>
         <w:pStyle w:val="Caption"/>
       </w:pPr>
-      <w:bookmarkStart w:id="20" w:name="_Toc408239321"/>
+      <w:bookmarkStart w:id="20" w:name="_Toc408299115"/>
       <w:r>
         <w:t xml:space="preserve">Hình </w:t>
       </w:r>
@@ -8058,7 +8814,7 @@
       <w:pPr>
         <w:pStyle w:val="Caption"/>
       </w:pPr>
-      <w:bookmarkStart w:id="21" w:name="_Toc408239322"/>
+      <w:bookmarkStart w:id="21" w:name="_Toc408299116"/>
       <w:r>
         <w:t xml:space="preserve">Hình </w:t>
       </w:r>
@@ -8104,7 +8860,7 @@
       <w:pPr>
         <w:pStyle w:val="Heading3"/>
       </w:pPr>
-      <w:bookmarkStart w:id="22" w:name="_Toc408239563"/>
+      <w:bookmarkStart w:id="22" w:name="_Toc408299081"/>
       <w:r>
         <w:t>Sao chép</w:t>
       </w:r>
@@ -8204,7 +8960,7 @@
       <w:pPr>
         <w:pStyle w:val="Caption"/>
       </w:pPr>
-      <w:bookmarkStart w:id="23" w:name="_Toc408239323"/>
+      <w:bookmarkStart w:id="23" w:name="_Toc408299117"/>
       <w:r>
         <w:t xml:space="preserve">Hình </w:t>
       </w:r>
@@ -8236,7 +8992,7 @@
       <w:pPr>
         <w:pStyle w:val="Heading3"/>
       </w:pPr>
-      <w:bookmarkStart w:id="24" w:name="_Toc408239564"/>
+      <w:bookmarkStart w:id="24" w:name="_Toc408299082"/>
       <w:r>
         <w:t>Soạn thảo tài liệu</w:t>
       </w:r>
@@ -8305,7 +9061,7 @@
       <w:pPr>
         <w:pStyle w:val="Heading3"/>
       </w:pPr>
-      <w:bookmarkStart w:id="25" w:name="_Toc408239565"/>
+      <w:bookmarkStart w:id="25" w:name="_Toc408299083"/>
       <w:r>
         <w:t>Quản lý quyền hạn</w:t>
       </w:r>
@@ -11063,7 +11819,7 @@
       <w:pPr>
         <w:pStyle w:val="Heading3"/>
       </w:pPr>
-      <w:bookmarkStart w:id="26" w:name="_Toc408239566"/>
+      <w:bookmarkStart w:id="26" w:name="_Toc408299084"/>
       <w:r>
         <w:t>Quản lý các Aspect</w:t>
       </w:r>
@@ -11078,7 +11834,7 @@
       <w:pPr>
         <w:pStyle w:val="Heading3"/>
       </w:pPr>
-      <w:bookmarkStart w:id="27" w:name="_Toc408239567"/>
+      <w:bookmarkStart w:id="27" w:name="_Toc408299085"/>
       <w:r>
         <w:t>Thay đổi kiểu</w:t>
       </w:r>
@@ -11104,7 +11860,7 @@
           <w:lang w:val="vi-VN"/>
         </w:rPr>
       </w:pPr>
-      <w:bookmarkStart w:id="28" w:name="_Toc408239568"/>
+      <w:bookmarkStart w:id="28" w:name="_Toc408299086"/>
       <w:r>
         <w:t>Đánh danh mục tài liệu</w:t>
       </w:r>
@@ -11214,7 +11970,7 @@
       <w:pPr>
         <w:pStyle w:val="Caption"/>
       </w:pPr>
-      <w:bookmarkStart w:id="29" w:name="_Toc408239324"/>
+      <w:bookmarkStart w:id="29" w:name="_Toc408299118"/>
       <w:r>
         <w:t xml:space="preserve">Hình </w:t>
       </w:r>
@@ -11342,7 +12098,7 @@
       <w:pPr>
         <w:pStyle w:val="Caption"/>
       </w:pPr>
-      <w:bookmarkStart w:id="30" w:name="_Toc408239325"/>
+      <w:bookmarkStart w:id="30" w:name="_Toc408299119"/>
       <w:r>
         <w:t xml:space="preserve">Hình </w:t>
       </w:r>
@@ -11377,7 +12133,7 @@
           <w:lang w:val="vi-VN"/>
         </w:rPr>
       </w:pPr>
-      <w:bookmarkStart w:id="31" w:name="_Toc408239569"/>
+      <w:bookmarkStart w:id="31" w:name="_Toc408299087"/>
       <w:r>
         <w:t>Đánh thẻ cho tài liệu</w:t>
       </w:r>
@@ -11487,7 +12243,7 @@
       <w:pPr>
         <w:pStyle w:val="Caption"/>
       </w:pPr>
-      <w:bookmarkStart w:id="32" w:name="_Toc408239326"/>
+      <w:bookmarkStart w:id="32" w:name="_Toc408299120"/>
       <w:r>
         <w:t xml:space="preserve">Hình </w:t>
       </w:r>
@@ -11542,7 +12298,7 @@
       <w:pPr>
         <w:pStyle w:val="Heading3"/>
       </w:pPr>
-      <w:bookmarkStart w:id="33" w:name="_Toc408239570"/>
+      <w:bookmarkStart w:id="33" w:name="_Toc408299088"/>
       <w:r>
         <w:lastRenderedPageBreak/>
         <w:t>Quy trình</w:t>
@@ -11743,7 +12499,7 @@
           <w:szCs w:val="26"/>
         </w:rPr>
       </w:pPr>
-      <w:bookmarkStart w:id="34" w:name="_Toc408239327"/>
+      <w:bookmarkStart w:id="34" w:name="_Toc408299121"/>
       <w:r>
         <w:t xml:space="preserve">Hình </w:t>
       </w:r>
@@ -11874,7 +12630,7 @@
       <w:pPr>
         <w:pStyle w:val="Caption"/>
       </w:pPr>
-      <w:bookmarkStart w:id="35" w:name="_Toc408239328"/>
+      <w:bookmarkStart w:id="35" w:name="_Toc408299122"/>
       <w:r>
         <w:t xml:space="preserve">Hình </w:t>
       </w:r>
@@ -12008,7 +12764,7 @@
           <w:szCs w:val="26"/>
         </w:rPr>
       </w:pPr>
-      <w:bookmarkStart w:id="36" w:name="_Toc408239329"/>
+      <w:bookmarkStart w:id="36" w:name="_Toc408299123"/>
       <w:r>
         <w:t xml:space="preserve">Hình </w:t>
       </w:r>
@@ -12157,7 +12913,7 @@
           <w:noProof/>
         </w:rPr>
       </w:pPr>
-      <w:bookmarkStart w:id="37" w:name="_Toc408239330"/>
+      <w:bookmarkStart w:id="37" w:name="_Toc408299124"/>
       <w:r>
         <w:t xml:space="preserve">Hình </w:t>
       </w:r>
@@ -12325,7 +13081,7 @@
           <w:szCs w:val="26"/>
         </w:rPr>
       </w:pPr>
-      <w:bookmarkStart w:id="38" w:name="_Toc408239331"/>
+      <w:bookmarkStart w:id="38" w:name="_Toc408299125"/>
       <w:r>
         <w:t xml:space="preserve">Hình </w:t>
       </w:r>
@@ -12437,7 +13193,7 @@
           <w:szCs w:val="26"/>
         </w:rPr>
       </w:pPr>
-      <w:bookmarkStart w:id="39" w:name="_Toc408239332"/>
+      <w:bookmarkStart w:id="39" w:name="_Toc408299126"/>
       <w:r>
         <w:t xml:space="preserve">Hình </w:t>
       </w:r>
@@ -12592,7 +13348,7 @@
       <w:pPr>
         <w:pStyle w:val="Caption"/>
       </w:pPr>
-      <w:bookmarkStart w:id="40" w:name="_Toc408239333"/>
+      <w:bookmarkStart w:id="40" w:name="_Toc408299127"/>
       <w:r>
         <w:t xml:space="preserve">Hình </w:t>
       </w:r>
@@ -12710,7 +13466,7 @@
           <w:szCs w:val="26"/>
         </w:rPr>
       </w:pPr>
-      <w:bookmarkStart w:id="41" w:name="_Toc408239334"/>
+      <w:bookmarkStart w:id="41" w:name="_Toc408299128"/>
       <w:r>
         <w:t xml:space="preserve">Hình </w:t>
       </w:r>
@@ -12783,7 +13539,7 @@
           <w:lang w:val="vi-VN"/>
         </w:rPr>
       </w:pPr>
-      <w:bookmarkStart w:id="42" w:name="_Toc408239571"/>
+      <w:bookmarkStart w:id="42" w:name="_Toc408299089"/>
       <w:r>
         <w:t>Báo cáo</w:t>
       </w:r>
@@ -12897,7 +13653,7 @@
       <w:pPr>
         <w:pStyle w:val="Caption"/>
       </w:pPr>
-      <w:bookmarkStart w:id="43" w:name="_Toc408239335"/>
+      <w:bookmarkStart w:id="43" w:name="_Toc408299129"/>
       <w:r>
         <w:t xml:space="preserve">Hình </w:t>
       </w:r>
@@ -13012,7 +13768,7 @@
       <w:pPr>
         <w:pStyle w:val="Caption"/>
       </w:pPr>
-      <w:bookmarkStart w:id="44" w:name="_Toc408239336"/>
+      <w:bookmarkStart w:id="44" w:name="_Toc408299130"/>
       <w:r>
         <w:t xml:space="preserve">Hình </w:t>
       </w:r>
@@ -13055,7 +13811,7 @@
       <w:pPr>
         <w:pStyle w:val="Heading2"/>
       </w:pPr>
-      <w:bookmarkStart w:id="45" w:name="_Toc408239572"/>
+      <w:bookmarkStart w:id="45" w:name="_Toc408299090"/>
       <w:r>
         <w:lastRenderedPageBreak/>
         <w:t>Công cụ quản trị</w:t>
@@ -13136,7 +13892,7 @@
       <w:pPr>
         <w:pStyle w:val="Caption"/>
       </w:pPr>
-      <w:bookmarkStart w:id="46" w:name="_Toc408239337"/>
+      <w:bookmarkStart w:id="46" w:name="_Toc408299131"/>
       <w:r>
         <w:t xml:space="preserve">Hình </w:t>
       </w:r>
@@ -13343,7 +14099,7 @@
           <w:b/>
         </w:rPr>
       </w:pPr>
-      <w:bookmarkStart w:id="47" w:name="_Toc408239338"/>
+      <w:bookmarkStart w:id="47" w:name="_Toc408299132"/>
       <w:r>
         <w:t xml:space="preserve">Hình </w:t>
       </w:r>
@@ -13582,7 +14338,7 @@
       <w:pPr>
         <w:pStyle w:val="Caption"/>
       </w:pPr>
-      <w:bookmarkStart w:id="48" w:name="_Toc408239339"/>
+      <w:bookmarkStart w:id="48" w:name="_Toc408299133"/>
       <w:r>
         <w:t xml:space="preserve">Hình </w:t>
       </w:r>
@@ -13707,7 +14463,7 @@
       <w:pPr>
         <w:pStyle w:val="Caption"/>
       </w:pPr>
-      <w:bookmarkStart w:id="49" w:name="_Toc408239340"/>
+      <w:bookmarkStart w:id="49" w:name="_Toc408299134"/>
       <w:r>
         <w:t xml:space="preserve">Hình </w:t>
       </w:r>
@@ -13829,7 +14585,7 @@
       <w:pPr>
         <w:pStyle w:val="Caption"/>
       </w:pPr>
-      <w:bookmarkStart w:id="50" w:name="_Toc408239341"/>
+      <w:bookmarkStart w:id="50" w:name="_Toc408299135"/>
       <w:r>
         <w:t xml:space="preserve">Hình </w:t>
       </w:r>
@@ -13991,7 +14747,7 @@
           <w:b w:val="0"/>
         </w:rPr>
       </w:pPr>
-      <w:bookmarkStart w:id="51" w:name="_Toc408239573"/>
+      <w:bookmarkStart w:id="51" w:name="_Toc408299091"/>
       <w:r>
         <w:t>Hồ sơ của tôi</w:t>
       </w:r>
@@ -14078,7 +14834,7 @@
       <w:pPr>
         <w:pStyle w:val="Caption"/>
       </w:pPr>
-      <w:bookmarkStart w:id="52" w:name="_Toc408239342"/>
+      <w:bookmarkStart w:id="52" w:name="_Toc408299136"/>
       <w:r>
         <w:t xml:space="preserve">Hình </w:t>
       </w:r>
@@ -14110,7 +14866,7 @@
       <w:pPr>
         <w:pStyle w:val="Heading2"/>
       </w:pPr>
-      <w:bookmarkStart w:id="53" w:name="_Toc408239574"/>
+      <w:bookmarkStart w:id="53" w:name="_Toc408299092"/>
       <w:r>
         <w:t>Chức năng tìm kiếm</w:t>
       </w:r>
@@ -14121,7 +14877,7 @@
         <w:pStyle w:val="Heading3"/>
       </w:pPr>
       <w:bookmarkStart w:id="54" w:name="_Toc398285892"/>
-      <w:bookmarkStart w:id="55" w:name="_Toc408239575"/>
+      <w:bookmarkStart w:id="55" w:name="_Toc408299093"/>
       <w:r>
         <w:t>Tìm kiếm một từ</w:t>
       </w:r>
@@ -14171,7 +14927,7 @@
         <w:pStyle w:val="Heading3"/>
       </w:pPr>
       <w:bookmarkStart w:id="56" w:name="_Toc398285893"/>
-      <w:bookmarkStart w:id="57" w:name="_Toc408239576"/>
+      <w:bookmarkStart w:id="57" w:name="_Toc408299094"/>
       <w:r>
         <w:t>Tìm kiếm một cụm từ</w:t>
       </w:r>
@@ -14236,7 +14992,7 @@
         <w:pStyle w:val="Heading3"/>
       </w:pPr>
       <w:bookmarkStart w:id="58" w:name="_Toc398285894"/>
-      <w:bookmarkStart w:id="59" w:name="_Toc408239577"/>
+      <w:bookmarkStart w:id="59" w:name="_Toc408299095"/>
       <w:r>
         <w:lastRenderedPageBreak/>
         <w:t>Tìm kiếm từ chính xác</w:t>
@@ -14287,7 +15043,7 @@
         <w:pStyle w:val="Heading3"/>
       </w:pPr>
       <w:bookmarkStart w:id="60" w:name="_Toc398285895"/>
-      <w:bookmarkStart w:id="61" w:name="_Toc408239578"/>
+      <w:bookmarkStart w:id="61" w:name="_Toc408299096"/>
       <w:r>
         <w:t>Tìm kiếm mở rộng</w:t>
       </w:r>
@@ -14337,7 +15093,7 @@
         <w:pStyle w:val="Heading3"/>
       </w:pPr>
       <w:bookmarkStart w:id="62" w:name="_Toc398285896"/>
-      <w:bookmarkStart w:id="63" w:name="_Toc408239579"/>
+      <w:bookmarkStart w:id="63" w:name="_Toc408299097"/>
       <w:r>
         <w:t>Tìm kiếm kết hợp</w:t>
       </w:r>
@@ -14387,7 +15143,7 @@
         <w:pStyle w:val="Heading3"/>
       </w:pPr>
       <w:bookmarkStart w:id="64" w:name="_Toc398285897"/>
-      <w:bookmarkStart w:id="65" w:name="_Toc408239580"/>
+      <w:bookmarkStart w:id="65" w:name="_Toc408299098"/>
       <w:r>
         <w:t>Tìm kiếm tách rời</w:t>
       </w:r>
@@ -14463,7 +15219,7 @@
         <w:pStyle w:val="Heading3"/>
       </w:pPr>
       <w:bookmarkStart w:id="66" w:name="_Toc398285898"/>
-      <w:bookmarkStart w:id="67" w:name="_Toc408239581"/>
+      <w:bookmarkStart w:id="67" w:name="_Toc408299099"/>
       <w:r>
         <w:t>Tìm kiếm phủ định</w:t>
       </w:r>
@@ -14556,7 +15312,7 @@
         <w:pStyle w:val="Heading3"/>
       </w:pPr>
       <w:bookmarkStart w:id="68" w:name="_Toc398285899"/>
-      <w:bookmarkStart w:id="69" w:name="_Toc408239582"/>
+      <w:bookmarkStart w:id="69" w:name="_Toc408299100"/>
       <w:r>
         <w:t>Tăng điểm cho từ muốn tìm kiếm</w:t>
       </w:r>
@@ -14606,7 +15362,7 @@
         <w:pStyle w:val="Heading3"/>
       </w:pPr>
       <w:bookmarkStart w:id="70" w:name="_Toc398285900"/>
-      <w:bookmarkStart w:id="71" w:name="_Toc408239583"/>
+      <w:bookmarkStart w:id="71" w:name="_Toc408299101"/>
       <w:r>
         <w:lastRenderedPageBreak/>
         <w:t>Tìm kiếm theo nhóm</w:t>
@@ -14657,7 +15413,7 @@
         <w:pStyle w:val="Heading3"/>
       </w:pPr>
       <w:bookmarkStart w:id="72" w:name="_Toc398285901"/>
-      <w:bookmarkStart w:id="73" w:name="_Toc408239584"/>
+      <w:bookmarkStart w:id="73" w:name="_Toc408299102"/>
       <w:r>
         <w:t>Một số ký tự đại diện khác</w:t>
       </w:r>
@@ -14696,6 +15452,1405 @@
     </w:p>
     <w:p>
       <w:pPr>
+        <w:pStyle w:val="Heading2"/>
+      </w:pPr>
+      <w:bookmarkStart w:id="74" w:name="_Toc408299103"/>
+      <w:r>
+        <w:t>Đa ngôn ngữ</w:t>
+      </w:r>
+      <w:bookmarkEnd w:id="74"/>
+    </w:p>
+    <w:p>
+      <w:r>
+        <w:t>Khả năng đa ngôn ngữ của phần mềm cho phép ban sử dụng trình duyệt tiếng anh phầm mềm sẽ hiển thị tiếng anh, bạn sử dụng trình duyệt tiếng việt phầm mềm hiển thị tiếng việt,…</w:t>
+      </w:r>
+    </w:p>
+    <w:p>
+      <w:r>
+        <w:t>Do vậy chỉ cần thay đổi ngôn ngữ của trình duyệt thì ngôn ngữ của phần mềm sẽ thay đổ</w:t>
+      </w:r>
+      <w:r>
+        <w:t>i.</w:t>
+      </w:r>
+    </w:p>
+    <w:p>
+      <w:pPr>
+        <w:pStyle w:val="Heading3"/>
+        <w:rPr>
+          <w:color w:val="333333"/>
+        </w:rPr>
+      </w:pPr>
+      <w:bookmarkStart w:id="75" w:name="_Toc405539457"/>
+      <w:bookmarkStart w:id="76" w:name="_Toc408299104"/>
+      <w:r>
+        <w:t>Hướng dẫn cách thay đổi cài đặt ngôn ngữ Google Chrome</w:t>
+      </w:r>
+      <w:bookmarkEnd w:id="75"/>
+      <w:bookmarkEnd w:id="76"/>
+    </w:p>
+    <w:p>
+      <w:pPr>
+        <w:rPr>
+          <w:rFonts w:cs="Times New Roman"/>
+        </w:rPr>
+      </w:pPr>
+      <w:r>
+        <w:rPr>
+          <w:rStyle w:val="Emphasis"/>
+          <w:b/>
+          <w:bCs/>
+          <w:color w:val="CD5C5C"/>
+          <w:sz w:val="18"/>
+          <w:szCs w:val="18"/>
+        </w:rPr>
+        <w:t xml:space="preserve">  </w:t>
+      </w:r>
+      <w:r>
+        <w:t>Bước 1:</w:t>
+      </w:r>
+      <w:r>
+        <w:t xml:space="preserve"> Bạn mở trình duyệt Chrome lên và kích vào nút</w:t>
+      </w:r>
+      <w:r>
+        <w:rPr>
+          <w:rStyle w:val="apple-converted-space"/>
+          <w:rFonts w:eastAsiaTheme="majorEastAsia"/>
+          <w:color w:val="333333"/>
+          <w:szCs w:val="26"/>
+        </w:rPr>
+        <w:t> </w:t>
+      </w:r>
+      <w:r>
+        <w:rPr>
+          <w:rStyle w:val="Strong"/>
+          <w:rFonts w:eastAsiaTheme="majorEastAsia"/>
+          <w:color w:val="333333"/>
+          <w:szCs w:val="26"/>
+        </w:rPr>
+        <w:t>Customize and control Google Chrome</w:t>
+      </w:r>
+      <w:r>
+        <w:t>, chọn</w:t>
+      </w:r>
+      <w:r>
+        <w:t xml:space="preserve"> </w:t>
+      </w:r>
+      <w:r>
+        <w:rPr>
+          <w:rStyle w:val="Strong"/>
+          <w:rFonts w:eastAsiaTheme="majorEastAsia"/>
+          <w:color w:val="333333"/>
+          <w:szCs w:val="26"/>
+        </w:rPr>
+        <w:t>Settings</w:t>
+      </w:r>
+      <w:r>
+        <w:rPr>
+          <w:rStyle w:val="apple-converted-space"/>
+          <w:rFonts w:eastAsiaTheme="majorEastAsia"/>
+          <w:color w:val="333333"/>
+          <w:szCs w:val="26"/>
+        </w:rPr>
+        <w:t> </w:t>
+      </w:r>
+      <w:r>
+        <w:t>như hình dưới.</w:t>
+      </w:r>
+    </w:p>
+    <w:p>
+      <w:pPr>
+        <w:ind w:firstLine="0"/>
+        <w:jc w:val="center"/>
+      </w:pPr>
+      <w:r>
+        <w:rPr>
+          <w:noProof/>
+        </w:rPr>
+        <w:drawing>
+          <wp:inline distT="0" distB="0" distL="0" distR="0" wp14:anchorId="2823FB26" wp14:editId="0766B567">
+            <wp:extent cx="3286515" cy="3174520"/>
+            <wp:effectExtent l="0" t="0" r="9525" b="6985"/>
+            <wp:docPr id="48" name="Picture 48" descr="Description: thay doi ngon ngu chrome"/>
+            <wp:cNvGraphicFramePr>
+              <a:graphicFrameLocks xmlns:a="http://schemas.openxmlformats.org/drawingml/2006/main" noChangeAspect="1"/>
+            </wp:cNvGraphicFramePr>
+            <a:graphic xmlns:a="http://schemas.openxmlformats.org/drawingml/2006/main">
+              <a:graphicData uri="http://schemas.openxmlformats.org/drawingml/2006/picture">
+                <pic:pic xmlns:pic="http://schemas.openxmlformats.org/drawingml/2006/picture">
+                  <pic:nvPicPr>
+                    <pic:cNvPr id="0" name="Picture 1" descr="Description: thay doi ngon ngu chrome"/>
+                    <pic:cNvPicPr>
+                      <a:picLocks noChangeAspect="1" noChangeArrowheads="1"/>
+                    </pic:cNvPicPr>
+                  </pic:nvPicPr>
+                  <pic:blipFill>
+                    <a:blip r:embed="rId37">
+                      <a:extLst>
+                        <a:ext uri="{28A0092B-C50C-407E-A947-70E740481C1C}">
+                          <a14:useLocalDpi xmlns:a14="http://schemas.microsoft.com/office/drawing/2010/main" val="0"/>
+                        </a:ext>
+                      </a:extLst>
+                    </a:blip>
+                    <a:srcRect/>
+                    <a:stretch>
+                      <a:fillRect/>
+                    </a:stretch>
+                  </pic:blipFill>
+                  <pic:spPr bwMode="auto">
+                    <a:xfrm>
+                      <a:off x="0" y="0"/>
+                      <a:ext cx="3286760" cy="3174757"/>
+                    </a:xfrm>
+                    <a:prstGeom prst="rect">
+                      <a:avLst/>
+                    </a:prstGeom>
+                    <a:noFill/>
+                    <a:ln>
+                      <a:noFill/>
+                    </a:ln>
+                  </pic:spPr>
+                </pic:pic>
+              </a:graphicData>
+            </a:graphic>
+          </wp:inline>
+        </w:drawing>
+      </w:r>
+    </w:p>
+    <w:p>
+      <w:pPr>
+        <w:pStyle w:val="Caption"/>
+      </w:pPr>
+      <w:bookmarkStart w:id="77" w:name="_Toc408299137"/>
+      <w:r>
+        <w:t xml:space="preserve">Hình </w:t>
+      </w:r>
+      <w:fldSimple w:instr=" STYLEREF 1 \s ">
+        <w:r>
+          <w:rPr>
+            <w:noProof/>
+          </w:rPr>
+          <w:t>1</w:t>
+        </w:r>
+      </w:fldSimple>
+      <w:r>
+        <w:t>.</w:t>
+      </w:r>
+      <w:fldSimple w:instr=" SEQ Hình \* ARABIC \s 1 ">
+        <w:r>
+          <w:rPr>
+            <w:noProof/>
+          </w:rPr>
+          <w:t>27</w:t>
+        </w:r>
+      </w:fldSimple>
+      <w:r>
+        <w:t xml:space="preserve">  Chọn Sett</w:t>
+      </w:r>
+      <w:r>
+        <w:t>ings</w:t>
+      </w:r>
+      <w:bookmarkEnd w:id="77"/>
+    </w:p>
+    <w:p>
+      <w:r>
+        <w:t>Bước 2:</w:t>
+      </w:r>
+      <w:r>
+        <w:t xml:space="preserve"> Kéo xuống phía dưới cùng và nhấn vào nút</w:t>
+      </w:r>
+      <w:r>
+        <w:rPr>
+          <w:rStyle w:val="apple-converted-space"/>
+          <w:rFonts w:eastAsiaTheme="majorEastAsia"/>
+          <w:color w:val="333333"/>
+          <w:szCs w:val="26"/>
+        </w:rPr>
+        <w:t> </w:t>
+      </w:r>
+      <w:r>
+        <w:rPr>
+          <w:rStyle w:val="Strong"/>
+          <w:rFonts w:eastAsiaTheme="majorEastAsia"/>
+          <w:color w:val="333333"/>
+          <w:szCs w:val="26"/>
+        </w:rPr>
+        <w:t>Show advanced settings…</w:t>
+      </w:r>
+    </w:p>
+    <w:p>
+      <w:r>
+        <w:lastRenderedPageBreak/>
+        <w:t>Bước 3:</w:t>
+      </w:r>
+      <w:r>
+        <w:t xml:space="preserve"> Tìm mục</w:t>
+      </w:r>
+      <w:r>
+        <w:rPr>
+          <w:rStyle w:val="apple-converted-space"/>
+          <w:rFonts w:eastAsiaTheme="majorEastAsia"/>
+          <w:color w:val="333333"/>
+          <w:szCs w:val="26"/>
+        </w:rPr>
+        <w:t> </w:t>
+      </w:r>
+      <w:r>
+        <w:rPr>
+          <w:rStyle w:val="Strong"/>
+          <w:rFonts w:eastAsiaTheme="majorEastAsia"/>
+          <w:color w:val="333333"/>
+          <w:szCs w:val="26"/>
+        </w:rPr>
+        <w:t>Languages</w:t>
+      </w:r>
+      <w:r>
+        <w:rPr>
+          <w:rStyle w:val="apple-converted-space"/>
+          <w:rFonts w:eastAsiaTheme="majorEastAsia"/>
+          <w:color w:val="333333"/>
+          <w:szCs w:val="26"/>
+        </w:rPr>
+        <w:t> </w:t>
+      </w:r>
+      <w:r>
+        <w:t>và kích vào nút</w:t>
+      </w:r>
+      <w:r>
+        <w:rPr>
+          <w:rStyle w:val="apple-converted-space"/>
+          <w:rFonts w:eastAsiaTheme="majorEastAsia"/>
+          <w:color w:val="333333"/>
+          <w:szCs w:val="26"/>
+        </w:rPr>
+        <w:t> </w:t>
+      </w:r>
+      <w:r>
+        <w:rPr>
+          <w:rStyle w:val="Strong"/>
+          <w:rFonts w:eastAsiaTheme="majorEastAsia"/>
+          <w:color w:val="333333"/>
+          <w:szCs w:val="26"/>
+        </w:rPr>
+        <w:t>Language and</w:t>
+      </w:r>
+      <w:r>
+        <w:rPr>
+          <w:rStyle w:val="Strong"/>
+          <w:rFonts w:eastAsiaTheme="majorEastAsia"/>
+          <w:color w:val="333333"/>
+          <w:szCs w:val="26"/>
+        </w:rPr>
+        <w:t xml:space="preserve"> input settings…</w:t>
+      </w:r>
+    </w:p>
+    <w:p>
+      <w:pPr>
+        <w:ind w:firstLine="0"/>
+        <w:jc w:val="center"/>
+      </w:pPr>
+      <w:r>
+        <w:rPr>
+          <w:noProof/>
+        </w:rPr>
+        <w:drawing>
+          <wp:inline distT="0" distB="0" distL="0" distR="0" wp14:anchorId="2FA255F9" wp14:editId="01C90FF2">
+            <wp:extent cx="4761865" cy="2475865"/>
+            <wp:effectExtent l="0" t="0" r="635" b="635"/>
+            <wp:docPr id="46" name="Picture 46" descr="Description: http://imgt.taimienphi.vn/cf/Images/ntt/2014/2/thay-doi-ngon-ngu-trinh-duyet-google-chrome-3.jpg"/>
+            <wp:cNvGraphicFramePr>
+              <a:graphicFrameLocks xmlns:a="http://schemas.openxmlformats.org/drawingml/2006/main" noChangeAspect="1"/>
+            </wp:cNvGraphicFramePr>
+            <a:graphic xmlns:a="http://schemas.openxmlformats.org/drawingml/2006/main">
+              <a:graphicData uri="http://schemas.openxmlformats.org/drawingml/2006/picture">
+                <pic:pic xmlns:pic="http://schemas.openxmlformats.org/drawingml/2006/picture">
+                  <pic:nvPicPr>
+                    <pic:cNvPr id="0" name="Picture 3" descr="Description: http://imgt.taimienphi.vn/cf/Images/ntt/2014/2/thay-doi-ngon-ngu-trinh-duyet-google-chrome-3.jpg"/>
+                    <pic:cNvPicPr>
+                      <a:picLocks noChangeAspect="1" noChangeArrowheads="1"/>
+                    </pic:cNvPicPr>
+                  </pic:nvPicPr>
+                  <pic:blipFill>
+                    <a:blip r:embed="rId38">
+                      <a:extLst>
+                        <a:ext uri="{28A0092B-C50C-407E-A947-70E740481C1C}">
+                          <a14:useLocalDpi xmlns:a14="http://schemas.microsoft.com/office/drawing/2010/main" val="0"/>
+                        </a:ext>
+                      </a:extLst>
+                    </a:blip>
+                    <a:srcRect/>
+                    <a:stretch>
+                      <a:fillRect/>
+                    </a:stretch>
+                  </pic:blipFill>
+                  <pic:spPr bwMode="auto">
+                    <a:xfrm>
+                      <a:off x="0" y="0"/>
+                      <a:ext cx="4761865" cy="2475865"/>
+                    </a:xfrm>
+                    <a:prstGeom prst="rect">
+                      <a:avLst/>
+                    </a:prstGeom>
+                    <a:noFill/>
+                    <a:ln>
+                      <a:noFill/>
+                    </a:ln>
+                  </pic:spPr>
+                </pic:pic>
+              </a:graphicData>
+            </a:graphic>
+          </wp:inline>
+        </w:drawing>
+      </w:r>
+    </w:p>
+    <w:p>
+      <w:pPr>
+        <w:pStyle w:val="Caption"/>
+      </w:pPr>
+      <w:bookmarkStart w:id="78" w:name="_Toc408299138"/>
+      <w:r>
+        <w:t xml:space="preserve">Hình </w:t>
+      </w:r>
+      <w:fldSimple w:instr=" STYLEREF 1 \s ">
+        <w:r>
+          <w:rPr>
+            <w:noProof/>
+          </w:rPr>
+          <w:t>1</w:t>
+        </w:r>
+      </w:fldSimple>
+      <w:r>
+        <w:t>.</w:t>
+      </w:r>
+      <w:fldSimple w:instr=" SEQ Hình \* ARABIC \s 1 ">
+        <w:r>
+          <w:rPr>
+            <w:noProof/>
+          </w:rPr>
+          <w:t>28</w:t>
+        </w:r>
+      </w:fldSimple>
+      <w:r>
+        <w:t xml:space="preserve"> </w:t>
+      </w:r>
+      <w:r>
+        <w:rPr>
+          <w:rStyle w:val="Strong"/>
+          <w:rFonts w:eastAsiaTheme="majorEastAsia"/>
+          <w:b w:val="0"/>
+          <w:color w:val="333333"/>
+          <w:szCs w:val="26"/>
+        </w:rPr>
+        <w:t>Language and</w:t>
+      </w:r>
+      <w:r>
+        <w:rPr>
+          <w:rStyle w:val="Strong"/>
+          <w:rFonts w:eastAsiaTheme="majorEastAsia"/>
+          <w:b w:val="0"/>
+          <w:color w:val="333333"/>
+          <w:szCs w:val="26"/>
+        </w:rPr>
+        <w:t xml:space="preserve"> input settings</w:t>
+      </w:r>
+      <w:bookmarkEnd w:id="78"/>
+    </w:p>
+    <w:p>
+      <w:r>
+        <w:t>Trong cửa sổ hiện ra các bạn có thể xóa ngôn ngữ hiện tại hoặc thêm mới một ngôn ngữ khác.</w:t>
+      </w:r>
+    </w:p>
+    <w:p>
+      <w:r>
+        <w:t>Bước 4:</w:t>
+      </w:r>
+      <w:r>
+        <w:t xml:space="preserve"> Để thêm mới ngôn ngữ khác các bạn nhấn vào nút</w:t>
+      </w:r>
+      <w:r>
+        <w:rPr>
+          <w:rStyle w:val="apple-converted-space"/>
+          <w:rFonts w:eastAsiaTheme="majorEastAsia"/>
+          <w:color w:val="333333"/>
+          <w:szCs w:val="26"/>
+        </w:rPr>
+        <w:t> </w:t>
+      </w:r>
+      <w:r>
+        <w:rPr>
+          <w:rStyle w:val="Strong"/>
+          <w:rFonts w:eastAsiaTheme="majorEastAsia"/>
+          <w:color w:val="333333"/>
+          <w:szCs w:val="26"/>
+        </w:rPr>
+        <w:t>Add</w:t>
+      </w:r>
+    </w:p>
+    <w:p>
+      <w:pPr>
+        <w:ind w:firstLine="0"/>
+        <w:jc w:val="center"/>
+      </w:pPr>
+      <w:r>
+        <w:rPr>
+          <w:noProof/>
+        </w:rPr>
+        <w:drawing>
+          <wp:inline distT="0" distB="0" distL="0" distR="0" wp14:anchorId="49E57D12" wp14:editId="03FBFD79">
+            <wp:extent cx="4761865" cy="3510915"/>
+            <wp:effectExtent l="0" t="0" r="635" b="0"/>
+            <wp:docPr id="45" name="Picture 45" descr="Description: http://imgt.taimienphi.vn/cf/Images/ntt/2014/2/thay-doi-ngon-ngu-trinh-duyet-google-chrome-4.jpg"/>
+            <wp:cNvGraphicFramePr>
+              <a:graphicFrameLocks xmlns:a="http://schemas.openxmlformats.org/drawingml/2006/main" noChangeAspect="1"/>
+            </wp:cNvGraphicFramePr>
+            <a:graphic xmlns:a="http://schemas.openxmlformats.org/drawingml/2006/main">
+              <a:graphicData uri="http://schemas.openxmlformats.org/drawingml/2006/picture">
+                <pic:pic xmlns:pic="http://schemas.openxmlformats.org/drawingml/2006/picture">
+                  <pic:nvPicPr>
+                    <pic:cNvPr id="0" name="Picture 4" descr="Description: http://imgt.taimienphi.vn/cf/Images/ntt/2014/2/thay-doi-ngon-ngu-trinh-duyet-google-chrome-4.jpg"/>
+                    <pic:cNvPicPr>
+                      <a:picLocks noChangeAspect="1" noChangeArrowheads="1"/>
+                    </pic:cNvPicPr>
+                  </pic:nvPicPr>
+                  <pic:blipFill>
+                    <a:blip r:embed="rId39">
+                      <a:extLst>
+                        <a:ext uri="{28A0092B-C50C-407E-A947-70E740481C1C}">
+                          <a14:useLocalDpi xmlns:a14="http://schemas.microsoft.com/office/drawing/2010/main" val="0"/>
+                        </a:ext>
+                      </a:extLst>
+                    </a:blip>
+                    <a:srcRect/>
+                    <a:stretch>
+                      <a:fillRect/>
+                    </a:stretch>
+                  </pic:blipFill>
+                  <pic:spPr bwMode="auto">
+                    <a:xfrm>
+                      <a:off x="0" y="0"/>
+                      <a:ext cx="4761865" cy="3510915"/>
+                    </a:xfrm>
+                    <a:prstGeom prst="rect">
+                      <a:avLst/>
+                    </a:prstGeom>
+                    <a:noFill/>
+                    <a:ln>
+                      <a:noFill/>
+                    </a:ln>
+                  </pic:spPr>
+                </pic:pic>
+              </a:graphicData>
+            </a:graphic>
+          </wp:inline>
+        </w:drawing>
+      </w:r>
+    </w:p>
+    <w:p>
+      <w:pPr>
+        <w:pStyle w:val="Caption"/>
+      </w:pPr>
+      <w:bookmarkStart w:id="79" w:name="_Toc408299139"/>
+      <w:r>
+        <w:t xml:space="preserve">Hình </w:t>
+      </w:r>
+      <w:fldSimple w:instr=" STYLEREF 1 \s ">
+        <w:r>
+          <w:rPr>
+            <w:noProof/>
+          </w:rPr>
+          <w:t>1</w:t>
+        </w:r>
+      </w:fldSimple>
+      <w:r>
+        <w:t>.</w:t>
+      </w:r>
+      <w:fldSimple w:instr=" SEQ Hình \* ARABIC \s 1 ">
+        <w:r>
+          <w:rPr>
+            <w:noProof/>
+          </w:rPr>
+          <w:t>29</w:t>
+        </w:r>
+      </w:fldSimple>
+      <w:r>
+        <w:t xml:space="preserve"> Thêm ngôn ngữ mới</w:t>
+      </w:r>
+      <w:bookmarkEnd w:id="79"/>
+    </w:p>
+    <w:p>
+      <w:r>
+        <w:t>Chọn ngôn ngữ cần thêm vào ở đây mình thêm vào ngôn ngữ Tiếng việt và nhấn</w:t>
+      </w:r>
+      <w:r>
+        <w:rPr>
+          <w:rStyle w:val="apple-converted-space"/>
+          <w:rFonts w:eastAsiaTheme="majorEastAsia"/>
+          <w:color w:val="333333"/>
+          <w:szCs w:val="26"/>
+        </w:rPr>
+        <w:t> </w:t>
+      </w:r>
+      <w:r>
+        <w:rPr>
+          <w:rStyle w:val="Strong"/>
+          <w:rFonts w:eastAsiaTheme="majorEastAsia"/>
+          <w:color w:val="333333"/>
+          <w:szCs w:val="26"/>
+        </w:rPr>
+        <w:t>OK</w:t>
+      </w:r>
+    </w:p>
+    <w:p>
+      <w:pPr>
+        <w:ind w:firstLine="0"/>
+        <w:jc w:val="center"/>
+      </w:pPr>
+      <w:r>
+        <w:rPr>
+          <w:noProof/>
+        </w:rPr>
+        <w:lastRenderedPageBreak/>
+        <w:drawing>
+          <wp:inline distT="0" distB="0" distL="0" distR="0" wp14:anchorId="1ED79BCA" wp14:editId="508051AC">
+            <wp:extent cx="3830320" cy="1380490"/>
+            <wp:effectExtent l="0" t="0" r="0" b="0"/>
+            <wp:docPr id="44" name="Picture 44" descr="Description: http://imgt.taimienphi.vn/cf/Images/ntt/2014/2/thay-doi-ngon-ngu-trinh-duyet-google-chrome-5.jpg"/>
+            <wp:cNvGraphicFramePr>
+              <a:graphicFrameLocks xmlns:a="http://schemas.openxmlformats.org/drawingml/2006/main" noChangeAspect="1"/>
+            </wp:cNvGraphicFramePr>
+            <a:graphic xmlns:a="http://schemas.openxmlformats.org/drawingml/2006/main">
+              <a:graphicData uri="http://schemas.openxmlformats.org/drawingml/2006/picture">
+                <pic:pic xmlns:pic="http://schemas.openxmlformats.org/drawingml/2006/picture">
+                  <pic:nvPicPr>
+                    <pic:cNvPr id="0" name="Picture 5" descr="Description: http://imgt.taimienphi.vn/cf/Images/ntt/2014/2/thay-doi-ngon-ngu-trinh-duyet-google-chrome-5.jpg"/>
+                    <pic:cNvPicPr>
+                      <a:picLocks noChangeAspect="1" noChangeArrowheads="1"/>
+                    </pic:cNvPicPr>
+                  </pic:nvPicPr>
+                  <pic:blipFill>
+                    <a:blip r:embed="rId40">
+                      <a:extLst>
+                        <a:ext uri="{28A0092B-C50C-407E-A947-70E740481C1C}">
+                          <a14:useLocalDpi xmlns:a14="http://schemas.microsoft.com/office/drawing/2010/main" val="0"/>
+                        </a:ext>
+                      </a:extLst>
+                    </a:blip>
+                    <a:srcRect/>
+                    <a:stretch>
+                      <a:fillRect/>
+                    </a:stretch>
+                  </pic:blipFill>
+                  <pic:spPr bwMode="auto">
+                    <a:xfrm>
+                      <a:off x="0" y="0"/>
+                      <a:ext cx="3830320" cy="1380490"/>
+                    </a:xfrm>
+                    <a:prstGeom prst="rect">
+                      <a:avLst/>
+                    </a:prstGeom>
+                    <a:noFill/>
+                    <a:ln>
+                      <a:noFill/>
+                    </a:ln>
+                  </pic:spPr>
+                </pic:pic>
+              </a:graphicData>
+            </a:graphic>
+          </wp:inline>
+        </w:drawing>
+      </w:r>
+    </w:p>
+    <w:p>
+      <w:pPr>
+        <w:pStyle w:val="Caption"/>
+      </w:pPr>
+      <w:bookmarkStart w:id="80" w:name="_Toc408299140"/>
+      <w:r>
+        <w:t xml:space="preserve">Hình </w:t>
+      </w:r>
+      <w:fldSimple w:instr=" STYLEREF 1 \s ">
+        <w:r>
+          <w:rPr>
+            <w:noProof/>
+          </w:rPr>
+          <w:t>1</w:t>
+        </w:r>
+      </w:fldSimple>
+      <w:r>
+        <w:t>.</w:t>
+      </w:r>
+      <w:fldSimple w:instr=" SEQ Hình \* ARABIC \s 1 ">
+        <w:r>
+          <w:rPr>
+            <w:noProof/>
+          </w:rPr>
+          <w:t>30</w:t>
+        </w:r>
+      </w:fldSimple>
+      <w:r>
+        <w:t xml:space="preserve"> Thêm ngôn ngữ tiếng việt</w:t>
+      </w:r>
+      <w:bookmarkEnd w:id="80"/>
+    </w:p>
+    <w:p>
+      <w:r>
+        <w:t>Sau đó các bạn chọn ngôn ngữ vừa thêm vào và lần lượt kích vào nút</w:t>
+      </w:r>
+    </w:p>
+    <w:p>
+      <w:r>
+        <w:rPr>
+          <w:rStyle w:val="Strong"/>
+          <w:rFonts w:eastAsiaTheme="majorEastAsia"/>
+          <w:color w:val="333333"/>
+          <w:szCs w:val="26"/>
+        </w:rPr>
+        <w:t>- Display Google Chrome in this language</w:t>
+      </w:r>
+      <w:r>
+        <w:rPr>
+          <w:rStyle w:val="apple-converted-space"/>
+          <w:rFonts w:eastAsiaTheme="majorEastAsia"/>
+          <w:color w:val="333333"/>
+          <w:szCs w:val="26"/>
+        </w:rPr>
+        <w:t> </w:t>
+      </w:r>
+      <w:r>
+        <w:t>để chọn ngôn ngữ vừa thêm làm ngôn ngữ hiển thị mặc định.</w:t>
+      </w:r>
+    </w:p>
+    <w:p>
+      <w:r>
+        <w:rPr>
+          <w:rStyle w:val="Strong"/>
+          <w:rFonts w:eastAsiaTheme="majorEastAsia"/>
+          <w:color w:val="333333"/>
+          <w:szCs w:val="26"/>
+        </w:rPr>
+        <w:t>- Use this language for spell checking</w:t>
+      </w:r>
+      <w:r>
+        <w:rPr>
+          <w:rStyle w:val="apple-converted-space"/>
+          <w:rFonts w:eastAsiaTheme="majorEastAsia"/>
+          <w:color w:val="333333"/>
+          <w:szCs w:val="26"/>
+        </w:rPr>
+        <w:t> </w:t>
+      </w:r>
+      <w:r>
+        <w:t>để dùng ngôn ngữ này kiểm tra chính tả.</w:t>
+      </w:r>
+    </w:p>
+    <w:p>
+      <w:r>
+        <w:t>Cuối cùng nhấn nút</w:t>
+      </w:r>
+      <w:r>
+        <w:rPr>
+          <w:rStyle w:val="apple-converted-space"/>
+          <w:rFonts w:eastAsiaTheme="majorEastAsia"/>
+          <w:color w:val="333333"/>
+          <w:szCs w:val="26"/>
+        </w:rPr>
+        <w:t> </w:t>
+      </w:r>
+      <w:r>
+        <w:rPr>
+          <w:rStyle w:val="Strong"/>
+          <w:rFonts w:eastAsiaTheme="majorEastAsia"/>
+          <w:color w:val="333333"/>
+          <w:szCs w:val="26"/>
+        </w:rPr>
+        <w:t>Done</w:t>
+      </w:r>
+      <w:r>
+        <w:rPr>
+          <w:rStyle w:val="apple-converted-space"/>
+          <w:rFonts w:eastAsiaTheme="majorEastAsia"/>
+          <w:color w:val="333333"/>
+          <w:szCs w:val="26"/>
+        </w:rPr>
+        <w:t> </w:t>
+      </w:r>
+      <w:r>
+        <w:t>để hoàn tất</w:t>
+      </w:r>
+      <w:r>
+        <w:t xml:space="preserve"> </w:t>
+      </w:r>
+      <w:r>
+        <w:t>và khởi động lại trình duyệt để áp dụng thay đổi.</w:t>
+      </w:r>
+    </w:p>
+    <w:p>
+      <w:pPr>
+        <w:pStyle w:val="Heading3"/>
+        <w:rPr>
+          <w:color w:val="333333"/>
+          <w:szCs w:val="26"/>
+        </w:rPr>
+      </w:pPr>
+      <w:bookmarkStart w:id="81" w:name="_Toc405539458"/>
+      <w:bookmarkStart w:id="82" w:name="_Toc408299105"/>
+      <w:r>
+        <w:t>Hướng dẫn cách thay đổi cài đặt ngôn ngữ Firefox</w:t>
+      </w:r>
+      <w:bookmarkEnd w:id="81"/>
+      <w:bookmarkEnd w:id="82"/>
+    </w:p>
+    <w:p>
+      <w:pPr>
+        <w:rPr>
+          <w:rFonts w:cs="Times New Roman"/>
+        </w:rPr>
+      </w:pPr>
+      <w:r>
+        <w:t>Bước 1:</w:t>
+      </w:r>
+      <w:r>
+        <w:rPr>
+          <w:rStyle w:val="apple-converted-space"/>
+          <w:rFonts w:eastAsiaTheme="majorEastAsia"/>
+          <w:b/>
+          <w:bCs/>
+          <w:color w:val="333333"/>
+          <w:szCs w:val="26"/>
+        </w:rPr>
+        <w:t> </w:t>
+      </w:r>
+      <w:r>
+        <w:t>Mở trình duyệt Mozilla Firefox. Vào</w:t>
+      </w:r>
+      <w:r>
+        <w:rPr>
+          <w:rStyle w:val="apple-converted-space"/>
+          <w:rFonts w:eastAsiaTheme="majorEastAsia"/>
+          <w:color w:val="333333"/>
+          <w:szCs w:val="26"/>
+        </w:rPr>
+        <w:t> </w:t>
+      </w:r>
+      <w:r>
+        <w:rPr>
+          <w:rStyle w:val="Strong"/>
+          <w:rFonts w:eastAsiaTheme="majorEastAsia"/>
+          <w:color w:val="333333"/>
+          <w:szCs w:val="26"/>
+        </w:rPr>
+        <w:t>Tools</w:t>
+      </w:r>
+      <w:r>
+        <w:rPr>
+          <w:rStyle w:val="apple-converted-space"/>
+          <w:rFonts w:eastAsiaTheme="majorEastAsia"/>
+          <w:b/>
+          <w:bCs/>
+          <w:color w:val="333333"/>
+          <w:szCs w:val="26"/>
+        </w:rPr>
+        <w:t> </w:t>
+      </w:r>
+      <w:r>
+        <w:t>→</w:t>
+      </w:r>
+      <w:r>
+        <w:rPr>
+          <w:rStyle w:val="apple-converted-space"/>
+          <w:rFonts w:eastAsiaTheme="majorEastAsia"/>
+          <w:b/>
+          <w:bCs/>
+          <w:color w:val="333333"/>
+          <w:szCs w:val="26"/>
+        </w:rPr>
+        <w:t> </w:t>
+      </w:r>
+      <w:r>
+        <w:rPr>
+          <w:rStyle w:val="Strong"/>
+          <w:rFonts w:eastAsiaTheme="majorEastAsia"/>
+          <w:color w:val="333333"/>
+          <w:szCs w:val="26"/>
+        </w:rPr>
+        <w:t>Options</w:t>
+      </w:r>
+      <w:r>
+        <w:t>.</w:t>
+      </w:r>
+    </w:p>
+    <w:p>
+      <w:pPr>
+        <w:ind w:firstLine="0"/>
+        <w:jc w:val="center"/>
+      </w:pPr>
+      <w:r>
+        <w:rPr>
+          <w:noProof/>
+        </w:rPr>
+        <w:drawing>
+          <wp:inline distT="0" distB="0" distL="0" distR="0" wp14:anchorId="07D0C8C0" wp14:editId="6FB229C4">
+            <wp:extent cx="3907790" cy="1630680"/>
+            <wp:effectExtent l="0" t="0" r="0" b="7620"/>
+            <wp:docPr id="43" name="Picture 43" descr="Description: http://taimienphi.vn/tmp/cf/aut/thay-doi-cai-dat-ngon-ngu-tren-firefox-1.jpg"/>
+            <wp:cNvGraphicFramePr>
+              <a:graphicFrameLocks xmlns:a="http://schemas.openxmlformats.org/drawingml/2006/main" noChangeAspect="1"/>
+            </wp:cNvGraphicFramePr>
+            <a:graphic xmlns:a="http://schemas.openxmlformats.org/drawingml/2006/main">
+              <a:graphicData uri="http://schemas.openxmlformats.org/drawingml/2006/picture">
+                <pic:pic xmlns:pic="http://schemas.openxmlformats.org/drawingml/2006/picture">
+                  <pic:nvPicPr>
+                    <pic:cNvPr id="0" name="Picture 11" descr="Description: http://taimienphi.vn/tmp/cf/aut/thay-doi-cai-dat-ngon-ngu-tren-firefox-1.jpg"/>
+                    <pic:cNvPicPr>
+                      <a:picLocks noChangeAspect="1" noChangeArrowheads="1"/>
+                    </pic:cNvPicPr>
+                  </pic:nvPicPr>
+                  <pic:blipFill>
+                    <a:blip r:embed="rId41">
+                      <a:extLst>
+                        <a:ext uri="{28A0092B-C50C-407E-A947-70E740481C1C}">
+                          <a14:useLocalDpi xmlns:a14="http://schemas.microsoft.com/office/drawing/2010/main" val="0"/>
+                        </a:ext>
+                      </a:extLst>
+                    </a:blip>
+                    <a:srcRect/>
+                    <a:stretch>
+                      <a:fillRect/>
+                    </a:stretch>
+                  </pic:blipFill>
+                  <pic:spPr bwMode="auto">
+                    <a:xfrm>
+                      <a:off x="0" y="0"/>
+                      <a:ext cx="3907790" cy="1630680"/>
+                    </a:xfrm>
+                    <a:prstGeom prst="rect">
+                      <a:avLst/>
+                    </a:prstGeom>
+                    <a:noFill/>
+                    <a:ln>
+                      <a:noFill/>
+                    </a:ln>
+                  </pic:spPr>
+                </pic:pic>
+              </a:graphicData>
+            </a:graphic>
+          </wp:inline>
+        </w:drawing>
+      </w:r>
+    </w:p>
+    <w:p>
+      <w:pPr>
+        <w:pStyle w:val="Caption"/>
+        <w:rPr>
+          <w:color w:val="333333"/>
+          <w:szCs w:val="26"/>
+        </w:rPr>
+      </w:pPr>
+      <w:bookmarkStart w:id="83" w:name="_Toc408299141"/>
+      <w:r>
+        <w:t xml:space="preserve">Hình </w:t>
+      </w:r>
+      <w:fldSimple w:instr=" STYLEREF 1 \s ">
+        <w:r>
+          <w:rPr>
+            <w:noProof/>
+          </w:rPr>
+          <w:t>1</w:t>
+        </w:r>
+      </w:fldSimple>
+      <w:r>
+        <w:t>.</w:t>
+      </w:r>
+      <w:fldSimple w:instr=" SEQ Hình \* ARABIC \s 1 ">
+        <w:r>
+          <w:rPr>
+            <w:noProof/>
+          </w:rPr>
+          <w:t>31</w:t>
+        </w:r>
+      </w:fldSimple>
+      <w:r>
+        <w:t xml:space="preserve"> Chọn Options</w:t>
+      </w:r>
+      <w:bookmarkEnd w:id="83"/>
+    </w:p>
+    <w:p>
+      <w:pPr>
+        <w:rPr>
+          <w:color w:val="333333"/>
+          <w:szCs w:val="26"/>
+        </w:rPr>
+      </w:pPr>
+      <w:r>
+        <w:t>Bước 2:</w:t>
+      </w:r>
+      <w:r>
+        <w:rPr>
+          <w:rStyle w:val="apple-converted-space"/>
+          <w:rFonts w:eastAsiaTheme="majorEastAsia"/>
+          <w:b/>
+          <w:bCs/>
+          <w:color w:val="333333"/>
+          <w:szCs w:val="26"/>
+        </w:rPr>
+        <w:t> </w:t>
+      </w:r>
+      <w:r>
+        <w:t>Vào tab</w:t>
+      </w:r>
+      <w:r>
+        <w:rPr>
+          <w:rStyle w:val="apple-converted-space"/>
+          <w:rFonts w:eastAsiaTheme="majorEastAsia"/>
+          <w:color w:val="333333"/>
+          <w:szCs w:val="26"/>
+        </w:rPr>
+        <w:t> </w:t>
+      </w:r>
+      <w:r>
+        <w:rPr>
+          <w:rStyle w:val="Strong"/>
+          <w:rFonts w:eastAsiaTheme="majorEastAsia"/>
+          <w:color w:val="333333"/>
+          <w:szCs w:val="26"/>
+        </w:rPr>
+        <w:t>Content</w:t>
+      </w:r>
+      <w:r>
+        <w:rPr>
+          <w:rStyle w:val="apple-converted-space"/>
+          <w:rFonts w:eastAsiaTheme="majorEastAsia"/>
+          <w:b/>
+          <w:bCs/>
+          <w:color w:val="333333"/>
+          <w:szCs w:val="26"/>
+        </w:rPr>
+        <w:t> </w:t>
+      </w:r>
+      <w:r>
+        <w:t>→</w:t>
+      </w:r>
+      <w:r>
+        <w:rPr>
+          <w:rStyle w:val="apple-converted-space"/>
+          <w:rFonts w:eastAsiaTheme="majorEastAsia"/>
+          <w:color w:val="333333"/>
+          <w:szCs w:val="26"/>
+        </w:rPr>
+        <w:t> </w:t>
+      </w:r>
+      <w:r>
+        <w:rPr>
+          <w:rStyle w:val="Strong"/>
+          <w:rFonts w:eastAsiaTheme="majorEastAsia"/>
+          <w:color w:val="333333"/>
+          <w:szCs w:val="26"/>
+        </w:rPr>
+        <w:t>Choose</w:t>
+      </w:r>
+      <w:r>
+        <w:t xml:space="preserve"> </w:t>
+      </w:r>
+    </w:p>
+    <w:p>
+      <w:r>
+        <w:t>Bước 3</w:t>
+      </w:r>
+      <w:r>
+        <w:rPr>
+          <w:rStyle w:val="Strong"/>
+          <w:rFonts w:eastAsiaTheme="majorEastAsia"/>
+          <w:color w:val="333333"/>
+          <w:szCs w:val="26"/>
+        </w:rPr>
+        <w:t>:</w:t>
+      </w:r>
+      <w:r>
+        <w:rPr>
+          <w:rStyle w:val="apple-converted-space"/>
+          <w:rFonts w:eastAsiaTheme="majorEastAsia"/>
+          <w:b/>
+          <w:bCs/>
+          <w:color w:val="333333"/>
+          <w:szCs w:val="26"/>
+        </w:rPr>
+        <w:t> </w:t>
+      </w:r>
+      <w:r>
+        <w:t>Tìm ngôn ngữ bạn muốn thêm vào trong Selectbox →</w:t>
+      </w:r>
+      <w:r>
+        <w:rPr>
+          <w:rStyle w:val="apple-converted-space"/>
+          <w:rFonts w:eastAsiaTheme="majorEastAsia"/>
+          <w:color w:val="333333"/>
+          <w:szCs w:val="26"/>
+        </w:rPr>
+        <w:t> </w:t>
+      </w:r>
+      <w:r>
+        <w:rPr>
+          <w:rStyle w:val="Strong"/>
+          <w:rFonts w:eastAsiaTheme="majorEastAsia"/>
+          <w:color w:val="333333"/>
+          <w:szCs w:val="26"/>
+        </w:rPr>
+        <w:t>Add.</w:t>
+      </w:r>
+    </w:p>
+    <w:p>
+      <w:pPr>
+        <w:jc w:val="center"/>
+      </w:pPr>
+      <w:r>
+        <w:rPr>
+          <w:noProof/>
+        </w:rPr>
+        <w:drawing>
+          <wp:inline distT="0" distB="0" distL="0" distR="0" wp14:anchorId="769D3381" wp14:editId="07CDDADF">
+            <wp:extent cx="3484710" cy="1526875"/>
+            <wp:effectExtent l="0" t="0" r="1905" b="0"/>
+            <wp:docPr id="40" name="Picture 40" descr="Description: http://imgt.taimienphi.vn/cf/Images/ntt/2014/7/thay-doi-cai-dat-ngon-ngu-tren-firefox-3.jpg"/>
+            <wp:cNvGraphicFramePr>
+              <a:graphicFrameLocks xmlns:a="http://schemas.openxmlformats.org/drawingml/2006/main" noChangeAspect="1"/>
+            </wp:cNvGraphicFramePr>
+            <a:graphic xmlns:a="http://schemas.openxmlformats.org/drawingml/2006/main">
+              <a:graphicData uri="http://schemas.openxmlformats.org/drawingml/2006/picture">
+                <pic:pic xmlns:pic="http://schemas.openxmlformats.org/drawingml/2006/picture">
+                  <pic:nvPicPr>
+                    <pic:cNvPr id="0" name="Picture 13" descr="Description: http://imgt.taimienphi.vn/cf/Images/ntt/2014/7/thay-doi-cai-dat-ngon-ngu-tren-firefox-3.jpg"/>
+                    <pic:cNvPicPr>
+                      <a:picLocks noChangeAspect="1" noChangeArrowheads="1"/>
+                    </pic:cNvPicPr>
+                  </pic:nvPicPr>
+                  <pic:blipFill>
+                    <a:blip r:embed="rId42">
+                      <a:extLst>
+                        <a:ext uri="{28A0092B-C50C-407E-A947-70E740481C1C}">
+                          <a14:useLocalDpi xmlns:a14="http://schemas.microsoft.com/office/drawing/2010/main" val="0"/>
+                        </a:ext>
+                      </a:extLst>
+                    </a:blip>
+                    <a:srcRect/>
+                    <a:stretch>
+                      <a:fillRect/>
+                    </a:stretch>
+                  </pic:blipFill>
+                  <pic:spPr bwMode="auto">
+                    <a:xfrm>
+                      <a:off x="0" y="0"/>
+                      <a:ext cx="3484880" cy="1526950"/>
+                    </a:xfrm>
+                    <a:prstGeom prst="rect">
+                      <a:avLst/>
+                    </a:prstGeom>
+                    <a:noFill/>
+                    <a:ln>
+                      <a:noFill/>
+                    </a:ln>
+                  </pic:spPr>
+                </pic:pic>
+              </a:graphicData>
+            </a:graphic>
+          </wp:inline>
+        </w:drawing>
+      </w:r>
+    </w:p>
+    <w:p>
+      <w:pPr>
+        <w:pStyle w:val="Caption"/>
+      </w:pPr>
+      <w:bookmarkStart w:id="84" w:name="_Toc408299142"/>
+      <w:r>
+        <w:t xml:space="preserve">Hình </w:t>
+      </w:r>
+      <w:fldSimple w:instr=" STYLEREF 1 \s ">
+        <w:r>
+          <w:rPr>
+            <w:noProof/>
+          </w:rPr>
+          <w:t>1</w:t>
+        </w:r>
+      </w:fldSimple>
+      <w:r>
+        <w:t>.</w:t>
+      </w:r>
+      <w:fldSimple w:instr=" SEQ Hình \* ARABIC \s 1 ">
+        <w:r>
+          <w:rPr>
+            <w:noProof/>
+          </w:rPr>
+          <w:t>32</w:t>
+        </w:r>
+      </w:fldSimple>
+      <w:r>
+        <w:t xml:space="preserve"> Chọn tiếng việt</w:t>
+      </w:r>
+      <w:bookmarkEnd w:id="84"/>
+    </w:p>
+    <w:p>
+      <w:r>
+        <w:lastRenderedPageBreak/>
+        <w:t>Bước 4:</w:t>
+      </w:r>
+      <w:r>
+        <w:rPr>
+          <w:rStyle w:val="apple-converted-space"/>
+          <w:rFonts w:eastAsiaTheme="majorEastAsia"/>
+          <w:b/>
+          <w:bCs/>
+          <w:color w:val="333333"/>
+          <w:szCs w:val="26"/>
+        </w:rPr>
+        <w:t> </w:t>
+      </w:r>
+      <w:r>
+        <w:t>Sử dụng các nút</w:t>
+      </w:r>
+      <w:r>
+        <w:rPr>
+          <w:rStyle w:val="apple-converted-space"/>
+          <w:rFonts w:eastAsiaTheme="majorEastAsia"/>
+          <w:color w:val="333333"/>
+          <w:szCs w:val="26"/>
+        </w:rPr>
+        <w:t> </w:t>
+      </w:r>
+      <w:r>
+        <w:rPr>
+          <w:rStyle w:val="Strong"/>
+          <w:rFonts w:eastAsiaTheme="majorEastAsia"/>
+          <w:color w:val="333333"/>
+          <w:szCs w:val="26"/>
+        </w:rPr>
+        <w:t>Move Up</w:t>
+      </w:r>
+      <w:r>
+        <w:rPr>
+          <w:rStyle w:val="apple-converted-space"/>
+          <w:rFonts w:eastAsiaTheme="majorEastAsia"/>
+          <w:color w:val="333333"/>
+          <w:szCs w:val="26"/>
+        </w:rPr>
+        <w:t> </w:t>
+      </w:r>
+      <w:r>
+        <w:t>hoặc</w:t>
+      </w:r>
+      <w:r>
+        <w:rPr>
+          <w:rStyle w:val="apple-converted-space"/>
+          <w:rFonts w:eastAsiaTheme="majorEastAsia"/>
+          <w:color w:val="333333"/>
+          <w:szCs w:val="26"/>
+        </w:rPr>
+        <w:t> </w:t>
+      </w:r>
+      <w:r>
+        <w:rPr>
+          <w:rStyle w:val="Strong"/>
+          <w:rFonts w:eastAsiaTheme="majorEastAsia"/>
+          <w:color w:val="333333"/>
+          <w:szCs w:val="26"/>
+        </w:rPr>
+        <w:t>Move Down</w:t>
+      </w:r>
+      <w:r>
+        <w:rPr>
+          <w:rStyle w:val="apple-converted-space"/>
+          <w:rFonts w:eastAsiaTheme="majorEastAsia"/>
+          <w:color w:val="333333"/>
+          <w:szCs w:val="26"/>
+        </w:rPr>
+        <w:t> </w:t>
+      </w:r>
+      <w:r>
+        <w:t>để thay đổi quyền ưu tiên ngôn ngữ bạn muốn hiển thị.</w:t>
+      </w:r>
+    </w:p>
+    <w:p>
+      <w:pPr>
+        <w:jc w:val="center"/>
+      </w:pPr>
+      <w:r>
+        <w:rPr>
+          <w:noProof/>
+        </w:rPr>
+        <w:drawing>
+          <wp:inline distT="0" distB="0" distL="0" distR="0" wp14:anchorId="4DFF439A" wp14:editId="54D15CFC">
+            <wp:extent cx="3484880" cy="3252470"/>
+            <wp:effectExtent l="0" t="0" r="1270" b="5080"/>
+            <wp:docPr id="37" name="Picture 37" descr="Description: http://imgt.taimienphi.vn/cf/Images/ntt/2014/7/thay-doi-cai-dat-ngon-ngu-tren-firefox-4.jpg"/>
+            <wp:cNvGraphicFramePr>
+              <a:graphicFrameLocks xmlns:a="http://schemas.openxmlformats.org/drawingml/2006/main" noChangeAspect="1"/>
+            </wp:cNvGraphicFramePr>
+            <a:graphic xmlns:a="http://schemas.openxmlformats.org/drawingml/2006/main">
+              <a:graphicData uri="http://schemas.openxmlformats.org/drawingml/2006/picture">
+                <pic:pic xmlns:pic="http://schemas.openxmlformats.org/drawingml/2006/picture">
+                  <pic:nvPicPr>
+                    <pic:cNvPr id="0" name="Picture 14" descr="Description: http://imgt.taimienphi.vn/cf/Images/ntt/2014/7/thay-doi-cai-dat-ngon-ngu-tren-firefox-4.jpg"/>
+                    <pic:cNvPicPr>
+                      <a:picLocks noChangeAspect="1" noChangeArrowheads="1"/>
+                    </pic:cNvPicPr>
+                  </pic:nvPicPr>
+                  <pic:blipFill>
+                    <a:blip r:embed="rId43">
+                      <a:extLst>
+                        <a:ext uri="{28A0092B-C50C-407E-A947-70E740481C1C}">
+                          <a14:useLocalDpi xmlns:a14="http://schemas.microsoft.com/office/drawing/2010/main" val="0"/>
+                        </a:ext>
+                      </a:extLst>
+                    </a:blip>
+                    <a:srcRect/>
+                    <a:stretch>
+                      <a:fillRect/>
+                    </a:stretch>
+                  </pic:blipFill>
+                  <pic:spPr bwMode="auto">
+                    <a:xfrm>
+                      <a:off x="0" y="0"/>
+                      <a:ext cx="3484880" cy="3252470"/>
+                    </a:xfrm>
+                    <a:prstGeom prst="rect">
+                      <a:avLst/>
+                    </a:prstGeom>
+                    <a:noFill/>
+                    <a:ln>
+                      <a:noFill/>
+                    </a:ln>
+                  </pic:spPr>
+                </pic:pic>
+              </a:graphicData>
+            </a:graphic>
+          </wp:inline>
+        </w:drawing>
+      </w:r>
+    </w:p>
+    <w:p>
+      <w:pPr>
+        <w:pStyle w:val="Caption"/>
+      </w:pPr>
+      <w:bookmarkStart w:id="85" w:name="_Toc408299143"/>
+      <w:r>
+        <w:t xml:space="preserve">Hình </w:t>
+      </w:r>
+      <w:fldSimple w:instr=" STYLEREF 1 \s ">
+        <w:r>
+          <w:rPr>
+            <w:noProof/>
+          </w:rPr>
+          <w:t>1</w:t>
+        </w:r>
+      </w:fldSimple>
+      <w:r>
+        <w:t>.</w:t>
+      </w:r>
+      <w:fldSimple w:instr=" SEQ Hình \* ARABIC \s 1 ">
+        <w:r>
+          <w:rPr>
+            <w:noProof/>
+          </w:rPr>
+          <w:t>33</w:t>
+        </w:r>
+      </w:fldSimple>
+      <w:r>
+        <w:t xml:space="preserve"> Xét thữ tự ưu tiên tiếng việt</w:t>
+      </w:r>
+      <w:bookmarkEnd w:id="85"/>
+    </w:p>
+    <w:p>
+      <w:pPr>
+        <w:pStyle w:val="NormalWeb"/>
+        <w:shd w:val="clear" w:color="auto" w:fill="FFFFFF"/>
+        <w:spacing w:before="153" w:beforeAutospacing="0" w:after="0" w:afterAutospacing="0" w:line="276" w:lineRule="auto"/>
+        <w:jc w:val="center"/>
+        <w:rPr>
+          <w:color w:val="333333"/>
+          <w:sz w:val="26"/>
+          <w:szCs w:val="26"/>
+        </w:rPr>
+      </w:pPr>
+    </w:p>
+    <w:p>
+      <w:r>
+        <w:t>Bước 5</w:t>
+      </w:r>
+      <w:r>
+        <w:rPr>
+          <w:rStyle w:val="Strong"/>
+          <w:rFonts w:eastAsiaTheme="majorEastAsia"/>
+          <w:color w:val="333333"/>
+          <w:szCs w:val="26"/>
+        </w:rPr>
+        <w:t>:</w:t>
+      </w:r>
+      <w:r>
+        <w:rPr>
+          <w:rStyle w:val="apple-converted-space"/>
+          <w:rFonts w:eastAsiaTheme="majorEastAsia"/>
+          <w:b/>
+          <w:bCs/>
+          <w:color w:val="333333"/>
+          <w:szCs w:val="26"/>
+        </w:rPr>
+        <w:t> </w:t>
+      </w:r>
+      <w:r>
+        <w:t>Click</w:t>
+      </w:r>
+      <w:r>
+        <w:rPr>
+          <w:rStyle w:val="apple-converted-space"/>
+          <w:rFonts w:eastAsiaTheme="majorEastAsia"/>
+          <w:color w:val="333333"/>
+          <w:szCs w:val="26"/>
+        </w:rPr>
+        <w:t> </w:t>
+      </w:r>
+      <w:r>
+        <w:rPr>
+          <w:rStyle w:val="Strong"/>
+          <w:rFonts w:eastAsiaTheme="majorEastAsia"/>
+          <w:color w:val="333333"/>
+          <w:szCs w:val="26"/>
+        </w:rPr>
+        <w:t>OK</w:t>
+      </w:r>
+      <w:r>
+        <w:rPr>
+          <w:rStyle w:val="apple-converted-space"/>
+          <w:rFonts w:eastAsiaTheme="majorEastAsia"/>
+          <w:b/>
+          <w:bCs/>
+          <w:color w:val="333333"/>
+          <w:szCs w:val="26"/>
+        </w:rPr>
+        <w:t> </w:t>
+      </w:r>
+      <w:r>
+        <w:t>để đóng cửa sổ này lại.</w:t>
+      </w:r>
+    </w:p>
+    <w:p>
+      <w:pPr>
+        <w:pStyle w:val="NormalWeb"/>
+        <w:shd w:val="clear" w:color="auto" w:fill="FFFFFF"/>
+        <w:spacing w:before="153" w:beforeAutospacing="0" w:after="0" w:afterAutospacing="0" w:line="276" w:lineRule="auto"/>
+        <w:rPr>
+          <w:color w:val="333333"/>
+          <w:sz w:val="26"/>
+          <w:szCs w:val="26"/>
+        </w:rPr>
+      </w:pPr>
+    </w:p>
+    <w:p>
+      <w:pPr>
+        <w:rPr>
+          <w:rFonts w:cs="Times New Roman"/>
+        </w:rPr>
+      </w:pPr>
+    </w:p>
+    <w:p>
+      <w:pPr>
         <w:spacing w:after="0" w:line="240" w:lineRule="auto"/>
       </w:pPr>
       <w:r>
@@ -14706,22 +16861,22 @@
       <w:pPr>
         <w:pStyle w:val="Heading1"/>
       </w:pPr>
-      <w:bookmarkStart w:id="74" w:name="_Toc408239585"/>
+      <w:bookmarkStart w:id="86" w:name="_Toc408299106"/>
       <w:r>
         <w:lastRenderedPageBreak/>
         <w:t>CÁCH TẠO KHO SỐ HÓA</w:t>
       </w:r>
-      <w:bookmarkEnd w:id="74"/>
+      <w:bookmarkEnd w:id="86"/>
     </w:p>
     <w:p>
       <w:pPr>
         <w:pStyle w:val="Heading2"/>
       </w:pPr>
-      <w:bookmarkStart w:id="75" w:name="_Toc408239586"/>
+      <w:bookmarkStart w:id="87" w:name="_Toc408299107"/>
       <w:r>
         <w:t>Cấu trúc dữ liệu ban đầu</w:t>
       </w:r>
-      <w:bookmarkEnd w:id="75"/>
+      <w:bookmarkEnd w:id="87"/>
     </w:p>
     <w:p>
       <w:r>
@@ -14773,7 +16928,7 @@
                     <pic:cNvPicPr/>
                   </pic:nvPicPr>
                   <pic:blipFill>
-                    <a:blip r:embed="rId37">
+                    <a:blip r:embed="rId44">
                       <a:extLst>
                         <a:ext uri="{28A0092B-C50C-407E-A947-70E740481C1C}">
                           <a14:useLocalDpi xmlns:a14="http://schemas.microsoft.com/office/drawing/2010/main" val="0"/>
@@ -14809,7 +16964,7 @@
       <w:pPr>
         <w:pStyle w:val="Caption"/>
       </w:pPr>
-      <w:bookmarkStart w:id="76" w:name="_Toc408239343"/>
+      <w:bookmarkStart w:id="88" w:name="_Toc408299144"/>
       <w:r>
         <w:t xml:space="preserve">Hình </w:t>
       </w:r>
@@ -14835,7 +16990,7 @@
       <w:r>
         <w:t xml:space="preserve"> Chọn Administration.</w:t>
       </w:r>
-      <w:bookmarkEnd w:id="76"/>
+      <w:bookmarkEnd w:id="88"/>
     </w:p>
     <w:p>
       <w:pPr>
@@ -14881,7 +17036,7 @@
                     <pic:cNvPicPr/>
                   </pic:nvPicPr>
                   <pic:blipFill>
-                    <a:blip r:embed="rId38">
+                    <a:blip r:embed="rId45">
                       <a:extLst>
                         <a:ext uri="{28A0092B-C50C-407E-A947-70E740481C1C}">
                           <a14:useLocalDpi xmlns:a14="http://schemas.microsoft.com/office/drawing/2010/main" val="0"/>
@@ -14912,7 +17067,7 @@
       <w:pPr>
         <w:pStyle w:val="Caption"/>
       </w:pPr>
-      <w:bookmarkStart w:id="77" w:name="_Toc408239344"/>
+      <w:bookmarkStart w:id="89" w:name="_Toc408299145"/>
       <w:r>
         <w:t xml:space="preserve">Hình </w:t>
       </w:r>
@@ -14941,7 +17096,7 @@
       <w:r>
         <w:t>Cấu hình bàn làm việc</w:t>
       </w:r>
-      <w:bookmarkEnd w:id="77"/>
+      <w:bookmarkEnd w:id="89"/>
     </w:p>
     <w:p>
       <w:pPr>
@@ -15006,7 +17161,7 @@
                     <pic:cNvPicPr/>
                   </pic:nvPicPr>
                   <pic:blipFill>
-                    <a:blip r:embed="rId39">
+                    <a:blip r:embed="rId46">
                       <a:extLst>
                         <a:ext uri="{28A0092B-C50C-407E-A947-70E740481C1C}">
                           <a14:useLocalDpi xmlns:a14="http://schemas.microsoft.com/office/drawing/2010/main" val="0"/>
@@ -15042,7 +17197,7 @@
       <w:pPr>
         <w:pStyle w:val="Caption"/>
       </w:pPr>
-      <w:bookmarkStart w:id="78" w:name="_Toc408239345"/>
+      <w:bookmarkStart w:id="90" w:name="_Toc408299146"/>
       <w:r>
         <w:t xml:space="preserve">Hình </w:t>
       </w:r>
@@ -15071,7 +17226,7 @@
       <w:r>
         <w:t>n Datalits</w:t>
       </w:r>
-      <w:bookmarkEnd w:id="78"/>
+      <w:bookmarkEnd w:id="90"/>
     </w:p>
     <w:p>
       <w:pPr>
@@ -15145,7 +17300,7 @@
                     <pic:cNvPicPr/>
                   </pic:nvPicPr>
                   <pic:blipFill>
-                    <a:blip r:embed="rId40">
+                    <a:blip r:embed="rId47">
                       <a:extLst>
                         <a:ext uri="{28A0092B-C50C-407E-A947-70E740481C1C}">
                           <a14:useLocalDpi xmlns:a14="http://schemas.microsoft.com/office/drawing/2010/main" val="0"/>
@@ -15181,7 +17336,7 @@
       <w:pPr>
         <w:pStyle w:val="Caption"/>
       </w:pPr>
-      <w:bookmarkStart w:id="79" w:name="_Toc408239346"/>
+      <w:bookmarkStart w:id="91" w:name="_Toc408299147"/>
       <w:r>
         <w:t xml:space="preserve">Hình </w:t>
       </w:r>
@@ -15207,7 +17362,7 @@
       <w:r>
         <w:t xml:space="preserve"> Thêm Datalits</w:t>
       </w:r>
-      <w:bookmarkEnd w:id="79"/>
+      <w:bookmarkEnd w:id="91"/>
     </w:p>
     <w:p>
       <w:pPr>
@@ -15260,7 +17415,7 @@
                     <pic:cNvPicPr/>
                   </pic:nvPicPr>
                   <pic:blipFill>
-                    <a:blip r:embed="rId41">
+                    <a:blip r:embed="rId48">
                       <a:extLst>
                         <a:ext uri="{28A0092B-C50C-407E-A947-70E740481C1C}">
                           <a14:useLocalDpi xmlns:a14="http://schemas.microsoft.com/office/drawing/2010/main" val="0"/>
@@ -15296,7 +17451,7 @@
       <w:pPr>
         <w:pStyle w:val="Caption"/>
       </w:pPr>
-      <w:bookmarkStart w:id="80" w:name="_Toc408239347"/>
+      <w:bookmarkStart w:id="92" w:name="_Toc408299148"/>
       <w:r>
         <w:t xml:space="preserve">Hình </w:t>
       </w:r>
@@ -15322,7 +17477,7 @@
       <w:r>
         <w:t xml:space="preserve"> Thêm Danh sách</w:t>
       </w:r>
-      <w:bookmarkEnd w:id="80"/>
+      <w:bookmarkEnd w:id="92"/>
     </w:p>
     <w:p>
       <w:r>
@@ -15350,7 +17505,7 @@
                     <pic:cNvPicPr/>
                   </pic:nvPicPr>
                   <pic:blipFill>
-                    <a:blip r:embed="rId42">
+                    <a:blip r:embed="rId49">
                       <a:extLst>
                         <a:ext uri="{28A0092B-C50C-407E-A947-70E740481C1C}">
                           <a14:useLocalDpi xmlns:a14="http://schemas.microsoft.com/office/drawing/2010/main" val="0"/>
@@ -15381,7 +17536,7 @@
       <w:pPr>
         <w:pStyle w:val="Caption"/>
       </w:pPr>
-      <w:bookmarkStart w:id="81" w:name="_Toc408239348"/>
+      <w:bookmarkStart w:id="93" w:name="_Toc408299149"/>
       <w:r>
         <w:t xml:space="preserve">Hình </w:t>
       </w:r>
@@ -15407,18 +17562,18 @@
       <w:r>
         <w:t xml:space="preserve"> Danh sách mới</w:t>
       </w:r>
-      <w:bookmarkEnd w:id="81"/>
+      <w:bookmarkEnd w:id="93"/>
     </w:p>
     <w:p>
       <w:pPr>
         <w:pStyle w:val="Heading2"/>
       </w:pPr>
-      <w:bookmarkStart w:id="82" w:name="_Toc408239587"/>
+      <w:bookmarkStart w:id="94" w:name="_Toc408299108"/>
       <w:r>
         <w:lastRenderedPageBreak/>
         <w:t>Cấu trúc cây dữ liệu</w:t>
       </w:r>
-      <w:bookmarkEnd w:id="82"/>
+      <w:bookmarkEnd w:id="94"/>
     </w:p>
     <w:p>
       <w:pPr>
@@ -15454,7 +17609,7 @@
                     <pic:cNvPicPr/>
                   </pic:nvPicPr>
                   <pic:blipFill>
-                    <a:blip r:embed="rId43">
+                    <a:blip r:embed="rId50">
                       <a:extLst>
                         <a:ext uri="{28A0092B-C50C-407E-A947-70E740481C1C}">
                           <a14:useLocalDpi xmlns:a14="http://schemas.microsoft.com/office/drawing/2010/main" val="0"/>
@@ -15485,7 +17640,7 @@
       <w:pPr>
         <w:pStyle w:val="Caption"/>
       </w:pPr>
-      <w:bookmarkStart w:id="83" w:name="_Toc408239349"/>
+      <w:bookmarkStart w:id="95" w:name="_Toc408299150"/>
       <w:r>
         <w:t xml:space="preserve">Hình </w:t>
       </w:r>
@@ -15511,7 +17666,7 @@
       <w:r>
         <w:t xml:space="preserve"> Cấu trúc cây thư mục góp ý</w:t>
       </w:r>
-      <w:bookmarkEnd w:id="83"/>
+      <w:bookmarkEnd w:id="95"/>
     </w:p>
     <w:p>
       <w:pPr>
@@ -15561,11 +17716,11 @@
       <w:pPr>
         <w:pStyle w:val="Heading2"/>
       </w:pPr>
-      <w:bookmarkStart w:id="84" w:name="_Toc408239588"/>
+      <w:bookmarkStart w:id="96" w:name="_Toc408299109"/>
       <w:r>
         <w:t>Phân quyền thư mục</w:t>
       </w:r>
-      <w:bookmarkEnd w:id="84"/>
+      <w:bookmarkEnd w:id="96"/>
     </w:p>
     <w:p>
       <w:r>
@@ -15696,7 +17851,7 @@
                     <pic:cNvPicPr/>
                   </pic:nvPicPr>
                   <pic:blipFill>
-                    <a:blip r:embed="rId44">
+                    <a:blip r:embed="rId51">
                       <a:extLst>
                         <a:ext uri="{28A0092B-C50C-407E-A947-70E740481C1C}">
                           <a14:useLocalDpi xmlns:a14="http://schemas.microsoft.com/office/drawing/2010/main" val="0"/>
@@ -15732,7 +17887,7 @@
       <w:pPr>
         <w:jc w:val="center"/>
       </w:pPr>
-      <w:bookmarkStart w:id="85" w:name="_Toc408239350"/>
+      <w:bookmarkStart w:id="97" w:name="_Toc408299151"/>
       <w:r>
         <w:t xml:space="preserve">Hình </w:t>
       </w:r>
@@ -15758,7 +17913,7 @@
       <w:r>
         <w:t xml:space="preserve"> Chọn quản lý quyền</w:t>
       </w:r>
-      <w:bookmarkEnd w:id="85"/>
+      <w:bookmarkEnd w:id="97"/>
     </w:p>
     <w:p>
       <w:r>
@@ -15792,7 +17947,7 @@
                     <pic:cNvPicPr/>
                   </pic:nvPicPr>
                   <pic:blipFill>
-                    <a:blip r:embed="rId45">
+                    <a:blip r:embed="rId52">
                       <a:extLst>
                         <a:ext uri="{28A0092B-C50C-407E-A947-70E740481C1C}">
                           <a14:useLocalDpi xmlns:a14="http://schemas.microsoft.com/office/drawing/2010/main" val="0"/>
@@ -15828,7 +17983,7 @@
       <w:pPr>
         <w:pStyle w:val="Caption"/>
       </w:pPr>
-      <w:bookmarkStart w:id="86" w:name="_Toc408239351"/>
+      <w:bookmarkStart w:id="98" w:name="_Toc408299152"/>
       <w:r>
         <w:t xml:space="preserve">Hình </w:t>
       </w:r>
@@ -15854,7 +18009,7 @@
       <w:r>
         <w:t xml:space="preserve"> Click chọn</w:t>
       </w:r>
-      <w:bookmarkEnd w:id="86"/>
+      <w:bookmarkEnd w:id="98"/>
     </w:p>
     <w:p>
       <w:pPr>
@@ -15888,7 +18043,7 @@
                     <pic:cNvPicPr/>
                   </pic:nvPicPr>
                   <pic:blipFill>
-                    <a:blip r:embed="rId46">
+                    <a:blip r:embed="rId53">
                       <a:extLst>
                         <a:ext uri="{28A0092B-C50C-407E-A947-70E740481C1C}">
                           <a14:useLocalDpi xmlns:a14="http://schemas.microsoft.com/office/drawing/2010/main" val="0"/>
@@ -15924,7 +18079,7 @@
       <w:pPr>
         <w:pStyle w:val="Caption"/>
       </w:pPr>
-      <w:bookmarkStart w:id="87" w:name="_Toc408239352"/>
+      <w:bookmarkStart w:id="99" w:name="_Toc408299153"/>
       <w:r>
         <w:t xml:space="preserve">Hình </w:t>
       </w:r>
@@ -15950,17 +18105,17 @@
       <w:r>
         <w:t xml:space="preserve"> Click chọn lưu</w:t>
       </w:r>
-      <w:bookmarkEnd w:id="87"/>
+      <w:bookmarkEnd w:id="99"/>
     </w:p>
     <w:p>
       <w:pPr>
         <w:pStyle w:val="Heading2"/>
       </w:pPr>
-      <w:bookmarkStart w:id="88" w:name="_Toc408239589"/>
+      <w:bookmarkStart w:id="100" w:name="_Toc408299110"/>
       <w:r>
         <w:t>Tùy chỉnh loại tài liệu bằng cách tạo quy tắc</w:t>
       </w:r>
-      <w:bookmarkEnd w:id="88"/>
+      <w:bookmarkEnd w:id="100"/>
     </w:p>
     <w:p>
       <w:r>
@@ -16027,7 +18182,7 @@
                     <pic:cNvPicPr/>
                   </pic:nvPicPr>
                   <pic:blipFill>
-                    <a:blip r:embed="rId47">
+                    <a:blip r:embed="rId54">
                       <a:extLst>
                         <a:ext uri="{28A0092B-C50C-407E-A947-70E740481C1C}">
                           <a14:useLocalDpi xmlns:a14="http://schemas.microsoft.com/office/drawing/2010/main" val="0"/>
@@ -16063,7 +18218,7 @@
       <w:pPr>
         <w:pStyle w:val="Caption"/>
       </w:pPr>
-      <w:bookmarkStart w:id="89" w:name="_Toc408239353"/>
+      <w:bookmarkStart w:id="101" w:name="_Toc408299154"/>
       <w:r>
         <w:t xml:space="preserve">Hình </w:t>
       </w:r>
@@ -16089,7 +18244,7 @@
       <w:r>
         <w:t xml:space="preserve"> Chọn quản lý quy tắc</w:t>
       </w:r>
-      <w:bookmarkEnd w:id="89"/>
+      <w:bookmarkEnd w:id="101"/>
     </w:p>
     <w:p>
       <w:r>
@@ -16130,7 +18285,7 @@
                     <pic:cNvPicPr/>
                   </pic:nvPicPr>
                   <pic:blipFill>
-                    <a:blip r:embed="rId48">
+                    <a:blip r:embed="rId55">
                       <a:extLst>
                         <a:ext uri="{28A0092B-C50C-407E-A947-70E740481C1C}">
                           <a14:useLocalDpi xmlns:a14="http://schemas.microsoft.com/office/drawing/2010/main" val="0"/>
@@ -16166,7 +18321,7 @@
       <w:pPr>
         <w:pStyle w:val="Caption"/>
       </w:pPr>
-      <w:bookmarkStart w:id="90" w:name="_Toc408239354"/>
+      <w:bookmarkStart w:id="102" w:name="_Toc408299155"/>
       <w:r>
         <w:t xml:space="preserve">Hình </w:t>
       </w:r>
@@ -16192,7 +18347,7 @@
       <w:r>
         <w:t xml:space="preserve"> Tạo quy tắc</w:t>
       </w:r>
-      <w:bookmarkEnd w:id="90"/>
+      <w:bookmarkEnd w:id="102"/>
     </w:p>
     <w:p>
       <w:r>
@@ -16210,7 +18365,7 @@
       </w:r>
     </w:p>
     <w:sectPr>
-      <w:footerReference w:type="default" r:id="rId49"/>
+      <w:footerReference w:type="default" r:id="rId56"/>
       <w:pgSz w:w="11907" w:h="16839" w:code="9"/>
       <w:pgMar w:top="1418" w:right="1134" w:bottom="1418" w:left="1701" w:header="720" w:footer="720" w:gutter="0"/>
       <w:pgNumType w:start="7"/>
@@ -16312,7 +18467,7 @@
             <w:sz w:val="20"/>
             <w:szCs w:val="20"/>
           </w:rPr>
-          <w:t>29</w:t>
+          <w:t>32</w:t>
         </w:r>
         <w:r>
           <w:rPr>
@@ -21130,6 +23285,26 @@
       <w:lang w:eastAsia="ja-JP"/>
     </w:rPr>
   </w:style>
+  <w:style w:type="character" w:styleId="Strong">
+    <w:name w:val="Strong"/>
+    <w:basedOn w:val="DefaultParagraphFont"/>
+    <w:uiPriority w:val="22"/>
+    <w:qFormat/>
+    <w:rsid w:val="00D02198"/>
+    <w:rPr>
+      <w:rFonts w:ascii="Times New Roman" w:hAnsi="Times New Roman" w:cs="Times New Roman" w:hint="default"/>
+      <w:b/>
+      <w:bCs/>
+    </w:rPr>
+  </w:style>
+  <w:style w:type="character" w:customStyle="1" w:styleId="apple-converted-space">
+    <w:name w:val="apple-converted-space"/>
+    <w:basedOn w:val="DefaultParagraphFont"/>
+    <w:rsid w:val="00D02198"/>
+    <w:rPr>
+      <w:rFonts w:ascii="Times New Roman" w:hAnsi="Times New Roman" w:cs="Times New Roman" w:hint="default"/>
+    </w:rPr>
+  </w:style>
 </w:styles>
 </file>
 
@@ -22011,6 +24186,26 @@
       <w:lang w:eastAsia="ja-JP"/>
     </w:rPr>
   </w:style>
+  <w:style w:type="character" w:styleId="Strong">
+    <w:name w:val="Strong"/>
+    <w:basedOn w:val="DefaultParagraphFont"/>
+    <w:uiPriority w:val="22"/>
+    <w:qFormat/>
+    <w:rsid w:val="00D02198"/>
+    <w:rPr>
+      <w:rFonts w:ascii="Times New Roman" w:hAnsi="Times New Roman" w:cs="Times New Roman" w:hint="default"/>
+      <w:b/>
+      <w:bCs/>
+    </w:rPr>
+  </w:style>
+  <w:style w:type="character" w:customStyle="1" w:styleId="apple-converted-space">
+    <w:name w:val="apple-converted-space"/>
+    <w:basedOn w:val="DefaultParagraphFont"/>
+    <w:rsid w:val="00D02198"/>
+    <w:rPr>
+      <w:rFonts w:ascii="Times New Roman" w:hAnsi="Times New Roman" w:cs="Times New Roman" w:hint="default"/>
+    </w:rPr>
+  </w:style>
 </w:styles>
 </file>
 
@@ -22304,7 +24499,7 @@
 </file>
 
 <file path=customXml/itemProps1.xml><?xml version="1.0" encoding="utf-8"?>
-<ds:datastoreItem xmlns:ds="http://schemas.openxmlformats.org/officeDocument/2006/customXml" ds:itemID="{7BFF5E1F-5666-4238-BDD7-81E5847F4C3B}">
+<ds:datastoreItem xmlns:ds="http://schemas.openxmlformats.org/officeDocument/2006/customXml" ds:itemID="{A36A1E84-A38E-4653-A175-E97B765AF464}">
   <ds:schemaRefs>
     <ds:schemaRef ds:uri="http://schemas.openxmlformats.org/officeDocument/2006/bibliography"/>
   </ds:schemaRefs>

</xml_diff>

<commit_message>
Thêm hướng dẫn datalist
Thêm hướng dẫn datalist
</commit_message>
<xml_diff>
--- a/HuongDanSuDung/HuongDan.docx
+++ b/HuongDanSuDung/HuongDan.docx
@@ -3503,8 +3503,6 @@
         <w:t>DANH MỤC HÌNH ẢNH</w:t>
       </w:r>
     </w:p>
-    <w:bookmarkStart w:id="0" w:name="_GoBack"/>
-    <w:bookmarkEnd w:id="0"/>
     <w:p>
       <w:pPr>
         <w:pStyle w:val="TableofFigures"/>
@@ -7079,7 +7077,7 @@
       </w:r>
     </w:p>
     <w:p>
-      <w:bookmarkStart w:id="1" w:name="_Toc110873915"/>
+      <w:bookmarkStart w:id="0" w:name="_Toc110873915"/>
       <w:r>
         <w:t xml:space="preserve">Tài liệu này được xây dựng với mục đích hướng dẫn người dùng </w:t>
       </w:r>
@@ -7214,7 +7212,7 @@
       </w:r>
     </w:p>
     <w:p/>
-    <w:bookmarkEnd w:id="1"/>
+    <w:bookmarkEnd w:id="0"/>
     <w:p>
       <w:pPr>
         <w:spacing w:after="0" w:line="240" w:lineRule="auto"/>
@@ -7233,22 +7231,22 @@
       <w:pPr>
         <w:pStyle w:val="Heading1"/>
       </w:pPr>
-      <w:bookmarkStart w:id="2" w:name="_Toc408299071"/>
+      <w:bookmarkStart w:id="1" w:name="_Toc408299071"/>
       <w:r>
         <w:lastRenderedPageBreak/>
         <w:t>NGƯỜI SỬ DỤNG</w:t>
       </w:r>
+      <w:bookmarkEnd w:id="1"/>
+    </w:p>
+    <w:p>
+      <w:pPr>
+        <w:pStyle w:val="Heading2"/>
+      </w:pPr>
+      <w:bookmarkStart w:id="2" w:name="_Toc408299072"/>
+      <w:r>
+        <w:t>Đăng nhập vào hệ thống</w:t>
+      </w:r>
       <w:bookmarkEnd w:id="2"/>
-    </w:p>
-    <w:p>
-      <w:pPr>
-        <w:pStyle w:val="Heading2"/>
-      </w:pPr>
-      <w:bookmarkStart w:id="3" w:name="_Toc408299072"/>
-      <w:r>
-        <w:t>Đăng nhập vào hệ thống</w:t>
-      </w:r>
-      <w:bookmarkEnd w:id="3"/>
     </w:p>
     <w:p>
       <w:r>
@@ -7349,7 +7347,7 @@
       <w:pPr>
         <w:pStyle w:val="Caption"/>
       </w:pPr>
-      <w:bookmarkStart w:id="4" w:name="_Toc408299111"/>
+      <w:bookmarkStart w:id="3" w:name="_Toc408299111"/>
       <w:r>
         <w:t xml:space="preserve">Hình </w:t>
       </w:r>
@@ -7375,7 +7373,7 @@
       <w:r>
         <w:t xml:space="preserve"> Màn hình đăng nhập</w:t>
       </w:r>
-      <w:bookmarkEnd w:id="4"/>
+      <w:bookmarkEnd w:id="3"/>
     </w:p>
     <w:p>
       <w:pPr>
@@ -7385,11 +7383,11 @@
           <w:numId w:val="1"/>
         </w:numPr>
       </w:pPr>
-      <w:bookmarkStart w:id="5" w:name="_Toc408299073"/>
+      <w:bookmarkStart w:id="4" w:name="_Toc408299073"/>
       <w:r>
         <w:t>Trang chủ</w:t>
       </w:r>
-      <w:bookmarkEnd w:id="5"/>
+      <w:bookmarkEnd w:id="4"/>
     </w:p>
     <w:p>
       <w:r>
@@ -7487,7 +7485,7 @@
       <w:pPr>
         <w:pStyle w:val="Caption"/>
       </w:pPr>
-      <w:bookmarkStart w:id="6" w:name="_Toc408299112"/>
+      <w:bookmarkStart w:id="5" w:name="_Toc408299112"/>
       <w:r>
         <w:t xml:space="preserve">Hình </w:t>
       </w:r>
@@ -7513,7 +7511,7 @@
       <w:r>
         <w:t xml:space="preserve"> Giao diện trang chủ</w:t>
       </w:r>
-      <w:bookmarkEnd w:id="6"/>
+      <w:bookmarkEnd w:id="5"/>
     </w:p>
     <w:p>
       <w:pPr>
@@ -7530,13 +7528,13 @@
       <w:r>
         <w:t xml:space="preserve"> bạn sẽ thấy trang chủ có rất nhiều tiện ích(</w:t>
       </w:r>
-      <w:bookmarkStart w:id="7" w:name="OLE_LINK5"/>
-      <w:bookmarkStart w:id="8" w:name="OLE_LINK6"/>
+      <w:bookmarkStart w:id="6" w:name="OLE_LINK5"/>
+      <w:bookmarkStart w:id="7" w:name="OLE_LINK6"/>
       <w:r>
         <w:t>Dashlets</w:t>
       </w:r>
+      <w:bookmarkEnd w:id="6"/>
       <w:bookmarkEnd w:id="7"/>
-      <w:bookmarkEnd w:id="8"/>
       <w:r>
         <w:t>)</w:t>
       </w:r>
@@ -7602,13 +7600,13 @@
         </w:rPr>
         <w:t xml:space="preserve">Công việc của tôi: </w:t>
       </w:r>
-      <w:bookmarkStart w:id="9" w:name="OLE_LINK12"/>
-      <w:bookmarkStart w:id="10" w:name="OLE_LINK11"/>
+      <w:bookmarkStart w:id="8" w:name="OLE_LINK12"/>
+      <w:bookmarkStart w:id="9" w:name="OLE_LINK11"/>
       <w:r>
         <w:t xml:space="preserve">Hiển thị </w:t>
       </w:r>
+      <w:bookmarkEnd w:id="8"/>
       <w:bookmarkEnd w:id="9"/>
-      <w:bookmarkEnd w:id="10"/>
       <w:r>
         <w:t>công việ</w:t>
       </w:r>
@@ -7697,80 +7695,80 @@
       <w:pPr>
         <w:pStyle w:val="Heading2"/>
       </w:pPr>
-      <w:bookmarkStart w:id="11" w:name="_Toc408299074"/>
+      <w:bookmarkStart w:id="10" w:name="_Toc408299074"/>
       <w:r>
         <w:t>File của tôi</w:t>
       </w:r>
+      <w:bookmarkEnd w:id="10"/>
+    </w:p>
+    <w:p>
+      <w:r>
+        <w:t>Khu vực hiển thị các thư mục và file tài liệu riêng của người dùng.</w:t>
+      </w:r>
+    </w:p>
+    <w:p>
+      <w:pPr>
+        <w:pStyle w:val="Heading2"/>
+      </w:pPr>
+      <w:bookmarkStart w:id="11" w:name="_Toc408299075"/>
+      <w:r>
+        <w:t>Thư mục chia sẻ</w:t>
+      </w:r>
       <w:bookmarkEnd w:id="11"/>
     </w:p>
     <w:p>
       <w:r>
-        <w:t>Khu vực hiển thị các thư mục và file tài liệu riêng của người dùng.</w:t>
+        <w:t>Khi đưa tài liệu nào vào thư mục này thì tất cả người dùng trong hệ thống đều có quyền đóng góp(Bạn sẽ được biết chi tiết hơn về quyền ở quản lý quyền người dùng).</w:t>
       </w:r>
     </w:p>
     <w:p>
       <w:pPr>
         <w:pStyle w:val="Heading2"/>
       </w:pPr>
-      <w:bookmarkStart w:id="12" w:name="_Toc408299075"/>
-      <w:r>
-        <w:t>Thư mục chia sẻ</w:t>
+      <w:bookmarkStart w:id="12" w:name="_Toc408299076"/>
+      <w:r>
+        <w:t>Trang web</w:t>
       </w:r>
       <w:bookmarkEnd w:id="12"/>
     </w:p>
     <w:p>
       <w:r>
-        <w:t>Khi đưa tài liệu nào vào thư mục này thì tất cả người dùng trong hệ thống đều có quyền đóng góp(Bạn sẽ được biết chi tiết hơn về quyền ở quản lý quyền người dùng).</w:t>
+        <w:t xml:space="preserve">Hiển </w:t>
+      </w:r>
+      <w:r>
+        <w:t>thị danh sách các trang web</w:t>
+      </w:r>
+      <w:r>
+        <w:t xml:space="preserve"> được tạo bởi người dùng và  những trang web ngườ</w:t>
+      </w:r>
+      <w:r>
+        <w:t>i dùng tham gia.</w:t>
       </w:r>
     </w:p>
     <w:p>
       <w:pPr>
         <w:pStyle w:val="Heading2"/>
       </w:pPr>
-      <w:bookmarkStart w:id="13" w:name="_Toc408299076"/>
-      <w:r>
-        <w:t>Trang web</w:t>
+      <w:bookmarkStart w:id="13" w:name="_Toc408299077"/>
+      <w:r>
+        <w:t>Công việc</w:t>
       </w:r>
       <w:bookmarkEnd w:id="13"/>
     </w:p>
     <w:p>
       <w:r>
-        <w:t xml:space="preserve">Hiển </w:t>
-      </w:r>
-      <w:r>
-        <w:t>thị danh sách các trang web</w:t>
-      </w:r>
-      <w:r>
-        <w:t xml:space="preserve"> được tạo bởi người dùng và  những trang web ngườ</w:t>
-      </w:r>
-      <w:r>
-        <w:t>i dùng tham gia.</w:t>
+        <w:t>Nơi tạo công việc mới tại đây và xem chi tiết về các công việc giao hay được giao.</w:t>
       </w:r>
     </w:p>
     <w:p>
       <w:pPr>
         <w:pStyle w:val="Heading2"/>
       </w:pPr>
-      <w:bookmarkStart w:id="14" w:name="_Toc408299077"/>
-      <w:r>
-        <w:t>Công việc</w:t>
+      <w:bookmarkStart w:id="14" w:name="_Toc408299078"/>
+      <w:r>
+        <w:t>Mọi người</w:t>
       </w:r>
       <w:bookmarkEnd w:id="14"/>
-    </w:p>
-    <w:p>
-      <w:r>
-        <w:t>Nơi tạo công việc mới tại đây và xem chi tiết về các công việc giao hay được giao.</w:t>
-      </w:r>
-    </w:p>
-    <w:p>
-      <w:pPr>
-        <w:pStyle w:val="Heading2"/>
-      </w:pPr>
-      <w:bookmarkStart w:id="15" w:name="_Toc408299078"/>
-      <w:r>
-        <w:t>Mọi người</w:t>
-      </w:r>
-      <w:bookmarkEnd w:id="15"/>
     </w:p>
     <w:p>
       <w:r>
@@ -7785,14 +7783,14 @@
           <w:numId w:val="1"/>
         </w:numPr>
       </w:pPr>
-      <w:bookmarkStart w:id="16" w:name="_Toc408299079"/>
+      <w:bookmarkStart w:id="15" w:name="_Toc408299079"/>
       <w:r>
         <w:t>Kho tài liệ</w:t>
       </w:r>
       <w:r>
         <w:t>u</w:t>
       </w:r>
-      <w:bookmarkEnd w:id="16"/>
+      <w:bookmarkEnd w:id="15"/>
     </w:p>
     <w:p>
       <w:r>
@@ -8200,14 +8198,14 @@
       <w:pPr>
         <w:pStyle w:val="Heading3"/>
       </w:pPr>
-      <w:bookmarkStart w:id="17" w:name="_Toc408299080"/>
+      <w:bookmarkStart w:id="16" w:name="_Toc408299080"/>
       <w:r>
         <w:t>Thêm sửa xóa thư mục, tài liệ</w:t>
       </w:r>
       <w:r>
         <w:t>u</w:t>
       </w:r>
-      <w:bookmarkEnd w:id="17"/>
+      <w:bookmarkEnd w:id="16"/>
     </w:p>
     <w:p>
       <w:pPr>
@@ -8370,7 +8368,7 @@
           <w:noProof/>
         </w:rPr>
       </w:pPr>
-      <w:bookmarkStart w:id="18" w:name="_Toc408299113"/>
+      <w:bookmarkStart w:id="17" w:name="_Toc408299113"/>
       <w:r>
         <w:lastRenderedPageBreak/>
         <w:t xml:space="preserve">Hình </w:t>
@@ -8397,7 +8395,7 @@
       <w:r>
         <w:t xml:space="preserve"> Tạo thư mục</w:t>
       </w:r>
-      <w:bookmarkEnd w:id="18"/>
+      <w:bookmarkEnd w:id="17"/>
     </w:p>
     <w:p>
       <w:pPr>
@@ -8500,7 +8498,7 @@
       <w:pPr>
         <w:pStyle w:val="Caption"/>
       </w:pPr>
-      <w:bookmarkStart w:id="19" w:name="_Toc408299114"/>
+      <w:bookmarkStart w:id="18" w:name="_Toc408299114"/>
       <w:r>
         <w:t xml:space="preserve">Hình </w:t>
       </w:r>
@@ -8529,7 +8527,7 @@
       <w:r>
         <w:t>tài liệu lên</w:t>
       </w:r>
-      <w:bookmarkEnd w:id="19"/>
+      <w:bookmarkEnd w:id="18"/>
     </w:p>
     <w:p/>
     <w:p/>
@@ -8595,6 +8593,7 @@
     <w:p>
       <w:pPr>
         <w:pStyle w:val="Caption"/>
+        <w:ind w:firstLine="0"/>
       </w:pPr>
       <w:r>
         <w:rPr>
@@ -8652,7 +8651,7 @@
       <w:pPr>
         <w:pStyle w:val="Caption"/>
       </w:pPr>
-      <w:bookmarkStart w:id="20" w:name="_Toc408299115"/>
+      <w:bookmarkStart w:id="19" w:name="_Toc408299115"/>
       <w:r>
         <w:t xml:space="preserve">Hình </w:t>
       </w:r>
@@ -8681,7 +8680,7 @@
       <w:r>
         <w:t>thư mục</w:t>
       </w:r>
-      <w:bookmarkEnd w:id="20"/>
+      <w:bookmarkEnd w:id="19"/>
     </w:p>
     <w:p>
       <w:r>
@@ -8814,7 +8813,7 @@
       <w:pPr>
         <w:pStyle w:val="Caption"/>
       </w:pPr>
-      <w:bookmarkStart w:id="21" w:name="_Toc408299116"/>
+      <w:bookmarkStart w:id="20" w:name="_Toc408299116"/>
       <w:r>
         <w:t xml:space="preserve">Hình </w:t>
       </w:r>
@@ -8843,28 +8842,28 @@
       <w:r>
         <w:t xml:space="preserve"> Xóa thư mục</w:t>
       </w:r>
+      <w:bookmarkEnd w:id="20"/>
+    </w:p>
+    <w:p>
+      <w:r>
+        <w:rPr>
+          <w:b/>
+        </w:rPr>
+        <w:t>Xóa tài liệu</w:t>
+      </w:r>
+      <w:r>
+        <w:t>: Thực hiện các bước tương tự Xóa thư mục.</w:t>
+      </w:r>
+    </w:p>
+    <w:p>
+      <w:pPr>
+        <w:pStyle w:val="Heading3"/>
+      </w:pPr>
+      <w:bookmarkStart w:id="21" w:name="_Toc408299081"/>
+      <w:r>
+        <w:t>Sao chép</w:t>
+      </w:r>
       <w:bookmarkEnd w:id="21"/>
-    </w:p>
-    <w:p>
-      <w:r>
-        <w:rPr>
-          <w:b/>
-        </w:rPr>
-        <w:t>Xóa tài liệu</w:t>
-      </w:r>
-      <w:r>
-        <w:t>: Thực hiện các bước tương tự Xóa thư mục.</w:t>
-      </w:r>
-    </w:p>
-    <w:p>
-      <w:pPr>
-        <w:pStyle w:val="Heading3"/>
-      </w:pPr>
-      <w:bookmarkStart w:id="22" w:name="_Toc408299081"/>
-      <w:r>
-        <w:t>Sao chép</w:t>
-      </w:r>
-      <w:bookmarkEnd w:id="22"/>
     </w:p>
     <w:p>
       <w:pPr>
@@ -8960,7 +8959,7 @@
       <w:pPr>
         <w:pStyle w:val="Caption"/>
       </w:pPr>
-      <w:bookmarkStart w:id="23" w:name="_Toc408299117"/>
+      <w:bookmarkStart w:id="22" w:name="_Toc408299117"/>
       <w:r>
         <w:t xml:space="preserve">Hình </w:t>
       </w:r>
@@ -8986,86 +8985,86 @@
       <w:r>
         <w:t xml:space="preserve"> Cách sao chép nhiều tài liệu</w:t>
       </w:r>
+      <w:bookmarkEnd w:id="22"/>
+    </w:p>
+    <w:p>
+      <w:pPr>
+        <w:pStyle w:val="Heading3"/>
+      </w:pPr>
+      <w:bookmarkStart w:id="23" w:name="_Toc408299082"/>
+      <w:r>
+        <w:t>Soạn thảo tài liệu</w:t>
+      </w:r>
       <w:bookmarkEnd w:id="23"/>
     </w:p>
     <w:p>
+      <w:r>
+        <w:t>Với những tài liệu cơ bản như .txt, html, … sẽ có “Chỉnh sửa nội tuyến”</w:t>
+      </w:r>
+    </w:p>
+    <w:p>
+      <w:r>
+        <w:t>Với những tài liệu như .doc, xls, … có thể dùng “Chỉnh sửa bằng Google docs”</w:t>
+      </w:r>
+    </w:p>
+    <w:p>
+      <w:r>
+        <w:t xml:space="preserve">Tất cả các loại tài liệu đều có thể </w:t>
+      </w:r>
+      <w:r>
+        <w:t xml:space="preserve">dùng “Chỉnh sửa gián tuyến” để tải tài liệu về máy chỉnh sửa rồi upload </w:t>
+      </w:r>
+      <w:r>
+        <w:t xml:space="preserve">phiên bản mới của </w:t>
+      </w:r>
+      <w:r>
+        <w:t>tài liệu lên.</w:t>
+      </w:r>
+    </w:p>
+    <w:p>
+      <w:r>
+        <w:rPr>
+          <w:b/>
+        </w:rPr>
+        <w:t>Lưu ý</w:t>
+      </w:r>
+      <w:r>
+        <w:t xml:space="preserve">: </w:t>
+      </w:r>
+      <w:r>
+        <w:t>Sau khi chỉnh sửa nên</w:t>
+      </w:r>
+      <w:r>
+        <w:t xml:space="preserve"> sử dụng hành động</w:t>
+      </w:r>
+      <w:r>
+        <w:t xml:space="preserve"> </w:t>
+      </w:r>
+      <w:r>
+        <w:t>“</w:t>
+      </w:r>
+      <w:r>
+        <w:rPr>
+          <w:b/>
+        </w:rPr>
+        <w:t>Tải phiên bản mới lên</w:t>
+      </w:r>
+      <w:r>
+        <w:t>”</w:t>
+      </w:r>
+      <w:r>
+        <w:t>. Lúc này, phiên bản cũ của bạn vẫn được lưu lại.</w:t>
+      </w:r>
+    </w:p>
+    <w:p>
       <w:pPr>
         <w:pStyle w:val="Heading3"/>
       </w:pPr>
-      <w:bookmarkStart w:id="24" w:name="_Toc408299082"/>
-      <w:r>
-        <w:t>Soạn thảo tài liệu</w:t>
+      <w:bookmarkStart w:id="24" w:name="_Toc408299083"/>
+      <w:r>
+        <w:t>Quản lý quyền hạn</w:t>
       </w:r>
       <w:bookmarkEnd w:id="24"/>
-    </w:p>
-    <w:p>
-      <w:r>
-        <w:t>Với những tài liệu cơ bản như .txt, html, … sẽ có “Chỉnh sửa nội tuyến”</w:t>
-      </w:r>
-    </w:p>
-    <w:p>
-      <w:r>
-        <w:t>Với những tài liệu như .doc, xls, … có thể dùng “Chỉnh sửa bằng Google docs”</w:t>
-      </w:r>
-    </w:p>
-    <w:p>
-      <w:r>
-        <w:t xml:space="preserve">Tất cả các loại tài liệu đều có thể </w:t>
-      </w:r>
-      <w:r>
-        <w:t xml:space="preserve">dùng “Chỉnh sửa gián tuyến” để tải tài liệu về máy chỉnh sửa rồi upload </w:t>
-      </w:r>
-      <w:r>
-        <w:t xml:space="preserve">phiên bản mới của </w:t>
-      </w:r>
-      <w:r>
-        <w:t>tài liệu lên.</w:t>
-      </w:r>
-    </w:p>
-    <w:p>
-      <w:r>
-        <w:rPr>
-          <w:b/>
-        </w:rPr>
-        <w:t>Lưu ý</w:t>
-      </w:r>
-      <w:r>
-        <w:t xml:space="preserve">: </w:t>
-      </w:r>
-      <w:r>
-        <w:t>Sau khi chỉnh sửa nên</w:t>
-      </w:r>
-      <w:r>
-        <w:t xml:space="preserve"> sử dụng hành động</w:t>
-      </w:r>
-      <w:r>
-        <w:t xml:space="preserve"> </w:t>
-      </w:r>
-      <w:r>
-        <w:t>“</w:t>
-      </w:r>
-      <w:r>
-        <w:rPr>
-          <w:b/>
-        </w:rPr>
-        <w:t>Tải phiên bản mới lên</w:t>
-      </w:r>
-      <w:r>
-        <w:t>”</w:t>
-      </w:r>
-      <w:r>
-        <w:t>. Lúc này, phiên bản cũ của bạn vẫn được lưu lại.</w:t>
-      </w:r>
-    </w:p>
-    <w:p>
-      <w:pPr>
-        <w:pStyle w:val="Heading3"/>
-      </w:pPr>
-      <w:bookmarkStart w:id="25" w:name="_Toc408299083"/>
-      <w:r>
-        <w:t>Quản lý quyền hạn</w:t>
-      </w:r>
-      <w:bookmarkEnd w:id="25"/>
     </w:p>
     <w:p>
       <w:r>
@@ -11819,52 +11818,52 @@
       <w:pPr>
         <w:pStyle w:val="Heading3"/>
       </w:pPr>
-      <w:bookmarkStart w:id="26" w:name="_Toc408299084"/>
+      <w:bookmarkStart w:id="25" w:name="_Toc408299084"/>
       <w:r>
         <w:t>Quản lý các Aspect</w:t>
       </w:r>
+      <w:bookmarkEnd w:id="25"/>
+    </w:p>
+    <w:p>
+      <w:r>
+        <w:t>Aspect là những thuộc tính thêm vào cho thư mục hoặc tài liệu giúp bổ sung rõ nghĩa hơn cho thư mục và tài liệu đó.</w:t>
+      </w:r>
+    </w:p>
+    <w:p>
+      <w:pPr>
+        <w:pStyle w:val="Heading3"/>
+      </w:pPr>
+      <w:bookmarkStart w:id="26" w:name="_Toc408299085"/>
+      <w:r>
+        <w:t>Thay đổi kiểu</w:t>
+      </w:r>
       <w:bookmarkEnd w:id="26"/>
     </w:p>
     <w:p>
       <w:r>
-        <w:t>Aspect là những thuộc tính thêm vào cho thư mục hoặc tài liệu giúp bổ sung rõ nghĩa hơn cho thư mục và tài liệu đó.</w:t>
+        <w:t>Bất cứ một thư mục hay tài liệu nào đều có một kiểu của nó. Ví dụ: .jpg, png, … có kiểu hình ảnh; .mp3, aac, … có kiểu âm thanh. Thì mỗi một kiểu sẽ có một bộ thuộc tính đặc trưng riêng như là hình ảnh có độ</w:t>
+      </w:r>
+      <w:r>
+        <w:t xml:space="preserve"> phân giải ngang, độ phân giải dọc, đơn vị độ phân giải; âm thanh có máy nén, loại kênh, loại mẫu, …</w:t>
+      </w:r>
+    </w:p>
+    <w:p>
+      <w:r>
+        <w:t>Những loại như hồ sơ, công văn, văn bản của từng địa phương, đơn vị cũng được coi là một kiểu gồm bộ thuộc tính đặc trưng riêng. Thay đổi kiểu tức là chọn loại phù hợp cho thư mục hay tài liệu mình mong muốn.</w:t>
       </w:r>
     </w:p>
     <w:p>
       <w:pPr>
         <w:pStyle w:val="Heading3"/>
-      </w:pPr>
-      <w:bookmarkStart w:id="27" w:name="_Toc408299085"/>
-      <w:r>
-        <w:t>Thay đổi kiểu</w:t>
+        <w:rPr>
+          <w:lang w:val="vi-VN"/>
+        </w:rPr>
+      </w:pPr>
+      <w:bookmarkStart w:id="27" w:name="_Toc408299086"/>
+      <w:r>
+        <w:t>Đánh danh mục tài liệu</w:t>
       </w:r>
       <w:bookmarkEnd w:id="27"/>
-    </w:p>
-    <w:p>
-      <w:r>
-        <w:t>Bất cứ một thư mục hay tài liệu nào đều có một kiểu của nó. Ví dụ: .jpg, png, … có kiểu hình ảnh; .mp3, aac, … có kiểu âm thanh. Thì mỗi một kiểu sẽ có một bộ thuộc tính đặc trưng riêng như là hình ảnh có độ</w:t>
-      </w:r>
-      <w:r>
-        <w:t xml:space="preserve"> phân giải ngang, độ phân giải dọc, đơn vị độ phân giải; âm thanh có máy nén, loại kênh, loại mẫu, …</w:t>
-      </w:r>
-    </w:p>
-    <w:p>
-      <w:r>
-        <w:t>Những loại như hồ sơ, công văn, văn bản của từng địa phương, đơn vị cũng được coi là một kiểu gồm bộ thuộc tính đặc trưng riêng. Thay đổi kiểu tức là chọn loại phù hợp cho thư mục hay tài liệu mình mong muốn.</w:t>
-      </w:r>
-    </w:p>
-    <w:p>
-      <w:pPr>
-        <w:pStyle w:val="Heading3"/>
-        <w:rPr>
-          <w:lang w:val="vi-VN"/>
-        </w:rPr>
-      </w:pPr>
-      <w:bookmarkStart w:id="28" w:name="_Toc408299086"/>
-      <w:r>
-        <w:t>Đánh danh mục tài liệu</w:t>
-      </w:r>
-      <w:bookmarkEnd w:id="28"/>
     </w:p>
     <w:p>
       <w:r>
@@ -11970,7 +11969,7 @@
       <w:pPr>
         <w:pStyle w:val="Caption"/>
       </w:pPr>
-      <w:bookmarkStart w:id="29" w:name="_Toc408299118"/>
+      <w:bookmarkStart w:id="28" w:name="_Toc408299118"/>
       <w:r>
         <w:t xml:space="preserve">Hình </w:t>
       </w:r>
@@ -11996,7 +11995,7 @@
       <w:r>
         <w:t xml:space="preserve"> Hình ảnh hiển thị các Danh mục tài liệu</w:t>
       </w:r>
-      <w:bookmarkEnd w:id="29"/>
+      <w:bookmarkEnd w:id="28"/>
       <w:r>
         <w:t xml:space="preserve"> </w:t>
       </w:r>
@@ -12098,7 +12097,7 @@
       <w:pPr>
         <w:pStyle w:val="Caption"/>
       </w:pPr>
-      <w:bookmarkStart w:id="30" w:name="_Toc408299119"/>
+      <w:bookmarkStart w:id="29" w:name="_Toc408299119"/>
       <w:r>
         <w:t xml:space="preserve">Hình </w:t>
       </w:r>
@@ -12124,26 +12123,26 @@
       <w:r>
         <w:t xml:space="preserve"> Đánh danh mục tài liệu.</w:t>
       </w:r>
+      <w:bookmarkEnd w:id="29"/>
+    </w:p>
+    <w:p>
+      <w:pPr>
+        <w:pStyle w:val="Heading3"/>
+        <w:rPr>
+          <w:lang w:val="vi-VN"/>
+        </w:rPr>
+      </w:pPr>
+      <w:bookmarkStart w:id="30" w:name="_Toc408299087"/>
+      <w:r>
+        <w:t>Đánh thẻ cho tài liệu</w:t>
+      </w:r>
+      <w:r>
+        <w:rPr>
+          <w:lang w:val="vi-VN"/>
+        </w:rPr>
+        <w:t>:</w:t>
+      </w:r>
       <w:bookmarkEnd w:id="30"/>
-    </w:p>
-    <w:p>
-      <w:pPr>
-        <w:pStyle w:val="Heading3"/>
-        <w:rPr>
-          <w:lang w:val="vi-VN"/>
-        </w:rPr>
-      </w:pPr>
-      <w:bookmarkStart w:id="31" w:name="_Toc408299087"/>
-      <w:r>
-        <w:t>Đánh thẻ cho tài liệu</w:t>
-      </w:r>
-      <w:r>
-        <w:rPr>
-          <w:lang w:val="vi-VN"/>
-        </w:rPr>
-        <w:t>:</w:t>
-      </w:r>
-      <w:bookmarkEnd w:id="31"/>
     </w:p>
     <w:p>
       <w:r>
@@ -12243,7 +12242,7 @@
       <w:pPr>
         <w:pStyle w:val="Caption"/>
       </w:pPr>
-      <w:bookmarkStart w:id="32" w:name="_Toc408299120"/>
+      <w:bookmarkStart w:id="31" w:name="_Toc408299120"/>
       <w:r>
         <w:t xml:space="preserve">Hình </w:t>
       </w:r>
@@ -12269,7 +12268,7 @@
       <w:r>
         <w:t xml:space="preserve"> Hình ảnh thẻ tài liệu</w:t>
       </w:r>
-      <w:bookmarkEnd w:id="32"/>
+      <w:bookmarkEnd w:id="31"/>
     </w:p>
     <w:p>
       <w:pPr>
@@ -12298,12 +12297,12 @@
       <w:pPr>
         <w:pStyle w:val="Heading3"/>
       </w:pPr>
-      <w:bookmarkStart w:id="33" w:name="_Toc408299088"/>
+      <w:bookmarkStart w:id="32" w:name="_Toc408299088"/>
       <w:r>
         <w:lastRenderedPageBreak/>
         <w:t>Quy trình</w:t>
       </w:r>
-      <w:bookmarkEnd w:id="33"/>
+      <w:bookmarkEnd w:id="32"/>
     </w:p>
     <w:p>
       <w:r>
@@ -12499,7 +12498,7 @@
           <w:szCs w:val="26"/>
         </w:rPr>
       </w:pPr>
-      <w:bookmarkStart w:id="34" w:name="_Toc408299121"/>
+      <w:bookmarkStart w:id="33" w:name="_Toc408299121"/>
       <w:r>
         <w:t xml:space="preserve">Hình </w:t>
       </w:r>
@@ -12525,7 +12524,7 @@
       <w:r>
         <w:t xml:space="preserve"> Khởi chạy quy trình</w:t>
       </w:r>
-      <w:bookmarkEnd w:id="34"/>
+      <w:bookmarkEnd w:id="33"/>
     </w:p>
     <w:p>
       <w:pPr>
@@ -12630,7 +12629,7 @@
       <w:pPr>
         <w:pStyle w:val="Caption"/>
       </w:pPr>
-      <w:bookmarkStart w:id="35" w:name="_Toc408299122"/>
+      <w:bookmarkStart w:id="34" w:name="_Toc408299122"/>
       <w:r>
         <w:t xml:space="preserve">Hình </w:t>
       </w:r>
@@ -12656,7 +12655,7 @@
       <w:r>
         <w:t xml:space="preserve"> Chọn quy trình xử lý công việc</w:t>
       </w:r>
-      <w:bookmarkEnd w:id="35"/>
+      <w:bookmarkEnd w:id="34"/>
     </w:p>
     <w:p>
       <w:pPr>
@@ -12764,7 +12763,7 @@
           <w:szCs w:val="26"/>
         </w:rPr>
       </w:pPr>
-      <w:bookmarkStart w:id="36" w:name="_Toc408299123"/>
+      <w:bookmarkStart w:id="35" w:name="_Toc408299123"/>
       <w:r>
         <w:t xml:space="preserve">Hình </w:t>
       </w:r>
@@ -12790,7 +12789,7 @@
       <w:r>
         <w:t xml:space="preserve"> Quy trình xem xét và xác nhận.</w:t>
       </w:r>
-      <w:bookmarkEnd w:id="36"/>
+      <w:bookmarkEnd w:id="35"/>
     </w:p>
     <w:p>
       <w:pPr>
@@ -12913,7 +12912,7 @@
           <w:noProof/>
         </w:rPr>
       </w:pPr>
-      <w:bookmarkStart w:id="37" w:name="_Toc408299124"/>
+      <w:bookmarkStart w:id="36" w:name="_Toc408299124"/>
       <w:r>
         <w:t xml:space="preserve">Hình </w:t>
       </w:r>
@@ -12939,7 +12938,7 @@
       <w:r>
         <w:t xml:space="preserve"> Tiện ích công việc của tôi</w:t>
       </w:r>
-      <w:bookmarkEnd w:id="37"/>
+      <w:bookmarkEnd w:id="36"/>
     </w:p>
     <w:p>
       <w:pPr>
@@ -13081,7 +13080,7 @@
           <w:szCs w:val="26"/>
         </w:rPr>
       </w:pPr>
-      <w:bookmarkStart w:id="38" w:name="_Toc408299125"/>
+      <w:bookmarkStart w:id="37" w:name="_Toc408299125"/>
       <w:r>
         <w:t xml:space="preserve">Hình </w:t>
       </w:r>
@@ -13107,7 +13106,7 @@
       <w:r>
         <w:t xml:space="preserve"> Cập nhật quy trình làm việc</w:t>
       </w:r>
-      <w:bookmarkEnd w:id="38"/>
+      <w:bookmarkEnd w:id="37"/>
     </w:p>
     <w:p>
       <w:pPr>
@@ -13193,7 +13192,7 @@
           <w:szCs w:val="26"/>
         </w:rPr>
       </w:pPr>
-      <w:bookmarkStart w:id="39" w:name="_Toc408299126"/>
+      <w:bookmarkStart w:id="38" w:name="_Toc408299126"/>
       <w:r>
         <w:t xml:space="preserve">Hình </w:t>
       </w:r>
@@ -13222,7 +13221,7 @@
         </w:rPr>
         <w:t xml:space="preserve"> Click xem công việc đã hoàn thành</w:t>
       </w:r>
-      <w:bookmarkEnd w:id="39"/>
+      <w:bookmarkEnd w:id="38"/>
     </w:p>
     <w:p>
       <w:pPr>
@@ -13348,7 +13347,7 @@
       <w:pPr>
         <w:pStyle w:val="Caption"/>
       </w:pPr>
-      <w:bookmarkStart w:id="40" w:name="_Toc408299127"/>
+      <w:bookmarkStart w:id="39" w:name="_Toc408299127"/>
       <w:r>
         <w:t xml:space="preserve">Hình </w:t>
       </w:r>
@@ -13374,7 +13373,7 @@
       <w:r>
         <w:t xml:space="preserve"> Xem sơ đồ Quy trình</w:t>
       </w:r>
-      <w:bookmarkEnd w:id="40"/>
+      <w:bookmarkEnd w:id="39"/>
     </w:p>
     <w:p>
       <w:pPr>
@@ -13466,7 +13465,7 @@
           <w:szCs w:val="26"/>
         </w:rPr>
       </w:pPr>
-      <w:bookmarkStart w:id="41" w:name="_Toc408299128"/>
+      <w:bookmarkStart w:id="40" w:name="_Toc408299128"/>
       <w:r>
         <w:t xml:space="preserve">Hình </w:t>
       </w:r>
@@ -13499,7 +13498,7 @@
         </w:rPr>
         <w:t>Sơ đồ luồng công việc của bạn.</w:t>
       </w:r>
-      <w:bookmarkEnd w:id="41"/>
+      <w:bookmarkEnd w:id="40"/>
     </w:p>
     <w:p>
       <w:pPr>
@@ -13539,11 +13538,11 @@
           <w:lang w:val="vi-VN"/>
         </w:rPr>
       </w:pPr>
-      <w:bookmarkStart w:id="42" w:name="_Toc408299089"/>
+      <w:bookmarkStart w:id="41" w:name="_Toc408299089"/>
       <w:r>
         <w:t>Báo cáo</w:t>
       </w:r>
-      <w:bookmarkEnd w:id="42"/>
+      <w:bookmarkEnd w:id="41"/>
     </w:p>
     <w:p>
       <w:pPr>
@@ -13653,7 +13652,7 @@
       <w:pPr>
         <w:pStyle w:val="Caption"/>
       </w:pPr>
-      <w:bookmarkStart w:id="43" w:name="_Toc408299129"/>
+      <w:bookmarkStart w:id="42" w:name="_Toc408299129"/>
       <w:r>
         <w:t xml:space="preserve">Hình </w:t>
       </w:r>
@@ -13679,7 +13678,7 @@
       <w:r>
         <w:t xml:space="preserve"> Chọn xem báo cáo</w:t>
       </w:r>
-      <w:bookmarkEnd w:id="43"/>
+      <w:bookmarkEnd w:id="42"/>
     </w:p>
     <w:p>
       <w:pPr>
@@ -13768,7 +13767,7 @@
       <w:pPr>
         <w:pStyle w:val="Caption"/>
       </w:pPr>
-      <w:bookmarkStart w:id="44" w:name="_Toc408299130"/>
+      <w:bookmarkStart w:id="43" w:name="_Toc408299130"/>
       <w:r>
         <w:t xml:space="preserve">Hình </w:t>
       </w:r>
@@ -13797,7 +13796,7 @@
       <w:r>
         <w:t>In báo cáo</w:t>
       </w:r>
-      <w:bookmarkEnd w:id="44"/>
+      <w:bookmarkEnd w:id="43"/>
     </w:p>
     <w:p>
       <w:pPr>
@@ -13811,12 +13810,12 @@
       <w:pPr>
         <w:pStyle w:val="Heading2"/>
       </w:pPr>
-      <w:bookmarkStart w:id="45" w:name="_Toc408299090"/>
+      <w:bookmarkStart w:id="44" w:name="_Toc408299090"/>
       <w:r>
         <w:lastRenderedPageBreak/>
         <w:t>Công cụ quản trị</w:t>
       </w:r>
-      <w:bookmarkEnd w:id="45"/>
+      <w:bookmarkEnd w:id="44"/>
     </w:p>
     <w:p>
       <w:pPr>
@@ -13892,7 +13891,7 @@
       <w:pPr>
         <w:pStyle w:val="Caption"/>
       </w:pPr>
-      <w:bookmarkStart w:id="46" w:name="_Toc408299131"/>
+      <w:bookmarkStart w:id="45" w:name="_Toc408299131"/>
       <w:r>
         <w:t xml:space="preserve">Hình </w:t>
       </w:r>
@@ -13918,7 +13917,7 @@
       <w:r>
         <w:t xml:space="preserve"> Đổi logo</w:t>
       </w:r>
-      <w:bookmarkEnd w:id="46"/>
+      <w:bookmarkEnd w:id="45"/>
       <w:r>
         <w:t xml:space="preserve"> </w:t>
       </w:r>
@@ -14099,7 +14098,7 @@
           <w:b/>
         </w:rPr>
       </w:pPr>
-      <w:bookmarkStart w:id="47" w:name="_Toc408299132"/>
+      <w:bookmarkStart w:id="46" w:name="_Toc408299132"/>
       <w:r>
         <w:t xml:space="preserve">Hình </w:t>
       </w:r>
@@ -14125,7 +14124,7 @@
       <w:r>
         <w:t xml:space="preserve"> Thêm mới danh mục.</w:t>
       </w:r>
-      <w:bookmarkEnd w:id="47"/>
+      <w:bookmarkEnd w:id="46"/>
     </w:p>
     <w:p>
       <w:pPr>
@@ -14338,7 +14337,7 @@
       <w:pPr>
         <w:pStyle w:val="Caption"/>
       </w:pPr>
-      <w:bookmarkStart w:id="48" w:name="_Toc408299133"/>
+      <w:bookmarkStart w:id="47" w:name="_Toc408299133"/>
       <w:r>
         <w:t xml:space="preserve">Hình </w:t>
       </w:r>
@@ -14364,7 +14363,7 @@
       <w:r>
         <w:t xml:space="preserve"> Thêm mới nhóm người dùng.</w:t>
       </w:r>
-      <w:bookmarkEnd w:id="48"/>
+      <w:bookmarkEnd w:id="47"/>
     </w:p>
     <w:p>
       <w:pPr>
@@ -14463,7 +14462,7 @@
       <w:pPr>
         <w:pStyle w:val="Caption"/>
       </w:pPr>
-      <w:bookmarkStart w:id="49" w:name="_Toc408299134"/>
+      <w:bookmarkStart w:id="48" w:name="_Toc408299134"/>
       <w:r>
         <w:t xml:space="preserve">Hình </w:t>
       </w:r>
@@ -14489,7 +14488,7 @@
       <w:r>
         <w:t xml:space="preserve"> Thêm mới người dùng.</w:t>
       </w:r>
-      <w:bookmarkEnd w:id="49"/>
+      <w:bookmarkEnd w:id="48"/>
     </w:p>
     <w:p>
       <w:r>
@@ -14585,7 +14584,7 @@
       <w:pPr>
         <w:pStyle w:val="Caption"/>
       </w:pPr>
-      <w:bookmarkStart w:id="50" w:name="_Toc408299135"/>
+      <w:bookmarkStart w:id="49" w:name="_Toc408299135"/>
       <w:r>
         <w:t xml:space="preserve">Hình </w:t>
       </w:r>
@@ -14614,159 +14613,159 @@
       <w:r>
         <w:t>p tin csv</w:t>
       </w:r>
+      <w:bookmarkEnd w:id="49"/>
+    </w:p>
+    <w:p>
+      <w:r>
+        <w:t xml:space="preserve">Các trường lần lượt là: </w:t>
+      </w:r>
+      <w:r>
+        <w:t>User Name,</w:t>
+      </w:r>
+      <w:r>
+        <w:t xml:space="preserve"> </w:t>
+      </w:r>
+      <w:r>
+        <w:t>First Name,</w:t>
+      </w:r>
+      <w:r>
+        <w:t xml:space="preserve"> </w:t>
+      </w:r>
+      <w:r>
+        <w:t>Last Name,</w:t>
+      </w:r>
+      <w:r>
+        <w:t xml:space="preserve"> </w:t>
+      </w:r>
+      <w:r>
+        <w:t>E-mail Address,</w:t>
+      </w:r>
+      <w:r>
+        <w:t xml:space="preserve"> </w:t>
+      </w:r>
+      <w:r>
+        <w:t>,</w:t>
+      </w:r>
+      <w:r>
+        <w:t xml:space="preserve"> </w:t>
+      </w:r>
+      <w:r>
+        <w:t>Password,</w:t>
+      </w:r>
+      <w:r>
+        <w:t xml:space="preserve"> </w:t>
+      </w:r>
+      <w:r>
+        <w:t>Company,</w:t>
+      </w:r>
+      <w:r>
+        <w:t xml:space="preserve"> </w:t>
+      </w:r>
+      <w:r>
+        <w:t>Job T</w:t>
+      </w:r>
+      <w:r>
+        <w:t xml:space="preserve">itle, Location, Telephone, Mobile, </w:t>
+      </w:r>
+      <w:r>
+        <w:t>Skype,</w:t>
+      </w:r>
+      <w:r>
+        <w:t xml:space="preserve"> </w:t>
+      </w:r>
+      <w:r>
+        <w:t>IM,</w:t>
+      </w:r>
+      <w:r>
+        <w:t xml:space="preserve"> </w:t>
+      </w:r>
+      <w:r>
+        <w:t>Google User Name,</w:t>
+      </w:r>
+      <w:r>
+        <w:t xml:space="preserve"> </w:t>
+      </w:r>
+      <w:r>
+        <w:t>Address,</w:t>
+      </w:r>
+      <w:r>
+        <w:t xml:space="preserve"> </w:t>
+      </w:r>
+      <w:r>
+        <w:t>Address Line 2,</w:t>
+      </w:r>
+      <w:r>
+        <w:t xml:space="preserve"> </w:t>
+      </w:r>
+      <w:r>
+        <w:t>Address Line 3,</w:t>
+      </w:r>
+      <w:r>
+        <w:t xml:space="preserve"> </w:t>
+      </w:r>
+      <w:r>
+        <w:t>Post Code,</w:t>
+      </w:r>
+      <w:r>
+        <w:t xml:space="preserve"> </w:t>
+      </w:r>
+      <w:r>
+        <w:t>Telephone,</w:t>
+      </w:r>
+      <w:r>
+        <w:t xml:space="preserve"> </w:t>
+      </w:r>
+      <w:r>
+        <w:t>Fax,</w:t>
+      </w:r>
+      <w:r>
+        <w:t xml:space="preserve"> </w:t>
+      </w:r>
+      <w:r>
+        <w:t>Email</w:t>
+      </w:r>
+      <w:r>
+        <w:t>.</w:t>
+      </w:r>
+    </w:p>
+    <w:p>
+      <w:r>
+        <w:t xml:space="preserve">Bạn có thể dùng </w:t>
+      </w:r>
+      <w:r>
+        <w:t>Microsoft Excel</w:t>
+      </w:r>
+      <w:r>
+        <w:t xml:space="preserve"> để tạo tệp tin này với đuôi mở rộng là *.csv</w:t>
+      </w:r>
+    </w:p>
+    <w:p>
+      <w:pPr>
+        <w:pStyle w:val="Heading2"/>
+        <w:rPr>
+          <w:b w:val="0"/>
+        </w:rPr>
+      </w:pPr>
+      <w:bookmarkStart w:id="50" w:name="_Toc408299091"/>
+      <w:r>
+        <w:t>Hồ sơ của tôi</w:t>
+      </w:r>
+      <w:r>
+        <w:t xml:space="preserve">: </w:t>
+      </w:r>
+      <w:r>
+        <w:rPr>
+          <w:b w:val="0"/>
+        </w:rPr>
+        <w:t>Thông tin của người dùng</w:t>
+      </w:r>
+      <w:r>
+        <w:rPr>
+          <w:b w:val="0"/>
+        </w:rPr>
+        <w:t>.</w:t>
+      </w:r>
       <w:bookmarkEnd w:id="50"/>
-    </w:p>
-    <w:p>
-      <w:r>
-        <w:t xml:space="preserve">Các trường lần lượt là: </w:t>
-      </w:r>
-      <w:r>
-        <w:t>User Name,</w:t>
-      </w:r>
-      <w:r>
-        <w:t xml:space="preserve"> </w:t>
-      </w:r>
-      <w:r>
-        <w:t>First Name,</w:t>
-      </w:r>
-      <w:r>
-        <w:t xml:space="preserve"> </w:t>
-      </w:r>
-      <w:r>
-        <w:t>Last Name,</w:t>
-      </w:r>
-      <w:r>
-        <w:t xml:space="preserve"> </w:t>
-      </w:r>
-      <w:r>
-        <w:t>E-mail Address,</w:t>
-      </w:r>
-      <w:r>
-        <w:t xml:space="preserve"> </w:t>
-      </w:r>
-      <w:r>
-        <w:t>,</w:t>
-      </w:r>
-      <w:r>
-        <w:t xml:space="preserve"> </w:t>
-      </w:r>
-      <w:r>
-        <w:t>Password,</w:t>
-      </w:r>
-      <w:r>
-        <w:t xml:space="preserve"> </w:t>
-      </w:r>
-      <w:r>
-        <w:t>Company,</w:t>
-      </w:r>
-      <w:r>
-        <w:t xml:space="preserve"> </w:t>
-      </w:r>
-      <w:r>
-        <w:t>Job T</w:t>
-      </w:r>
-      <w:r>
-        <w:t xml:space="preserve">itle, Location, Telephone, Mobile, </w:t>
-      </w:r>
-      <w:r>
-        <w:t>Skype,</w:t>
-      </w:r>
-      <w:r>
-        <w:t xml:space="preserve"> </w:t>
-      </w:r>
-      <w:r>
-        <w:t>IM,</w:t>
-      </w:r>
-      <w:r>
-        <w:t xml:space="preserve"> </w:t>
-      </w:r>
-      <w:r>
-        <w:t>Google User Name,</w:t>
-      </w:r>
-      <w:r>
-        <w:t xml:space="preserve"> </w:t>
-      </w:r>
-      <w:r>
-        <w:t>Address,</w:t>
-      </w:r>
-      <w:r>
-        <w:t xml:space="preserve"> </w:t>
-      </w:r>
-      <w:r>
-        <w:t>Address Line 2,</w:t>
-      </w:r>
-      <w:r>
-        <w:t xml:space="preserve"> </w:t>
-      </w:r>
-      <w:r>
-        <w:t>Address Line 3,</w:t>
-      </w:r>
-      <w:r>
-        <w:t xml:space="preserve"> </w:t>
-      </w:r>
-      <w:r>
-        <w:t>Post Code,</w:t>
-      </w:r>
-      <w:r>
-        <w:t xml:space="preserve"> </w:t>
-      </w:r>
-      <w:r>
-        <w:t>Telephone,</w:t>
-      </w:r>
-      <w:r>
-        <w:t xml:space="preserve"> </w:t>
-      </w:r>
-      <w:r>
-        <w:t>Fax,</w:t>
-      </w:r>
-      <w:r>
-        <w:t xml:space="preserve"> </w:t>
-      </w:r>
-      <w:r>
-        <w:t>Email</w:t>
-      </w:r>
-      <w:r>
-        <w:t>.</w:t>
-      </w:r>
-    </w:p>
-    <w:p>
-      <w:r>
-        <w:t xml:space="preserve">Bạn có thể dùng </w:t>
-      </w:r>
-      <w:r>
-        <w:t>Microsoft Excel</w:t>
-      </w:r>
-      <w:r>
-        <w:t xml:space="preserve"> để tạo tệp tin này với đuôi mở rộng là *.csv</w:t>
-      </w:r>
-    </w:p>
-    <w:p>
-      <w:pPr>
-        <w:pStyle w:val="Heading2"/>
-        <w:rPr>
-          <w:b w:val="0"/>
-        </w:rPr>
-      </w:pPr>
-      <w:bookmarkStart w:id="51" w:name="_Toc408299091"/>
-      <w:r>
-        <w:t>Hồ sơ của tôi</w:t>
-      </w:r>
-      <w:r>
-        <w:t xml:space="preserve">: </w:t>
-      </w:r>
-      <w:r>
-        <w:rPr>
-          <w:b w:val="0"/>
-        </w:rPr>
-        <w:t>Thông tin của người dùng</w:t>
-      </w:r>
-      <w:r>
-        <w:rPr>
-          <w:b w:val="0"/>
-        </w:rPr>
-        <w:t>.</w:t>
-      </w:r>
-      <w:bookmarkEnd w:id="51"/>
     </w:p>
     <w:p>
       <w:r>
@@ -14834,7 +14833,7 @@
       <w:pPr>
         <w:pStyle w:val="Caption"/>
       </w:pPr>
-      <w:bookmarkStart w:id="52" w:name="_Toc408299136"/>
+      <w:bookmarkStart w:id="51" w:name="_Toc408299136"/>
       <w:r>
         <w:t xml:space="preserve">Hình </w:t>
       </w:r>
@@ -14860,29 +14859,29 @@
       <w:r>
         <w:t xml:space="preserve"> Xem hồ sơ của tôi</w:t>
       </w:r>
+      <w:bookmarkEnd w:id="51"/>
+    </w:p>
+    <w:p>
+      <w:pPr>
+        <w:pStyle w:val="Heading2"/>
+      </w:pPr>
+      <w:bookmarkStart w:id="52" w:name="_Toc408299092"/>
+      <w:r>
+        <w:t>Chức năng tìm kiếm</w:t>
+      </w:r>
       <w:bookmarkEnd w:id="52"/>
     </w:p>
     <w:p>
       <w:pPr>
-        <w:pStyle w:val="Heading2"/>
-      </w:pPr>
-      <w:bookmarkStart w:id="53" w:name="_Toc408299092"/>
-      <w:r>
-        <w:t>Chức năng tìm kiếm</w:t>
+        <w:pStyle w:val="Heading3"/>
+      </w:pPr>
+      <w:bookmarkStart w:id="53" w:name="_Toc398285892"/>
+      <w:bookmarkStart w:id="54" w:name="_Toc408299093"/>
+      <w:r>
+        <w:t>Tìm kiếm một từ</w:t>
       </w:r>
       <w:bookmarkEnd w:id="53"/>
-    </w:p>
-    <w:p>
-      <w:pPr>
-        <w:pStyle w:val="Heading3"/>
-      </w:pPr>
-      <w:bookmarkStart w:id="54" w:name="_Toc398285892"/>
-      <w:bookmarkStart w:id="55" w:name="_Toc408299093"/>
-      <w:r>
-        <w:t>Tìm kiếm một từ</w:t>
-      </w:r>
       <w:bookmarkEnd w:id="54"/>
-      <w:bookmarkEnd w:id="55"/>
     </w:p>
     <w:p>
       <w:pPr>
@@ -14926,13 +14925,13 @@
       <w:pPr>
         <w:pStyle w:val="Heading3"/>
       </w:pPr>
-      <w:bookmarkStart w:id="56" w:name="_Toc398285893"/>
-      <w:bookmarkStart w:id="57" w:name="_Toc408299094"/>
+      <w:bookmarkStart w:id="55" w:name="_Toc398285893"/>
+      <w:bookmarkStart w:id="56" w:name="_Toc408299094"/>
       <w:r>
         <w:t>Tìm kiếm một cụm từ</w:t>
       </w:r>
+      <w:bookmarkEnd w:id="55"/>
       <w:bookmarkEnd w:id="56"/>
-      <w:bookmarkEnd w:id="57"/>
     </w:p>
     <w:p>
       <w:pPr>
@@ -14991,14 +14990,14 @@
       <w:pPr>
         <w:pStyle w:val="Heading3"/>
       </w:pPr>
-      <w:bookmarkStart w:id="58" w:name="_Toc398285894"/>
-      <w:bookmarkStart w:id="59" w:name="_Toc408299095"/>
+      <w:bookmarkStart w:id="57" w:name="_Toc398285894"/>
+      <w:bookmarkStart w:id="58" w:name="_Toc408299095"/>
       <w:r>
         <w:lastRenderedPageBreak/>
         <w:t>Tìm kiếm từ chính xác</w:t>
       </w:r>
+      <w:bookmarkEnd w:id="57"/>
       <w:bookmarkEnd w:id="58"/>
-      <w:bookmarkEnd w:id="59"/>
     </w:p>
     <w:p>
       <w:pPr>
@@ -15042,13 +15041,13 @@
       <w:pPr>
         <w:pStyle w:val="Heading3"/>
       </w:pPr>
-      <w:bookmarkStart w:id="60" w:name="_Toc398285895"/>
-      <w:bookmarkStart w:id="61" w:name="_Toc408299096"/>
+      <w:bookmarkStart w:id="59" w:name="_Toc398285895"/>
+      <w:bookmarkStart w:id="60" w:name="_Toc408299096"/>
       <w:r>
         <w:t>Tìm kiếm mở rộng</w:t>
       </w:r>
+      <w:bookmarkEnd w:id="59"/>
       <w:bookmarkEnd w:id="60"/>
-      <w:bookmarkEnd w:id="61"/>
     </w:p>
     <w:p>
       <w:pPr>
@@ -15092,13 +15091,13 @@
       <w:pPr>
         <w:pStyle w:val="Heading3"/>
       </w:pPr>
-      <w:bookmarkStart w:id="62" w:name="_Toc398285896"/>
-      <w:bookmarkStart w:id="63" w:name="_Toc408299097"/>
+      <w:bookmarkStart w:id="61" w:name="_Toc398285896"/>
+      <w:bookmarkStart w:id="62" w:name="_Toc408299097"/>
       <w:r>
         <w:t>Tìm kiếm kết hợp</w:t>
       </w:r>
+      <w:bookmarkEnd w:id="61"/>
       <w:bookmarkEnd w:id="62"/>
-      <w:bookmarkEnd w:id="63"/>
     </w:p>
     <w:p>
       <w:pPr>
@@ -15142,13 +15141,13 @@
       <w:pPr>
         <w:pStyle w:val="Heading3"/>
       </w:pPr>
-      <w:bookmarkStart w:id="64" w:name="_Toc398285897"/>
-      <w:bookmarkStart w:id="65" w:name="_Toc408299098"/>
+      <w:bookmarkStart w:id="63" w:name="_Toc398285897"/>
+      <w:bookmarkStart w:id="64" w:name="_Toc408299098"/>
       <w:r>
         <w:t>Tìm kiếm tách rời</w:t>
       </w:r>
+      <w:bookmarkEnd w:id="63"/>
       <w:bookmarkEnd w:id="64"/>
-      <w:bookmarkEnd w:id="65"/>
     </w:p>
     <w:p>
       <w:pPr>
@@ -15218,13 +15217,13 @@
       <w:pPr>
         <w:pStyle w:val="Heading3"/>
       </w:pPr>
-      <w:bookmarkStart w:id="66" w:name="_Toc398285898"/>
-      <w:bookmarkStart w:id="67" w:name="_Toc408299099"/>
+      <w:bookmarkStart w:id="65" w:name="_Toc398285898"/>
+      <w:bookmarkStart w:id="66" w:name="_Toc408299099"/>
       <w:r>
         <w:t>Tìm kiếm phủ định</w:t>
       </w:r>
+      <w:bookmarkEnd w:id="65"/>
       <w:bookmarkEnd w:id="66"/>
-      <w:bookmarkEnd w:id="67"/>
     </w:p>
     <w:p>
       <w:pPr>
@@ -15311,13 +15310,13 @@
       <w:pPr>
         <w:pStyle w:val="Heading3"/>
       </w:pPr>
-      <w:bookmarkStart w:id="68" w:name="_Toc398285899"/>
-      <w:bookmarkStart w:id="69" w:name="_Toc408299100"/>
+      <w:bookmarkStart w:id="67" w:name="_Toc398285899"/>
+      <w:bookmarkStart w:id="68" w:name="_Toc408299100"/>
       <w:r>
         <w:t>Tăng điểm cho từ muốn tìm kiếm</w:t>
       </w:r>
+      <w:bookmarkEnd w:id="67"/>
       <w:bookmarkEnd w:id="68"/>
-      <w:bookmarkEnd w:id="69"/>
     </w:p>
     <w:p>
       <w:pPr>
@@ -15361,14 +15360,14 @@
       <w:pPr>
         <w:pStyle w:val="Heading3"/>
       </w:pPr>
-      <w:bookmarkStart w:id="70" w:name="_Toc398285900"/>
-      <w:bookmarkStart w:id="71" w:name="_Toc408299101"/>
+      <w:bookmarkStart w:id="69" w:name="_Toc398285900"/>
+      <w:bookmarkStart w:id="70" w:name="_Toc408299101"/>
       <w:r>
         <w:lastRenderedPageBreak/>
         <w:t>Tìm kiếm theo nhóm</w:t>
       </w:r>
+      <w:bookmarkEnd w:id="69"/>
       <w:bookmarkEnd w:id="70"/>
-      <w:bookmarkEnd w:id="71"/>
     </w:p>
     <w:p>
       <w:pPr>
@@ -15412,13 +15411,13 @@
       <w:pPr>
         <w:pStyle w:val="Heading3"/>
       </w:pPr>
-      <w:bookmarkStart w:id="72" w:name="_Toc398285901"/>
-      <w:bookmarkStart w:id="73" w:name="_Toc408299102"/>
+      <w:bookmarkStart w:id="71" w:name="_Toc398285901"/>
+      <w:bookmarkStart w:id="72" w:name="_Toc408299102"/>
       <w:r>
         <w:t>Một số ký tự đại diện khác</w:t>
       </w:r>
+      <w:bookmarkEnd w:id="71"/>
       <w:bookmarkEnd w:id="72"/>
-      <w:bookmarkEnd w:id="73"/>
     </w:p>
     <w:p>
       <w:pPr>
@@ -15454,39 +15453,39 @@
       <w:pPr>
         <w:pStyle w:val="Heading2"/>
       </w:pPr>
-      <w:bookmarkStart w:id="74" w:name="_Toc408299103"/>
+      <w:bookmarkStart w:id="73" w:name="_Toc408299103"/>
       <w:r>
         <w:t>Đa ngôn ngữ</w:t>
       </w:r>
+      <w:bookmarkEnd w:id="73"/>
+    </w:p>
+    <w:p>
+      <w:r>
+        <w:t>Khả năng đa ngôn ngữ của phần mềm cho phép ban sử dụng trình duyệt tiếng anh phầm mềm sẽ hiển thị tiếng anh, bạn sử dụng trình duyệt tiếng việt phầm mềm hiển thị tiếng việt,…</w:t>
+      </w:r>
+    </w:p>
+    <w:p>
+      <w:r>
+        <w:t>Do vậy chỉ cần thay đổi ngôn ngữ của trình duyệt thì ngôn ngữ của phần mềm sẽ thay đổ</w:t>
+      </w:r>
+      <w:r>
+        <w:t>i.</w:t>
+      </w:r>
+    </w:p>
+    <w:p>
+      <w:pPr>
+        <w:pStyle w:val="Heading3"/>
+        <w:rPr>
+          <w:color w:val="333333"/>
+        </w:rPr>
+      </w:pPr>
+      <w:bookmarkStart w:id="74" w:name="_Toc405539457"/>
+      <w:bookmarkStart w:id="75" w:name="_Toc408299104"/>
+      <w:r>
+        <w:t>Hướng dẫn cách thay đổi cài đặt ngôn ngữ Google Chrome</w:t>
+      </w:r>
       <w:bookmarkEnd w:id="74"/>
-    </w:p>
-    <w:p>
-      <w:r>
-        <w:t>Khả năng đa ngôn ngữ của phần mềm cho phép ban sử dụng trình duyệt tiếng anh phầm mềm sẽ hiển thị tiếng anh, bạn sử dụng trình duyệt tiếng việt phầm mềm hiển thị tiếng việt,…</w:t>
-      </w:r>
-    </w:p>
-    <w:p>
-      <w:r>
-        <w:t>Do vậy chỉ cần thay đổi ngôn ngữ của trình duyệt thì ngôn ngữ của phần mềm sẽ thay đổ</w:t>
-      </w:r>
-      <w:r>
-        <w:t>i.</w:t>
-      </w:r>
-    </w:p>
-    <w:p>
-      <w:pPr>
-        <w:pStyle w:val="Heading3"/>
-        <w:rPr>
-          <w:color w:val="333333"/>
-        </w:rPr>
-      </w:pPr>
-      <w:bookmarkStart w:id="75" w:name="_Toc405539457"/>
-      <w:bookmarkStart w:id="76" w:name="_Toc408299104"/>
-      <w:r>
-        <w:t>Hướng dẫn cách thay đổi cài đặt ngôn ngữ Google Chrome</w:t>
-      </w:r>
       <w:bookmarkEnd w:id="75"/>
-      <w:bookmarkEnd w:id="76"/>
     </w:p>
     <w:p>
       <w:pPr>
@@ -15620,7 +15619,7 @@
       <w:pPr>
         <w:pStyle w:val="Caption"/>
       </w:pPr>
-      <w:bookmarkStart w:id="77" w:name="_Toc408299137"/>
+      <w:bookmarkStart w:id="76" w:name="_Toc408299137"/>
       <w:r>
         <w:t xml:space="preserve">Hình </w:t>
       </w:r>
@@ -15649,7 +15648,7 @@
       <w:r>
         <w:t>ings</w:t>
       </w:r>
-      <w:bookmarkEnd w:id="77"/>
+      <w:bookmarkEnd w:id="76"/>
     </w:p>
     <w:p>
       <w:r>
@@ -15806,7 +15805,7 @@
       <w:pPr>
         <w:pStyle w:val="Caption"/>
       </w:pPr>
-      <w:bookmarkStart w:id="78" w:name="_Toc408299138"/>
+      <w:bookmarkStart w:id="77" w:name="_Toc408299138"/>
       <w:r>
         <w:t xml:space="preserve">Hình </w:t>
       </w:r>
@@ -15852,7 +15851,7 @@
         </w:rPr>
         <w:t xml:space="preserve"> input settings</w:t>
       </w:r>
-      <w:bookmarkEnd w:id="78"/>
+      <w:bookmarkEnd w:id="77"/>
     </w:p>
     <w:p>
       <w:r>
@@ -15948,7 +15947,7 @@
       <w:pPr>
         <w:pStyle w:val="Caption"/>
       </w:pPr>
-      <w:bookmarkStart w:id="79" w:name="_Toc408299139"/>
+      <w:bookmarkStart w:id="78" w:name="_Toc408299139"/>
       <w:r>
         <w:t xml:space="preserve">Hình </w:t>
       </w:r>
@@ -15974,7 +15973,7 @@
       <w:r>
         <w:t xml:space="preserve"> Thêm ngôn ngữ mới</w:t>
       </w:r>
-      <w:bookmarkEnd w:id="79"/>
+      <w:bookmarkEnd w:id="78"/>
     </w:p>
     <w:p>
       <w:r>
@@ -16063,7 +16062,7 @@
       <w:pPr>
         <w:pStyle w:val="Caption"/>
       </w:pPr>
-      <w:bookmarkStart w:id="80" w:name="_Toc408299140"/>
+      <w:bookmarkStart w:id="79" w:name="_Toc408299140"/>
       <w:r>
         <w:t xml:space="preserve">Hình </w:t>
       </w:r>
@@ -16089,7 +16088,7 @@
       <w:r>
         <w:t xml:space="preserve"> Thêm ngôn ngữ tiếng việt</w:t>
       </w:r>
-      <w:bookmarkEnd w:id="80"/>
+      <w:bookmarkEnd w:id="79"/>
     </w:p>
     <w:p>
       <w:r>
@@ -16191,13 +16190,13 @@
           <w:szCs w:val="26"/>
         </w:rPr>
       </w:pPr>
-      <w:bookmarkStart w:id="81" w:name="_Toc405539458"/>
-      <w:bookmarkStart w:id="82" w:name="_Toc408299105"/>
+      <w:bookmarkStart w:id="80" w:name="_Toc405539458"/>
+      <w:bookmarkStart w:id="81" w:name="_Toc408299105"/>
       <w:r>
         <w:t>Hướng dẫn cách thay đổi cài đặt ngôn ngữ Firefox</w:t>
       </w:r>
+      <w:bookmarkEnd w:id="80"/>
       <w:bookmarkEnd w:id="81"/>
-      <w:bookmarkEnd w:id="82"/>
     </w:p>
     <w:p>
       <w:pPr>
@@ -16345,7 +16344,7 @@
           <w:szCs w:val="26"/>
         </w:rPr>
       </w:pPr>
-      <w:bookmarkStart w:id="83" w:name="_Toc408299141"/>
+      <w:bookmarkStart w:id="82" w:name="_Toc408299141"/>
       <w:r>
         <w:t xml:space="preserve">Hình </w:t>
       </w:r>
@@ -16371,7 +16370,7 @@
       <w:r>
         <w:t xml:space="preserve"> Chọn Options</w:t>
       </w:r>
-      <w:bookmarkEnd w:id="83"/>
+      <w:bookmarkEnd w:id="82"/>
     </w:p>
     <w:p>
       <w:pPr>
@@ -16559,7 +16558,7 @@
       <w:pPr>
         <w:pStyle w:val="Caption"/>
       </w:pPr>
-      <w:bookmarkStart w:id="84" w:name="_Toc408299142"/>
+      <w:bookmarkStart w:id="83" w:name="_Toc408299142"/>
       <w:r>
         <w:t xml:space="preserve">Hình </w:t>
       </w:r>
@@ -16585,7 +16584,7 @@
       <w:r>
         <w:t xml:space="preserve"> Chọn tiếng việt</w:t>
       </w:r>
-      <w:bookmarkEnd w:id="84"/>
+      <w:bookmarkEnd w:id="83"/>
     </w:p>
     <w:p>
       <w:r>
@@ -16729,7 +16728,7 @@
       <w:pPr>
         <w:pStyle w:val="Caption"/>
       </w:pPr>
-      <w:bookmarkStart w:id="85" w:name="_Toc408299143"/>
+      <w:bookmarkStart w:id="84" w:name="_Toc408299143"/>
       <w:r>
         <w:t xml:space="preserve">Hình </w:t>
       </w:r>
@@ -16755,7 +16754,7 @@
       <w:r>
         <w:t xml:space="preserve"> Xét thữ tự ưu tiên tiếng việt</w:t>
       </w:r>
-      <w:bookmarkEnd w:id="85"/>
+      <w:bookmarkEnd w:id="84"/>
     </w:p>
     <w:p>
       <w:pPr>
@@ -16861,22 +16860,22 @@
       <w:pPr>
         <w:pStyle w:val="Heading1"/>
       </w:pPr>
-      <w:bookmarkStart w:id="86" w:name="_Toc408299106"/>
+      <w:bookmarkStart w:id="85" w:name="_Toc408299106"/>
       <w:r>
         <w:lastRenderedPageBreak/>
         <w:t>CÁCH TẠO KHO SỐ HÓA</w:t>
       </w:r>
+      <w:bookmarkEnd w:id="85"/>
+    </w:p>
+    <w:p>
+      <w:pPr>
+        <w:pStyle w:val="Heading2"/>
+      </w:pPr>
+      <w:bookmarkStart w:id="86" w:name="_Toc408299107"/>
+      <w:r>
+        <w:t>Cấu trúc dữ liệu ban đầu</w:t>
+      </w:r>
       <w:bookmarkEnd w:id="86"/>
-    </w:p>
-    <w:p>
-      <w:pPr>
-        <w:pStyle w:val="Heading2"/>
-      </w:pPr>
-      <w:bookmarkStart w:id="87" w:name="_Toc408299107"/>
-      <w:r>
-        <w:t>Cấu trúc dữ liệu ban đầu</w:t>
-      </w:r>
-      <w:bookmarkEnd w:id="87"/>
     </w:p>
     <w:p>
       <w:r>
@@ -16964,7 +16963,7 @@
       <w:pPr>
         <w:pStyle w:val="Caption"/>
       </w:pPr>
-      <w:bookmarkStart w:id="88" w:name="_Toc408299144"/>
+      <w:bookmarkStart w:id="87" w:name="_Toc408299144"/>
       <w:r>
         <w:t xml:space="preserve">Hình </w:t>
       </w:r>
@@ -16990,7 +16989,7 @@
       <w:r>
         <w:t xml:space="preserve"> Chọn Administration.</w:t>
       </w:r>
-      <w:bookmarkEnd w:id="88"/>
+      <w:bookmarkEnd w:id="87"/>
     </w:p>
     <w:p>
       <w:pPr>
@@ -17067,7 +17066,7 @@
       <w:pPr>
         <w:pStyle w:val="Caption"/>
       </w:pPr>
-      <w:bookmarkStart w:id="89" w:name="_Toc408299145"/>
+      <w:bookmarkStart w:id="88" w:name="_Toc408299145"/>
       <w:r>
         <w:t xml:space="preserve">Hình </w:t>
       </w:r>
@@ -17096,7 +17095,7 @@
       <w:r>
         <w:t>Cấu hình bàn làm việc</w:t>
       </w:r>
-      <w:bookmarkEnd w:id="89"/>
+      <w:bookmarkEnd w:id="88"/>
     </w:p>
     <w:p>
       <w:pPr>
@@ -17197,7 +17196,7 @@
       <w:pPr>
         <w:pStyle w:val="Caption"/>
       </w:pPr>
-      <w:bookmarkStart w:id="90" w:name="_Toc408299146"/>
+      <w:bookmarkStart w:id="89" w:name="_Toc408299146"/>
       <w:r>
         <w:t xml:space="preserve">Hình </w:t>
       </w:r>
@@ -17226,7 +17225,7 @@
       <w:r>
         <w:t>n Datalits</w:t>
       </w:r>
-      <w:bookmarkEnd w:id="90"/>
+      <w:bookmarkEnd w:id="89"/>
     </w:p>
     <w:p>
       <w:pPr>
@@ -17336,7 +17335,7 @@
       <w:pPr>
         <w:pStyle w:val="Caption"/>
       </w:pPr>
-      <w:bookmarkStart w:id="91" w:name="_Toc408299147"/>
+      <w:bookmarkStart w:id="90" w:name="_Toc408299147"/>
       <w:r>
         <w:t xml:space="preserve">Hình </w:t>
       </w:r>
@@ -17362,14 +17361,9 @@
       <w:r>
         <w:t xml:space="preserve"> Thêm Datalits</w:t>
       </w:r>
-      <w:bookmarkEnd w:id="91"/>
-    </w:p>
-    <w:p>
-      <w:pPr>
-        <w:rPr>
-          <w:lang w:val="vi-VN"/>
-        </w:rPr>
-      </w:pPr>
+      <w:bookmarkEnd w:id="90"/>
+    </w:p>
+    <w:p>
       <w:r>
         <w:rPr>
           <w:b/>
@@ -17388,6 +17382,9 @@
           <w:lang w:val="vi-VN"/>
         </w:rPr>
         <w:t>Chọn thêm mới Danh sách</w:t>
+      </w:r>
+      <w:r>
+        <w:t xml:space="preserve"> (nếu chưa có)</w:t>
       </w:r>
     </w:p>
     <w:p>
@@ -17451,7 +17448,7 @@
       <w:pPr>
         <w:pStyle w:val="Caption"/>
       </w:pPr>
-      <w:bookmarkStart w:id="92" w:name="_Toc408299148"/>
+      <w:bookmarkStart w:id="91" w:name="_Toc408299148"/>
       <w:r>
         <w:t xml:space="preserve">Hình </w:t>
       </w:r>
@@ -17477,11 +17474,17 @@
       <w:r>
         <w:t xml:space="preserve"> Thêm Danh sách</w:t>
       </w:r>
-      <w:bookmarkEnd w:id="92"/>
-    </w:p>
-    <w:p>
-      <w:r>
-        <w:t>B6: Chọn Options</w:t>
+      <w:bookmarkEnd w:id="91"/>
+    </w:p>
+    <w:p>
+      <w:r>
+        <w:rPr>
+          <w:b/>
+        </w:rPr>
+        <w:t xml:space="preserve">Sau đó: </w:t>
+      </w:r>
+      <w:r>
+        <w:t>Chọn Options</w:t>
       </w:r>
     </w:p>
     <w:p>
@@ -17536,7 +17539,7 @@
       <w:pPr>
         <w:pStyle w:val="Caption"/>
       </w:pPr>
-      <w:bookmarkStart w:id="93" w:name="_Toc408299149"/>
+      <w:bookmarkStart w:id="92" w:name="_Toc408299149"/>
       <w:r>
         <w:t xml:space="preserve">Hình </w:t>
       </w:r>
@@ -17562,6 +17565,28 @@
       <w:r>
         <w:t xml:space="preserve"> Danh sách mới</w:t>
       </w:r>
+      <w:bookmarkEnd w:id="92"/>
+    </w:p>
+    <w:p>
+      <w:r>
+        <w:rPr>
+          <w:b/>
+        </w:rPr>
+        <w:t>B6</w:t>
+      </w:r>
+      <w:r>
+        <w:rPr>
+          <w:b/>
+        </w:rPr>
+        <w:t xml:space="preserve">: </w:t>
+      </w:r>
+      <w:r>
+        <w:t>Thêm các khoản mục mới cho các danh sách</w:t>
+      </w:r>
+      <w:r>
+        <w:t>.</w:t>
+      </w:r>
+      <w:bookmarkStart w:id="93" w:name="_GoBack"/>
       <w:bookmarkEnd w:id="93"/>
     </w:p>
     <w:p>
@@ -18467,7 +18492,7 @@
             <w:sz w:val="20"/>
             <w:szCs w:val="20"/>
           </w:rPr>
-          <w:t>32</w:t>
+          <w:t>29</w:t>
         </w:r>
         <w:r>
           <w:rPr>
@@ -24499,7 +24524,7 @@
 </file>
 
 <file path=customXml/itemProps1.xml><?xml version="1.0" encoding="utf-8"?>
-<ds:datastoreItem xmlns:ds="http://schemas.openxmlformats.org/officeDocument/2006/customXml" ds:itemID="{A36A1E84-A38E-4653-A175-E97B765AF464}">
+<ds:datastoreItem xmlns:ds="http://schemas.openxmlformats.org/officeDocument/2006/customXml" ds:itemID="{A6114683-9890-424E-8310-6DBBF8221F97}">
   <ds:schemaRefs>
     <ds:schemaRef ds:uri="http://schemas.openxmlformats.org/officeDocument/2006/bibliography"/>
   </ds:schemaRefs>

</xml_diff>